<commit_message>
Subindo modelagem organizada e começo de documentação
</commit_message>
<xml_diff>
--- a/docs/Tokyo Drift.docx
+++ b/docs/Tokyo Drift.docx
@@ -71,7 +71,7 @@
           <w:rFonts w:ascii="Times New Roman" w:eastAsia="Times New Roman" w:hAnsi="Times New Roman" w:cs="Times New Roman"/>
           <w:color w:val="000000" w:themeColor="text1"/>
         </w:rPr>
-        <w:t>TECNOLOGIA DA INFORMAÇÃO</w:t>
+        <w:t>PESQUISA E INOVAÇÃO</w:t>
       </w:r>
     </w:p>
     <w:p>
@@ -270,31 +270,30 @@
       <w:pPr>
         <w:shd w:val="clear" w:color="auto" w:fill="FFFFFF" w:themeFill="background1"/>
         <w:spacing w:after="0" w:line="360" w:lineRule="auto"/>
+        <w:jc w:val="center"/>
         <w:rPr>
           <w:rFonts w:ascii="Times New Roman" w:eastAsia="Times New Roman" w:hAnsi="Times New Roman" w:cs="Times New Roman"/>
           <w:color w:val="000000" w:themeColor="text1"/>
         </w:rPr>
       </w:pPr>
-    </w:p>
-    <w:p>
-      <w:pPr>
-        <w:shd w:val="clear" w:color="auto" w:fill="FFFFFF" w:themeFill="background1"/>
-        <w:spacing w:after="0" w:line="360" w:lineRule="auto"/>
+      <w:r>
         <w:rPr>
           <w:rFonts w:ascii="Times New Roman" w:eastAsia="Times New Roman" w:hAnsi="Times New Roman" w:cs="Times New Roman"/>
-          <w:color w:val="000000" w:themeColor="text1"/>
-        </w:rPr>
-      </w:pPr>
-    </w:p>
-    <w:p>
-      <w:pPr>
-        <w:shd w:val="clear" w:color="auto" w:fill="FFFFFF" w:themeFill="background1"/>
-        <w:spacing w:after="0" w:line="360" w:lineRule="auto"/>
+          <w:b/>
+          <w:bCs/>
+          <w:color w:val="000000" w:themeColor="text1"/>
+        </w:rPr>
+        <w:t>PROJETO INDIVIDUAL</w:t>
+      </w:r>
+      <w:r>
         <w:rPr>
           <w:rFonts w:ascii="Times New Roman" w:eastAsia="Times New Roman" w:hAnsi="Times New Roman" w:cs="Times New Roman"/>
-          <w:color w:val="000000" w:themeColor="text1"/>
-        </w:rPr>
-      </w:pPr>
+          <w:b/>
+          <w:bCs/>
+          <w:color w:val="000000" w:themeColor="text1"/>
+        </w:rPr>
+        <w:t xml:space="preserve">: </w:t>
+      </w:r>
     </w:p>
     <w:p>
       <w:pPr>
@@ -303,6 +302,8 @@
         <w:jc w:val="center"/>
         <w:rPr>
           <w:rFonts w:ascii="Times New Roman" w:eastAsia="Times New Roman" w:hAnsi="Times New Roman" w:cs="Times New Roman"/>
+          <w:b/>
+          <w:bCs/>
           <w:color w:val="000000" w:themeColor="text1"/>
         </w:rPr>
       </w:pPr>
@@ -313,16 +314,7 @@
           <w:bCs/>
           <w:color w:val="000000" w:themeColor="text1"/>
         </w:rPr>
-        <w:t>PROJETO INDIVIDUAL</w:t>
-      </w:r>
-      <w:r>
-        <w:rPr>
-          <w:rFonts w:ascii="Times New Roman" w:eastAsia="Times New Roman" w:hAnsi="Times New Roman" w:cs="Times New Roman"/>
-          <w:b/>
-          <w:bCs/>
-          <w:color w:val="000000" w:themeColor="text1"/>
-        </w:rPr>
-        <w:t xml:space="preserve">: </w:t>
+        <w:t xml:space="preserve">SITE INFORMATIVO SOBRE O FILME </w:t>
       </w:r>
     </w:p>
     <w:p>
@@ -344,7 +336,7 @@
           <w:bCs/>
           <w:color w:val="000000" w:themeColor="text1"/>
         </w:rPr>
-        <w:t xml:space="preserve">SITE INFORMATIVO SOBRE O FILME </w:t>
+        <w:t>VELOZES E FURIOSOS – DESAFIO EM TOKYO</w:t>
       </w:r>
     </w:p>
     <w:p>
@@ -354,19 +346,15 @@
         <w:jc w:val="center"/>
         <w:rPr>
           <w:rFonts w:ascii="Times New Roman" w:eastAsia="Times New Roman" w:hAnsi="Times New Roman" w:cs="Times New Roman"/>
-          <w:b/>
-          <w:bCs/>
           <w:color w:val="000000" w:themeColor="text1"/>
         </w:rPr>
       </w:pPr>
       <w:r>
         <w:rPr>
           <w:rFonts w:ascii="Times New Roman" w:eastAsia="Times New Roman" w:hAnsi="Times New Roman" w:cs="Times New Roman"/>
-          <w:b/>
-          <w:bCs/>
-          <w:color w:val="000000" w:themeColor="text1"/>
-        </w:rPr>
-        <w:t>VELOZES E FURIOSOS – DESAFIO EM TOKYO</w:t>
+          <w:color w:val="000000" w:themeColor="text1"/>
+        </w:rPr>
+        <w:t xml:space="preserve"> </w:t>
       </w:r>
     </w:p>
     <w:p>
@@ -379,13 +367,6 @@
           <w:color w:val="000000" w:themeColor="text1"/>
         </w:rPr>
       </w:pPr>
-      <w:r>
-        <w:rPr>
-          <w:rFonts w:ascii="Times New Roman" w:eastAsia="Times New Roman" w:hAnsi="Times New Roman" w:cs="Times New Roman"/>
-          <w:color w:val="000000" w:themeColor="text1"/>
-        </w:rPr>
-        <w:t xml:space="preserve"> </w:t>
-      </w:r>
     </w:p>
     <w:p>
       <w:pPr>
@@ -397,13 +378,6 @@
           <w:color w:val="000000" w:themeColor="text1"/>
         </w:rPr>
       </w:pPr>
-      <w:r>
-        <w:rPr>
-          <w:rFonts w:ascii="Times New Roman" w:eastAsia="Times New Roman" w:hAnsi="Times New Roman" w:cs="Times New Roman"/>
-          <w:color w:val="000000" w:themeColor="text1"/>
-        </w:rPr>
-        <w:t xml:space="preserve"> </w:t>
-      </w:r>
     </w:p>
     <w:p>
       <w:pPr>
@@ -448,13 +422,6 @@
           <w:color w:val="000000" w:themeColor="text1"/>
         </w:rPr>
       </w:pPr>
-      <w:r>
-        <w:rPr>
-          <w:rFonts w:ascii="Times New Roman" w:eastAsia="Times New Roman" w:hAnsi="Times New Roman" w:cs="Times New Roman"/>
-          <w:color w:val="000000" w:themeColor="text1"/>
-        </w:rPr>
-        <w:t xml:space="preserve"> </w:t>
-      </w:r>
     </w:p>
     <w:p>
       <w:pPr>
@@ -469,15 +436,6 @@
       <w:r>
         <w:rPr>
           <w:rFonts w:ascii="Times New Roman" w:eastAsia="Times New Roman" w:hAnsi="Times New Roman" w:cs="Times New Roman"/>
-          <w:b/>
-          <w:bCs/>
-          <w:color w:val="000000" w:themeColor="text1"/>
-        </w:rPr>
-        <w:t>SÃO PAULO</w:t>
-      </w:r>
-      <w:r>
-        <w:rPr>
-          <w:rFonts w:ascii="Times New Roman" w:eastAsia="Times New Roman" w:hAnsi="Times New Roman" w:cs="Times New Roman"/>
           <w:color w:val="000000" w:themeColor="text1"/>
         </w:rPr>
         <w:t xml:space="preserve"> </w:t>
@@ -500,15 +458,14 @@
           <w:bCs/>
           <w:color w:val="000000" w:themeColor="text1"/>
         </w:rPr>
-        <w:t>2025</w:t>
-      </w:r>
-    </w:p>
-    <w:p>
-      <w:pPr>
-        <w:spacing w:line="360" w:lineRule="auto"/>
-      </w:pPr>
-      <w:r>
-        <w:br w:type="page"/>
+        <w:t>SÃO PAULO</w:t>
+      </w:r>
+      <w:r>
+        <w:rPr>
+          <w:rFonts w:ascii="Times New Roman" w:eastAsia="Times New Roman" w:hAnsi="Times New Roman" w:cs="Times New Roman"/>
+          <w:color w:val="000000" w:themeColor="text1"/>
+        </w:rPr>
+        <w:t xml:space="preserve"> </w:t>
       </w:r>
     </w:p>
     <w:p>
@@ -517,6 +474,31 @@
         <w:spacing w:after="0" w:line="360" w:lineRule="auto"/>
         <w:jc w:val="center"/>
         <w:rPr>
+          <w:rFonts w:ascii="Times New Roman" w:eastAsia="Times New Roman" w:hAnsi="Times New Roman" w:cs="Times New Roman"/>
+          <w:color w:val="000000" w:themeColor="text1"/>
+        </w:rPr>
+      </w:pPr>
+      <w:r>
+        <w:rPr>
+          <w:rFonts w:ascii="Times New Roman" w:eastAsia="Times New Roman" w:hAnsi="Times New Roman" w:cs="Times New Roman"/>
+          <w:b/>
+          <w:bCs/>
+          <w:color w:val="000000" w:themeColor="text1"/>
+        </w:rPr>
+        <w:t>2025</w:t>
+      </w:r>
+    </w:p>
+    <w:p>
+      <w:pPr>
+        <w:spacing w:line="360" w:lineRule="auto"/>
+      </w:pPr>
+    </w:p>
+    <w:p>
+      <w:pPr>
+        <w:shd w:val="clear" w:color="auto" w:fill="FFFFFF" w:themeFill="background1"/>
+        <w:spacing w:after="0" w:line="360" w:lineRule="auto"/>
+        <w:jc w:val="center"/>
+        <w:rPr>
           <w:rFonts w:ascii="Arial" w:eastAsia="Arial" w:hAnsi="Arial" w:cs="Arial"/>
           <w:b/>
           <w:bCs/>
@@ -532,7 +514,6 @@
           <w:sz w:val="36"/>
           <w:szCs w:val="36"/>
         </w:rPr>
-        <w:lastRenderedPageBreak/>
         <w:t>SUMÁRIO</w:t>
       </w:r>
     </w:p>
@@ -1362,71 +1343,6 @@
     </w:p>
     <w:p>
       <w:pPr>
-        <w:shd w:val="clear" w:color="auto" w:fill="FFFFFF" w:themeFill="background1"/>
-        <w:spacing w:after="0" w:line="276" w:lineRule="auto"/>
-        <w:ind w:firstLine="708"/>
-        <w:jc w:val="both"/>
-        <w:rPr>
-          <w:rFonts w:ascii="Arial" w:eastAsia="Arial" w:hAnsi="Arial" w:cs="Arial"/>
-        </w:rPr>
-      </w:pPr>
-      <w:r>
-        <w:rPr>
-          <w:rFonts w:ascii="Arial" w:eastAsia="Arial" w:hAnsi="Arial" w:cs="Arial"/>
-        </w:rPr>
-        <w:t>Atualmente o comércio varejista é definido por um modelo B2C (Busin</w:t>
-      </w:r>
-      <w:r>
-        <w:rPr>
-          <w:rFonts w:ascii="Arial" w:eastAsia="Arial" w:hAnsi="Arial" w:cs="Arial"/>
-        </w:rPr>
-        <w:t>ess to Co</w:t>
-      </w:r>
-      <w:r>
-        <w:rPr>
-          <w:rFonts w:ascii="Arial" w:eastAsia="Arial" w:hAnsi="Arial" w:cs="Arial"/>
-        </w:rPr>
-        <w:t>n</w:t>
-      </w:r>
-      <w:r>
-        <w:rPr>
-          <w:rFonts w:ascii="Arial" w:eastAsia="Arial" w:hAnsi="Arial" w:cs="Arial"/>
-        </w:rPr>
-        <w:t>sumer</w:t>
-      </w:r>
-      <w:r>
-        <w:rPr>
-          <w:rFonts w:ascii="Arial" w:eastAsia="Arial" w:hAnsi="Arial" w:cs="Arial"/>
-        </w:rPr>
-        <w:t>)</w:t>
-      </w:r>
-      <w:r>
-        <w:rPr>
-          <w:rFonts w:ascii="Arial" w:eastAsia="Arial" w:hAnsi="Arial" w:cs="Arial"/>
-        </w:rPr>
-        <w:t>, ou seja, esse comércio é focado no consumidor final</w:t>
-      </w:r>
-      <w:r>
-        <w:rPr>
-          <w:rFonts w:ascii="Arial" w:eastAsia="Arial" w:hAnsi="Arial" w:cs="Arial"/>
-        </w:rPr>
-        <w:t>,</w:t>
-      </w:r>
-      <w:r>
-        <w:rPr>
-          <w:rFonts w:ascii="Arial" w:eastAsia="Arial" w:hAnsi="Arial" w:cs="Arial"/>
-        </w:rPr>
-        <w:t xml:space="preserve"> o comprador</w:t>
-      </w:r>
-      <w:r>
-        <w:rPr>
-          <w:rFonts w:ascii="Arial" w:eastAsia="Arial" w:hAnsi="Arial" w:cs="Arial"/>
-        </w:rPr>
-        <w:t>.</w:t>
-      </w:r>
-    </w:p>
-    <w:p>
-      <w:pPr>
         <w:spacing w:line="276" w:lineRule="auto"/>
         <w:ind w:firstLine="708"/>
         <w:jc w:val="both"/>
@@ -1435,598 +1351,8 @@
           <w:color w:val="000000" w:themeColor="text1"/>
         </w:rPr>
       </w:pPr>
-      <w:r>
-        <w:rPr>
-          <w:rFonts w:ascii="Arial" w:eastAsia="Arial" w:hAnsi="Arial" w:cs="Arial"/>
-        </w:rPr>
-        <w:t xml:space="preserve">A cultura do varejo ganhou bastante força na época das plantações de café, algodão, cana-de-açúcar a etc., onde os consumidores compravam </w:t>
-      </w:r>
-      <w:r>
-        <w:rPr>
-          <w:rFonts w:ascii="Arial" w:eastAsia="Arial" w:hAnsi="Arial" w:cs="Arial"/>
-        </w:rPr>
-        <w:t>em</w:t>
-      </w:r>
-      <w:r>
-        <w:rPr>
-          <w:rFonts w:ascii="Arial" w:eastAsia="Arial" w:hAnsi="Arial" w:cs="Arial"/>
-        </w:rPr>
-        <w:t xml:space="preserve"> pouca </w:t>
-      </w:r>
-      <w:r>
-        <w:rPr>
-          <w:rFonts w:ascii="Arial" w:eastAsia="Arial" w:hAnsi="Arial" w:cs="Arial"/>
-        </w:rPr>
-        <w:t>quantidade</w:t>
-      </w:r>
-      <w:r>
-        <w:rPr>
-          <w:rFonts w:ascii="Arial" w:eastAsia="Arial" w:hAnsi="Arial" w:cs="Arial"/>
-        </w:rPr>
-        <w:t>,</w:t>
-      </w:r>
-      <w:r>
-        <w:rPr>
-          <w:rFonts w:ascii="Arial" w:eastAsia="Arial" w:hAnsi="Arial" w:cs="Arial"/>
-          <w:color w:val="000000" w:themeColor="text1"/>
-        </w:rPr>
-        <w:t xml:space="preserve"> a economia colonial era baseada no mercantilismo, sendo um sistema econômico ligado a exploração do comercio e de recursos naturais, em 1908 com a imigração de </w:t>
-      </w:r>
-      <w:r>
-        <w:rPr>
-          <w:rFonts w:ascii="Arial" w:eastAsia="Arial" w:hAnsi="Arial" w:cs="Arial"/>
-          <w:color w:val="000000" w:themeColor="text1"/>
-        </w:rPr>
-        <w:t>j</w:t>
-      </w:r>
-      <w:r>
-        <w:rPr>
-          <w:rFonts w:ascii="Arial" w:eastAsia="Arial" w:hAnsi="Arial" w:cs="Arial"/>
-          <w:color w:val="000000" w:themeColor="text1"/>
-        </w:rPr>
-        <w:t xml:space="preserve">aponeses, </w:t>
-      </w:r>
-      <w:r>
-        <w:rPr>
-          <w:rFonts w:ascii="Arial" w:eastAsia="Arial" w:hAnsi="Arial" w:cs="Arial"/>
-          <w:color w:val="000000" w:themeColor="text1"/>
-        </w:rPr>
-        <w:t>i</w:t>
-      </w:r>
-      <w:r>
-        <w:rPr>
-          <w:rFonts w:ascii="Arial" w:eastAsia="Arial" w:hAnsi="Arial" w:cs="Arial"/>
-          <w:color w:val="000000" w:themeColor="text1"/>
-        </w:rPr>
-        <w:t xml:space="preserve">talianos, alemães e espanhóis para o Brasil, </w:t>
-      </w:r>
-      <w:r>
-        <w:rPr>
-          <w:rFonts w:ascii="Arial" w:eastAsia="Arial" w:hAnsi="Arial" w:cs="Arial"/>
-          <w:color w:val="000000" w:themeColor="text1"/>
-        </w:rPr>
-        <w:t>houve</w:t>
-      </w:r>
-      <w:r>
-        <w:rPr>
-          <w:rFonts w:ascii="Arial" w:eastAsia="Arial" w:hAnsi="Arial" w:cs="Arial"/>
-          <w:color w:val="000000" w:themeColor="text1"/>
-        </w:rPr>
-        <w:t xml:space="preserve"> um desenvolvimento</w:t>
-      </w:r>
-      <w:r>
-        <w:rPr>
-          <w:rFonts w:ascii="Arial" w:eastAsia="Arial" w:hAnsi="Arial" w:cs="Arial"/>
-          <w:color w:val="000000" w:themeColor="text1"/>
-        </w:rPr>
-        <w:t xml:space="preserve"> expressivo </w:t>
-      </w:r>
-      <w:r>
-        <w:rPr>
-          <w:rFonts w:ascii="Arial" w:eastAsia="Arial" w:hAnsi="Arial" w:cs="Arial"/>
-          <w:color w:val="000000" w:themeColor="text1"/>
-        </w:rPr>
-        <w:t>do</w:t>
-      </w:r>
-      <w:r>
-        <w:rPr>
-          <w:rFonts w:ascii="Arial" w:eastAsia="Arial" w:hAnsi="Arial" w:cs="Arial"/>
-          <w:color w:val="000000" w:themeColor="text1"/>
-        </w:rPr>
-        <w:t xml:space="preserve"> comercio com o surgimento de vendedores ambulantes e feiras livres, assim como a criação de armazéns</w:t>
-      </w:r>
-      <w:r>
-        <w:rPr>
-          <w:rFonts w:ascii="Arial" w:eastAsia="Arial" w:hAnsi="Arial" w:cs="Arial"/>
-          <w:color w:val="000000" w:themeColor="text1"/>
-        </w:rPr>
-        <w:t>,</w:t>
-      </w:r>
-      <w:r>
-        <w:rPr>
-          <w:rFonts w:ascii="Arial" w:eastAsia="Arial" w:hAnsi="Arial" w:cs="Arial"/>
-          <w:color w:val="000000" w:themeColor="text1"/>
-        </w:rPr>
-        <w:t xml:space="preserve"> com a chegada da industrialização no Brasil em 1900 </w:t>
-      </w:r>
-      <w:r>
-        <w:rPr>
-          <w:rFonts w:ascii="Arial" w:eastAsia="Arial" w:hAnsi="Arial" w:cs="Arial"/>
-          <w:color w:val="000000" w:themeColor="text1"/>
-        </w:rPr>
-        <w:t xml:space="preserve">houveram </w:t>
-      </w:r>
-      <w:r>
-        <w:rPr>
-          <w:rFonts w:ascii="Arial" w:eastAsia="Arial" w:hAnsi="Arial" w:cs="Arial"/>
-          <w:color w:val="000000" w:themeColor="text1"/>
-        </w:rPr>
-        <w:t>os aumentos das cidades e o aumento da urbanização, novas lojas e mercados surgiram para atender</w:t>
-      </w:r>
-      <w:r>
-        <w:rPr>
-          <w:rFonts w:ascii="Arial" w:eastAsia="Arial" w:hAnsi="Arial" w:cs="Arial"/>
-          <w:color w:val="000000" w:themeColor="text1"/>
-        </w:rPr>
-        <w:t xml:space="preserve"> </w:t>
-      </w:r>
-      <w:r>
-        <w:rPr>
-          <w:rFonts w:ascii="Arial" w:eastAsia="Arial" w:hAnsi="Arial" w:cs="Arial"/>
-          <w:color w:val="000000" w:themeColor="text1"/>
-        </w:rPr>
-        <w:t>a necessidade e demanda dos trabalhadores urbanos</w:t>
-      </w:r>
-      <w:r>
-        <w:rPr>
-          <w:rFonts w:ascii="Arial" w:eastAsia="Arial" w:hAnsi="Arial" w:cs="Arial"/>
-          <w:color w:val="000000" w:themeColor="text1"/>
-        </w:rPr>
-        <w:t>,</w:t>
-      </w:r>
-      <w:r>
-        <w:rPr>
-          <w:rFonts w:ascii="Arial" w:eastAsia="Arial" w:hAnsi="Arial" w:cs="Arial"/>
-          <w:color w:val="000000" w:themeColor="text1"/>
-        </w:rPr>
-        <w:t xml:space="preserve">  mas em 1950 com o surgimento de novas tecnologias e da globalização a venda em balcão deixa de existir e agora os consumidores finais têm a liberdade de escolher o produto desejado</w:t>
-      </w:r>
-      <w:r>
-        <w:rPr>
-          <w:rFonts w:ascii="Arial" w:eastAsia="Arial" w:hAnsi="Arial" w:cs="Arial"/>
-          <w:color w:val="000000" w:themeColor="text1"/>
-        </w:rPr>
-        <w:t>,</w:t>
-      </w:r>
-      <w:r>
-        <w:rPr>
-          <w:rFonts w:ascii="Arial" w:eastAsia="Arial" w:hAnsi="Arial" w:cs="Arial"/>
-          <w:color w:val="000000" w:themeColor="text1"/>
-        </w:rPr>
-        <w:t xml:space="preserve"> e com esses avanços a relação entre consumidor e vendedor foi transformada por meio de sites e redes sociais.</w:t>
-      </w:r>
-    </w:p>
-    <w:p>
-      <w:pPr>
-        <w:spacing w:line="276" w:lineRule="auto"/>
-        <w:ind w:firstLine="708"/>
-        <w:jc w:val="both"/>
-        <w:rPr>
-          <w:rFonts w:ascii="Arial" w:eastAsia="Arial" w:hAnsi="Arial" w:cs="Arial"/>
-        </w:rPr>
-      </w:pPr>
-      <w:r>
-        <w:rPr>
-          <w:rFonts w:ascii="Arial" w:eastAsia="Arial" w:hAnsi="Arial" w:cs="Arial"/>
-          <w:color w:val="000000" w:themeColor="text1"/>
-        </w:rPr>
-        <w:t>O mercado varejista vem crescendo cada vez mais no Brasil e tende a continuar nessa direção, segundo pesquisas da Pesquisa Mensal de Comércio (PMC), divulgada em, 9 de abril de 2025, pelo IBGE Na passagem de janeiro e fevereiro as vendas do comercio varejista no Brasil aumentaram em 0,5% atingindo o patamar da série histórica iniciada em 2000. Esse crescimento é 0,3% maior que o nível recorde anterior registrado em outubro de 2024.</w:t>
-      </w:r>
-    </w:p>
-    <w:p>
-      <w:pPr>
-        <w:spacing w:after="0" w:line="276" w:lineRule="auto"/>
-        <w:ind w:firstLine="708"/>
-        <w:jc w:val="both"/>
-        <w:rPr>
-          <w:rFonts w:ascii="Arial" w:eastAsia="Arial" w:hAnsi="Arial" w:cs="Arial"/>
-          <w:color w:val="000000" w:themeColor="text1"/>
-        </w:rPr>
-      </w:pPr>
-      <w:r>
-        <w:rPr>
-          <w:noProof/>
-          <w:lang w:eastAsia="pt-BR"/>
-        </w:rPr>
-        <w:drawing>
-          <wp:anchor distT="0" distB="0" distL="114300" distR="114300" simplePos="0" relativeHeight="251658240" behindDoc="0" locked="0" layoutInCell="1" allowOverlap="1" wp14:anchorId="05773F79" wp14:editId="48FF4A2F">
-            <wp:simplePos x="0" y="0"/>
-            <wp:positionH relativeFrom="column">
-              <wp:align>left</wp:align>
-            </wp:positionH>
-            <wp:positionV relativeFrom="paragraph">
-              <wp:posOffset>0</wp:posOffset>
-            </wp:positionV>
-            <wp:extent cx="5715000" cy="714375"/>
-            <wp:effectExtent l="0" t="0" r="0" b="0"/>
-            <wp:wrapNone/>
-            <wp:docPr id="565897857" name="drawing"/>
-            <wp:cNvGraphicFramePr>
-              <a:graphicFrameLocks xmlns:a="http://schemas.openxmlformats.org/drawingml/2006/main" noChangeAspect="1"/>
-            </wp:cNvGraphicFramePr>
-            <a:graphic xmlns:a="http://schemas.openxmlformats.org/drawingml/2006/main">
-              <a:graphicData uri="http://schemas.openxmlformats.org/drawingml/2006/picture">
-                <pic:pic xmlns:pic="http://schemas.openxmlformats.org/drawingml/2006/picture">
-                  <pic:nvPicPr>
-                    <pic:cNvPr id="565897857" name=""/>
-                    <pic:cNvPicPr/>
-                  </pic:nvPicPr>
-                  <pic:blipFill>
-                    <a:blip r:embed="rId7">
-                      <a:extLst>
-                        <a:ext uri="{28A0092B-C50C-407E-A947-70E740481C1C}">
-                          <a14:useLocalDpi xmlns:a14="http://schemas.microsoft.com/office/drawing/2010/main" val="0"/>
-                        </a:ext>
-                      </a:extLst>
-                    </a:blip>
-                    <a:stretch>
-                      <a:fillRect/>
-                    </a:stretch>
-                  </pic:blipFill>
-                  <pic:spPr>
-                    <a:xfrm>
-                      <a:off x="0" y="0"/>
-                      <a:ext cx="5715000" cy="714375"/>
-                    </a:xfrm>
-                    <a:prstGeom prst="rect">
-                      <a:avLst/>
-                    </a:prstGeom>
-                  </pic:spPr>
-                </pic:pic>
-              </a:graphicData>
-            </a:graphic>
-            <wp14:sizeRelH relativeFrom="page">
-              <wp14:pctWidth>0</wp14:pctWidth>
-            </wp14:sizeRelH>
-            <wp14:sizeRelV relativeFrom="page">
-              <wp14:pctHeight>0</wp14:pctHeight>
-            </wp14:sizeRelV>
-          </wp:anchor>
-        </w:drawing>
-      </w:r>
-    </w:p>
-    <w:p>
-      <w:pPr>
-        <w:spacing w:after="0" w:line="276" w:lineRule="auto"/>
-        <w:jc w:val="both"/>
-        <w:rPr>
-          <w:rFonts w:ascii="Arial" w:eastAsia="Arial" w:hAnsi="Arial" w:cs="Arial"/>
-          <w:color w:val="000000" w:themeColor="text1"/>
-        </w:rPr>
-      </w:pPr>
-    </w:p>
-    <w:p>
-      <w:pPr>
-        <w:shd w:val="clear" w:color="auto" w:fill="FFFFFF" w:themeFill="background1"/>
-        <w:spacing w:after="0" w:line="276" w:lineRule="auto"/>
-        <w:ind w:firstLine="708"/>
-        <w:jc w:val="both"/>
-        <w:rPr>
-          <w:rFonts w:ascii="Arial" w:eastAsia="Arial" w:hAnsi="Arial" w:cs="Arial"/>
-        </w:rPr>
-      </w:pPr>
-    </w:p>
-    <w:p>
-      <w:pPr>
-        <w:shd w:val="clear" w:color="auto" w:fill="FFFFFF" w:themeFill="background1"/>
-        <w:spacing w:after="0" w:line="276" w:lineRule="auto"/>
-        <w:ind w:firstLine="708"/>
-        <w:jc w:val="both"/>
-        <w:rPr>
-          <w:rFonts w:ascii="Arial" w:eastAsia="Arial" w:hAnsi="Arial" w:cs="Arial"/>
-        </w:rPr>
-      </w:pPr>
-    </w:p>
-    <w:p>
-      <w:pPr>
-        <w:spacing w:after="0" w:line="276" w:lineRule="auto"/>
-        <w:ind w:firstLine="708"/>
-        <w:jc w:val="both"/>
-        <w:rPr>
-          <w:rFonts w:ascii="Arial" w:eastAsia="Arial" w:hAnsi="Arial" w:cs="Arial"/>
-          <w:color w:val="000000" w:themeColor="text1"/>
-        </w:rPr>
-      </w:pPr>
-      <w:r>
-        <w:rPr>
-          <w:rFonts w:ascii="Arial" w:eastAsia="Arial" w:hAnsi="Arial" w:cs="Arial"/>
-          <w:color w:val="000000" w:themeColor="text1"/>
-        </w:rPr>
-        <w:t>Com essa evolução o varejo tem se tornado um mercado extremamente competitivo visando sempre a melhoria de ferramentas e estratégias para alcançar novos clientes e fidel</w:t>
-      </w:r>
-      <w:r>
-        <w:rPr>
-          <w:rFonts w:ascii="Arial" w:eastAsia="Arial" w:hAnsi="Arial" w:cs="Arial"/>
-          <w:color w:val="000000" w:themeColor="text1"/>
-        </w:rPr>
-        <w:t xml:space="preserve">izar </w:t>
-      </w:r>
-      <w:r>
-        <w:rPr>
-          <w:rFonts w:ascii="Arial" w:eastAsia="Arial" w:hAnsi="Arial" w:cs="Arial"/>
-          <w:color w:val="000000" w:themeColor="text1"/>
-        </w:rPr>
-        <w:t>para que assim consequentemente ocorra um aumento em seus lucros</w:t>
-      </w:r>
-      <w:r>
-        <w:rPr>
-          <w:rFonts w:ascii="Arial" w:eastAsia="Arial" w:hAnsi="Arial" w:cs="Arial"/>
-          <w:color w:val="000000" w:themeColor="text1"/>
-        </w:rPr>
-        <w:t>, o maior desafio para o mercado varejista são as constantes mudanças no comportamento do consumidor, na era do varejo eles estão bem mais informados e mais flexíveis com a ideia de novos produtos, porém suas exigências também estão altas em relação a diversos quesitos como qualidade, preço, variedade, agilidade, atendimento e experiencia de compra</w:t>
-      </w:r>
-      <w:r>
-        <w:rPr>
-          <w:rFonts w:ascii="Arial" w:eastAsia="Arial" w:hAnsi="Arial" w:cs="Arial"/>
-          <w:color w:val="000000" w:themeColor="text1"/>
-        </w:rPr>
-        <w:t>, segundo a EY (Ernst &amp; Young,)</w:t>
-      </w:r>
-      <w:r>
-        <w:rPr>
-          <w:rFonts w:ascii="Arial" w:eastAsia="Arial" w:hAnsi="Arial" w:cs="Arial"/>
-          <w:color w:val="000000" w:themeColor="text1"/>
-        </w:rPr>
-        <w:t>,</w:t>
-      </w:r>
-      <w:r>
-        <w:rPr>
-          <w:rFonts w:ascii="Arial" w:eastAsia="Arial" w:hAnsi="Arial" w:cs="Arial"/>
-          <w:color w:val="000000" w:themeColor="text1"/>
-        </w:rPr>
-        <w:t xml:space="preserve"> a organização global de serviços profissionais</w:t>
-      </w:r>
-      <w:r>
-        <w:rPr>
-          <w:rFonts w:ascii="Arial" w:eastAsia="Arial" w:hAnsi="Arial" w:cs="Arial"/>
-          <w:color w:val="000000" w:themeColor="text1"/>
-        </w:rPr>
-        <w:t>,</w:t>
-      </w:r>
-      <w:r>
-        <w:rPr>
-          <w:rFonts w:ascii="Arial" w:eastAsia="Arial" w:hAnsi="Arial" w:cs="Arial"/>
-          <w:color w:val="000000" w:themeColor="text1"/>
-        </w:rPr>
-        <w:t xml:space="preserve"> “À medida que as expectativas do consumidor evoluem, os varejistas estão sob mais pressão do que nunca para oferecer proposições de valor autênticas e centradas no cliente”</w:t>
-      </w:r>
-      <w:r>
-        <w:rPr>
-          <w:rFonts w:ascii="Arial" w:eastAsia="Arial" w:hAnsi="Arial" w:cs="Arial"/>
-          <w:color w:val="000000" w:themeColor="text1"/>
-        </w:rPr>
-        <w:t>.</w:t>
-      </w:r>
-      <w:r>
-        <w:rPr>
-          <w:rFonts w:ascii="Arial" w:eastAsia="Arial" w:hAnsi="Arial" w:cs="Arial"/>
-          <w:color w:val="000000" w:themeColor="text1"/>
-        </w:rPr>
-        <w:t xml:space="preserve">  </w:t>
-      </w:r>
-    </w:p>
-    <w:p>
-      <w:pPr>
-        <w:spacing w:line="276" w:lineRule="auto"/>
-        <w:ind w:firstLine="708"/>
-        <w:jc w:val="both"/>
-        <w:rPr>
-          <w:rFonts w:ascii="Arial" w:eastAsia="Arial" w:hAnsi="Arial" w:cs="Arial"/>
-          <w:color w:val="000000" w:themeColor="text1"/>
-        </w:rPr>
-      </w:pPr>
-      <w:r>
-        <w:rPr>
-          <w:rFonts w:ascii="Arial" w:eastAsia="Arial" w:hAnsi="Arial" w:cs="Arial"/>
-          <w:color w:val="000000" w:themeColor="text1"/>
-        </w:rPr>
-        <w:t xml:space="preserve">Com esse problema em mente, a EY forneceu uma proposta de inovação para a experiencia de usuário chamado de “Os três I's”: </w:t>
-      </w:r>
-    </w:p>
-    <w:p>
-      <w:pPr>
-        <w:pStyle w:val="PargrafodaLista"/>
-        <w:numPr>
-          <w:ilvl w:val="0"/>
-          <w:numId w:val="1"/>
-        </w:numPr>
-        <w:spacing w:line="276" w:lineRule="auto"/>
-        <w:jc w:val="both"/>
-        <w:rPr>
-          <w:rFonts w:ascii="Arial" w:eastAsia="Arial" w:hAnsi="Arial" w:cs="Arial"/>
-          <w:color w:val="000000" w:themeColor="text1"/>
-        </w:rPr>
-      </w:pPr>
-      <w:r>
-        <w:rPr>
-          <w:rFonts w:ascii="Arial" w:eastAsia="Arial" w:hAnsi="Arial" w:cs="Arial"/>
-          <w:color w:val="000000" w:themeColor="text1"/>
-        </w:rPr>
-        <w:lastRenderedPageBreak/>
-        <w:t>Invisibilidade — os varejistas podem facilitar a vida dos consumidores, fornecendo-lhes os produtos de que precisam, quando e onde precisam, de maneira suave e contínua, tornando a transação um processo do qual eles mal estão cientes.</w:t>
-      </w:r>
-    </w:p>
-    <w:p>
-      <w:pPr>
-        <w:pStyle w:val="PargrafodaLista"/>
-        <w:numPr>
-          <w:ilvl w:val="0"/>
-          <w:numId w:val="1"/>
-        </w:numPr>
-        <w:spacing w:line="276" w:lineRule="auto"/>
-        <w:jc w:val="both"/>
-        <w:rPr>
-          <w:rFonts w:ascii="Arial" w:eastAsia="Arial" w:hAnsi="Arial" w:cs="Arial"/>
-          <w:color w:val="000000" w:themeColor="text1"/>
-        </w:rPr>
-      </w:pPr>
-      <w:r>
-        <w:rPr>
-          <w:rFonts w:ascii="Arial" w:eastAsia="Arial" w:hAnsi="Arial" w:cs="Arial"/>
-          <w:color w:val="000000" w:themeColor="text1"/>
-        </w:rPr>
-        <w:t>Indispensabilidade - os varejistas podem melhorar a vida dos consumidores, fornecendo-lhes produtos e serviços integrados que podem resolver áreas de necessidade holística usando um ecossistema de parceiros que tornam a transação parte de um serviço para melhorar seus estilos de vida.</w:t>
-      </w:r>
-    </w:p>
-    <w:p>
-      <w:pPr>
-        <w:pStyle w:val="PargrafodaLista"/>
-        <w:numPr>
-          <w:ilvl w:val="0"/>
-          <w:numId w:val="1"/>
-        </w:numPr>
-        <w:spacing w:line="276" w:lineRule="auto"/>
-        <w:jc w:val="both"/>
-        <w:rPr>
-          <w:rFonts w:ascii="Arial" w:eastAsia="Arial" w:hAnsi="Arial" w:cs="Arial"/>
-          <w:color w:val="000000" w:themeColor="text1"/>
-        </w:rPr>
-      </w:pPr>
-      <w:r>
-        <w:rPr>
-          <w:rFonts w:ascii="Arial" w:eastAsia="Arial" w:hAnsi="Arial" w:cs="Arial"/>
-          <w:color w:val="000000" w:themeColor="text1"/>
-        </w:rPr>
-        <w:t>Intimidade – os varejistas podem tornar a vida do consumidor mais gratificante, fornecendo-lhes experiências que ressoam com eles, refletindo seus valores fundamentais e tornando a transação secundária aos serviços que fornecem.</w:t>
-      </w:r>
-    </w:p>
-    <w:p>
-      <w:pPr>
-        <w:spacing w:line="276" w:lineRule="auto"/>
-        <w:ind w:firstLine="708"/>
-        <w:jc w:val="both"/>
-        <w:rPr>
-          <w:rFonts w:ascii="Arial" w:eastAsia="Arial" w:hAnsi="Arial" w:cs="Arial"/>
-          <w:color w:val="000000" w:themeColor="text1"/>
-        </w:rPr>
-      </w:pPr>
-      <w:r>
-        <w:rPr>
-          <w:rFonts w:ascii="Arial" w:eastAsia="Arial" w:hAnsi="Arial" w:cs="Arial"/>
-          <w:color w:val="000000" w:themeColor="text1"/>
-        </w:rPr>
-        <w:t>No dinâmico mercado de varejo, a ineficiência na gestão do fluxo diário de clientes representa mais do que um simples problema operacional: é uma fonte de perdas financeiras e de oportunidades. Muitos estabelecimentos, especialmente os varejistas, que dependem de um alto volume de visitantes, operam no escuro, sem uma visão clara e em tempo real da movimentação interna.</w:t>
-      </w:r>
-    </w:p>
-    <w:p>
-      <w:pPr>
-        <w:spacing w:line="276" w:lineRule="auto"/>
-        <w:ind w:firstLine="708"/>
-        <w:jc w:val="both"/>
-        <w:rPr>
-          <w:rFonts w:ascii="Arial" w:eastAsia="Arial" w:hAnsi="Arial" w:cs="Arial"/>
-          <w:color w:val="000000" w:themeColor="text1"/>
-        </w:rPr>
-      </w:pPr>
-      <w:r>
-        <w:rPr>
-          <w:rFonts w:ascii="Arial" w:eastAsia="Arial" w:hAnsi="Arial" w:cs="Arial"/>
-          <w:color w:val="000000" w:themeColor="text1"/>
-        </w:rPr>
-        <w:t xml:space="preserve">O sistema permite uma gestão mais estratégica e eficiente, fornecendo os insights necessários para: </w:t>
-      </w:r>
-    </w:p>
-    <w:p>
-      <w:pPr>
-        <w:spacing w:line="276" w:lineRule="auto"/>
-        <w:ind w:firstLine="708"/>
-        <w:jc w:val="both"/>
-        <w:rPr>
-          <w:rFonts w:ascii="Arial" w:eastAsia="Arial" w:hAnsi="Arial" w:cs="Arial"/>
-          <w:color w:val="000000" w:themeColor="text1"/>
-        </w:rPr>
-      </w:pPr>
-      <w:proofErr w:type="gramStart"/>
-      <w:r>
-        <w:rPr>
-          <w:rFonts w:ascii="Arial" w:eastAsia="Arial" w:hAnsi="Arial" w:cs="Arial"/>
-          <w:color w:val="000000" w:themeColor="text1"/>
-        </w:rPr>
-        <w:t>• Otimizar</w:t>
-      </w:r>
-      <w:proofErr w:type="gramEnd"/>
-      <w:r>
-        <w:rPr>
-          <w:rFonts w:ascii="Arial" w:eastAsia="Arial" w:hAnsi="Arial" w:cs="Arial"/>
-          <w:color w:val="000000" w:themeColor="text1"/>
-        </w:rPr>
-        <w:t xml:space="preserve"> a operação de caixas, abrindo mais guichês em momentos de grande movimento. </w:t>
-      </w:r>
-    </w:p>
-    <w:p>
-      <w:pPr>
-        <w:spacing w:line="276" w:lineRule="auto"/>
-        <w:ind w:firstLine="708"/>
-        <w:jc w:val="both"/>
-        <w:rPr>
-          <w:rFonts w:ascii="Arial" w:eastAsia="Arial" w:hAnsi="Arial" w:cs="Arial"/>
-          <w:color w:val="000000" w:themeColor="text1"/>
-        </w:rPr>
-      </w:pPr>
-      <w:proofErr w:type="gramStart"/>
-      <w:r>
-        <w:rPr>
-          <w:rFonts w:ascii="Arial" w:eastAsia="Arial" w:hAnsi="Arial" w:cs="Arial"/>
-          <w:color w:val="000000" w:themeColor="text1"/>
-        </w:rPr>
-        <w:t>• Ajustar</w:t>
-      </w:r>
-      <w:proofErr w:type="gramEnd"/>
-      <w:r>
-        <w:rPr>
-          <w:rFonts w:ascii="Arial" w:eastAsia="Arial" w:hAnsi="Arial" w:cs="Arial"/>
-          <w:color w:val="000000" w:themeColor="text1"/>
-        </w:rPr>
-        <w:t xml:space="preserve"> a equipe para atender à demanda real, reduzindo custos operacionais e potencializando o tempo de funcionamento. </w:t>
-      </w:r>
-    </w:p>
-    <w:p>
-      <w:pPr>
-        <w:spacing w:line="276" w:lineRule="auto"/>
-        <w:ind w:firstLine="708"/>
-        <w:jc w:val="both"/>
-        <w:rPr>
-          <w:rFonts w:ascii="Arial" w:eastAsia="Arial" w:hAnsi="Arial" w:cs="Arial"/>
-          <w:color w:val="000000" w:themeColor="text1"/>
-        </w:rPr>
-      </w:pPr>
-      <w:proofErr w:type="gramStart"/>
-      <w:r>
-        <w:rPr>
-          <w:rFonts w:ascii="Arial" w:eastAsia="Arial" w:hAnsi="Arial" w:cs="Arial"/>
-          <w:color w:val="000000" w:themeColor="text1"/>
-        </w:rPr>
-        <w:t>• Analisar</w:t>
-      </w:r>
-      <w:proofErr w:type="gramEnd"/>
-      <w:r>
-        <w:rPr>
-          <w:rFonts w:ascii="Arial" w:eastAsia="Arial" w:hAnsi="Arial" w:cs="Arial"/>
-          <w:color w:val="000000" w:themeColor="text1"/>
-        </w:rPr>
-        <w:t xml:space="preserve"> padrões de circulação, identificando os pontos mais visitados da loja e otimizando o posicionamento de produtos.</w:t>
-      </w:r>
-    </w:p>
-    <w:p>
-      <w:pPr>
-        <w:spacing w:line="276" w:lineRule="auto"/>
-        <w:ind w:firstLine="708"/>
-        <w:jc w:val="both"/>
-        <w:rPr>
-          <w:rFonts w:ascii="Arial" w:eastAsia="Arial" w:hAnsi="Arial" w:cs="Arial"/>
-          <w:color w:val="000000" w:themeColor="text1"/>
-        </w:rPr>
-      </w:pPr>
+      <w:bookmarkStart w:id="1" w:name="_GoBack"/>
+      <w:bookmarkEnd w:id="1"/>
     </w:p>
     <w:p>
       <w:pPr>
@@ -2092,7 +1418,7 @@
           <w:lang w:val="en-US"/>
         </w:rPr>
       </w:pPr>
-      <w:bookmarkStart w:id="1" w:name="_Toc1474287846"/>
+      <w:bookmarkStart w:id="2" w:name="_Toc1474287846"/>
       <w:r>
         <w:rPr>
           <w:rFonts w:ascii="Arial" w:eastAsia="Arial" w:hAnsi="Arial" w:cs="Arial"/>
@@ -2106,7 +1432,7 @@
         <w:lastRenderedPageBreak/>
         <w:t>Objetivo</w:t>
       </w:r>
-      <w:bookmarkEnd w:id="1"/>
+      <w:bookmarkEnd w:id="2"/>
     </w:p>
     <w:p>
       <w:pPr>
@@ -2260,7 +1586,7 @@
           <w:lang w:val="en-US"/>
         </w:rPr>
       </w:pPr>
-      <w:bookmarkStart w:id="2" w:name="_Toc799805467"/>
+      <w:bookmarkStart w:id="3" w:name="_Toc799805467"/>
       <w:r>
         <w:rPr>
           <w:rFonts w:ascii="Arial" w:eastAsia="Arial" w:hAnsi="Arial" w:cs="Arial"/>
@@ -2273,7 +1599,7 @@
         <w:lastRenderedPageBreak/>
         <w:t>Justificativa</w:t>
       </w:r>
-      <w:bookmarkEnd w:id="2"/>
+      <w:bookmarkEnd w:id="3"/>
       <w:r>
         <w:rPr>
           <w:rFonts w:ascii="Arial" w:eastAsia="Arial" w:hAnsi="Arial" w:cs="Arial"/>
@@ -2500,7 +1826,7 @@
         <w:lastRenderedPageBreak/>
         <w:t xml:space="preserve"> </w:t>
       </w:r>
-      <w:bookmarkStart w:id="3" w:name="_Toc2076523259"/>
+      <w:bookmarkStart w:id="4" w:name="_Toc2076523259"/>
       <w:r>
         <w:rPr>
           <w:rFonts w:ascii="Arial" w:eastAsia="Arial" w:hAnsi="Arial" w:cs="Arial"/>
@@ -2513,7 +1839,7 @@
         </w:rPr>
         <w:t>Escopo</w:t>
       </w:r>
-      <w:bookmarkEnd w:id="3"/>
+      <w:bookmarkEnd w:id="4"/>
     </w:p>
     <w:p>
       <w:pPr>
@@ -2593,7 +1919,7 @@
           <w:szCs w:val="28"/>
         </w:rPr>
       </w:pPr>
-      <w:bookmarkStart w:id="4" w:name="_Toc1250552186"/>
+      <w:bookmarkStart w:id="5" w:name="_Toc1250552186"/>
       <w:r>
         <w:rPr>
           <w:rFonts w:ascii="Arial" w:eastAsia="Arial" w:hAnsi="Arial" w:cs="Arial"/>
@@ -2638,7 +1964,7 @@
         </w:rPr>
         <w:t>jeto</w:t>
       </w:r>
-      <w:bookmarkEnd w:id="4"/>
+      <w:bookmarkEnd w:id="5"/>
       <w:r>
         <w:rPr>
           <w:rFonts w:ascii="Arial" w:eastAsia="Arial" w:hAnsi="Arial" w:cs="Arial"/>
@@ -2910,7 +2236,7 @@
           <w:szCs w:val="28"/>
         </w:rPr>
       </w:pPr>
-      <w:bookmarkStart w:id="5" w:name="_Toc1528853471"/>
+      <w:bookmarkStart w:id="6" w:name="_Toc1528853471"/>
       <w:r>
         <w:rPr>
           <w:rFonts w:ascii="Arial" w:eastAsia="Arial" w:hAnsi="Arial" w:cs="Arial"/>
@@ -2933,7 +2259,7 @@
         </w:rPr>
         <w:t>Requisitos</w:t>
       </w:r>
-      <w:bookmarkEnd w:id="5"/>
+      <w:bookmarkEnd w:id="6"/>
       <w:r>
         <w:rPr>
           <w:rFonts w:ascii="Arial" w:eastAsia="Arial" w:hAnsi="Arial" w:cs="Arial"/>
@@ -3004,14 +2330,8 @@
         <w:rPr>
           <w:rFonts w:ascii="Arial" w:eastAsia="Arial" w:hAnsi="Arial" w:cs="Arial"/>
         </w:rPr>
-        <w:t xml:space="preserve">No nosso site institucional iremos ter 7 páginas principais, levando em conta nossa identidade visual, contando com a tela inicial (home) onde terá uma breve explicação sobre o projeto e tecnologias usadas, nossos meios de contatos oficiais e </w:t>
-      </w:r>
-      <w:r>
-        <w:rPr>
-          <w:rFonts w:ascii="Arial" w:eastAsia="Arial" w:hAnsi="Arial" w:cs="Arial"/>
-        </w:rPr>
         <w:lastRenderedPageBreak/>
-        <w:t xml:space="preserve">botões no cabeçalho do site que levam para a página sobre nós, simulador financeiro, entre em contato e login. </w:t>
+        <w:t xml:space="preserve">No nosso site institucional iremos ter 7 páginas principais, levando em conta nossa identidade visual, contando com a tela inicial (home) onde terá uma breve explicação sobre o projeto e tecnologias usadas, nossos meios de contatos oficiais e botões no cabeçalho do site que levam para a página sobre nós, simulador financeiro, entre em contato e login. </w:t>
       </w:r>
     </w:p>
     <w:p>
@@ -3155,7 +2475,14 @@
         <w:rPr>
           <w:rFonts w:ascii="Arial" w:eastAsia="Arial" w:hAnsi="Arial" w:cs="Arial"/>
         </w:rPr>
-        <w:t xml:space="preserve">No banco de dados temos uma modelagem de todas as tabelas e dados que iremos armazenar e qual será sua lógica, juntamente com tabelas direcionadas para o cadastro, dados do sensor, leitura do sensor, franquias e seus respectivos endereços e responsáveis. Após coletar os dados pelo sensor, via API iremos inserir esses dados diretamente no banco que estará alocado em uma máquina virtual ubuntu. </w:t>
+        <w:t xml:space="preserve">No banco de dados temos uma modelagem de todas as tabelas e dados que iremos armazenar e qual será sua lógica, juntamente com tabelas direcionadas para o cadastro, dados do sensor, leitura do sensor, franquias e seus respectivos endereços e responsáveis. Após coletar os dados pelo sensor, via API iremos inserir </w:t>
+      </w:r>
+      <w:r>
+        <w:rPr>
+          <w:rFonts w:ascii="Arial" w:eastAsia="Arial" w:hAnsi="Arial" w:cs="Arial"/>
+        </w:rPr>
+        <w:lastRenderedPageBreak/>
+        <w:t xml:space="preserve">esses dados diretamente no banco que estará alocado em uma máquina virtual ubuntu. </w:t>
       </w:r>
     </w:p>
     <w:p>
@@ -3193,7 +2520,6 @@
         <w:rPr>
           <w:rFonts w:ascii="Arial" w:eastAsia="Arial" w:hAnsi="Arial" w:cs="Arial"/>
         </w:rPr>
-        <w:lastRenderedPageBreak/>
         <w:t xml:space="preserve">Iremos usar o Arduino UNO R3 como o cérebro que guardará o código que escrevemos no Arduino IDE, também usaremos um sensor ultrassônico que irá captar os dados do fluxo de pessoas por corredor, usaremos 4 jumpers macho-fêmea para conectar o sensor com o Arduino, um cabo USB de alimentação conectado juntamente com um notebook (ou outra coisa que de energia). Com isso conseguimos captar esses dados 24hrs por dia trazendo informações mais especificas e precisas. </w:t>
       </w:r>
     </w:p>
@@ -3344,8 +2670,8 @@
           <w:szCs w:val="28"/>
         </w:rPr>
       </w:pPr>
-      <w:bookmarkStart w:id="6" w:name="_Toc1252440878"/>
-      <w:bookmarkStart w:id="7" w:name="_Toc657752942"/>
+      <w:bookmarkStart w:id="7" w:name="_Toc1252440878"/>
+      <w:bookmarkStart w:id="8" w:name="_Toc657752942"/>
       <w:r>
         <w:rPr>
           <w:rFonts w:ascii="Arial" w:eastAsia="Arial" w:hAnsi="Arial" w:cs="Arial"/>
@@ -3368,8 +2694,8 @@
         </w:rPr>
         <w:t>Limites e Exclusões</w:t>
       </w:r>
-      <w:bookmarkEnd w:id="6"/>
       <w:bookmarkEnd w:id="7"/>
+      <w:bookmarkEnd w:id="8"/>
     </w:p>
     <w:p>
       <w:pPr>
@@ -3466,6 +2792,7 @@
           <w:b/>
           <w:bCs/>
         </w:rPr>
+        <w:lastRenderedPageBreak/>
         <w:t>Simulador Financeiro:</w:t>
       </w:r>
       <w:r>
@@ -3510,7 +2837,6 @@
           <w:b/>
           <w:bCs/>
         </w:rPr>
-        <w:lastRenderedPageBreak/>
         <w:t xml:space="preserve">Login e Cadastro: </w:t>
       </w:r>
       <w:r>
@@ -3788,7 +3114,14 @@
         <w:rPr>
           <w:rFonts w:ascii="Arial" w:eastAsia="Arial" w:hAnsi="Arial" w:cs="Arial"/>
         </w:rPr>
-        <w:t>o da ferramenta (Nossa equipe visa apenas em cuidar da entrega do projeto, a visualização dos dados está sendo feita de maneira interativa para que os funcionários não possuam problemas técnicos em analisar os dados entregados).</w:t>
+        <w:t xml:space="preserve">o da ferramenta (Nossa equipe visa apenas em cuidar da entrega do projeto, a visualização dos dados está sendo feita de maneira interativa </w:t>
+      </w:r>
+      <w:r>
+        <w:rPr>
+          <w:rFonts w:ascii="Arial" w:eastAsia="Arial" w:hAnsi="Arial" w:cs="Arial"/>
+        </w:rPr>
+        <w:lastRenderedPageBreak/>
+        <w:t>para que os funcionários não possuam problemas técnicos em analisar os dados entregados).</w:t>
       </w:r>
     </w:p>
     <w:p>
@@ -3850,14 +3183,7 @@
         <w:rPr>
           <w:rFonts w:ascii="Arial" w:eastAsia="Arial" w:hAnsi="Arial" w:cs="Arial"/>
         </w:rPr>
-        <w:t xml:space="preserve"> feito, onde caso haja necessidades </w:t>
-      </w:r>
-      <w:r>
-        <w:rPr>
-          <w:rFonts w:ascii="Arial" w:eastAsia="Arial" w:hAnsi="Arial" w:cs="Arial"/>
-        </w:rPr>
-        <w:lastRenderedPageBreak/>
-        <w:t>de alterações fu</w:t>
+        <w:t xml:space="preserve"> feito, onde caso haja necessidades de alterações fu</w:t>
       </w:r>
       <w:r>
         <w:rPr>
@@ -3894,7 +3220,7 @@
           <w:szCs w:val="28"/>
         </w:rPr>
       </w:pPr>
-      <w:bookmarkStart w:id="8" w:name="_Toc1218491331"/>
+      <w:bookmarkStart w:id="9" w:name="_Toc1218491331"/>
       <w:r>
         <w:rPr>
           <w:rFonts w:ascii="Arial" w:eastAsia="Arial" w:hAnsi="Arial" w:cs="Arial"/>
@@ -3917,7 +3243,7 @@
         </w:rPr>
         <w:t>Macro Cronograma</w:t>
       </w:r>
-      <w:bookmarkEnd w:id="8"/>
+      <w:bookmarkEnd w:id="9"/>
     </w:p>
     <w:p>
       <w:pPr>
@@ -3933,8 +3259,6 @@
         </w:rPr>
         <w:t xml:space="preserve">Um macro cronograma contendo o que ocorreu desde o início da Sprint 2 até o que se espera em sua conclusão final. </w:t>
       </w:r>
-      <w:bookmarkStart w:id="9" w:name="_GoBack"/>
-      <w:bookmarkEnd w:id="9"/>
     </w:p>
     <w:p>
       <w:pPr>
@@ -4714,6 +4038,7 @@
               <w:rPr>
                 <w:rFonts w:ascii="Arial" w:eastAsia="Arial" w:hAnsi="Arial" w:cs="Arial"/>
               </w:rPr>
+              <w:lastRenderedPageBreak/>
               <w:t>Entrega do Produto</w:t>
             </w:r>
           </w:p>
@@ -4878,7 +4203,7 @@
                     <pic:cNvPicPr/>
                   </pic:nvPicPr>
                   <pic:blipFill>
-                    <a:blip r:embed="rId8"/>
+                    <a:blip r:embed="rId7"/>
                     <a:stretch>
                       <a:fillRect/>
                     </a:stretch>
@@ -5241,6 +4566,7 @@
         <w:rPr>
           <w:rFonts w:ascii="Arial" w:eastAsia="Arial" w:hAnsi="Arial" w:cs="Arial"/>
         </w:rPr>
+        <w:lastRenderedPageBreak/>
         <w:t>O Arduino deve permanecer conectado via cabo ao computador para coleta dos dados.</w:t>
       </w:r>
     </w:p>
@@ -5261,7 +4587,6 @@
         <w:rPr>
           <w:rFonts w:ascii="Arial" w:eastAsia="Arial" w:hAnsi="Arial" w:cs="Arial"/>
         </w:rPr>
-        <w:lastRenderedPageBreak/>
         <w:t>O alcance do sensor pode ser limitado por fatores ambientais como por exemplo distância, altura de instalação e superfícies refletoras.</w:t>
       </w:r>
     </w:p>
@@ -5682,7 +5007,16 @@
           <w:b/>
           <w:bCs/>
         </w:rPr>
-        <w:t xml:space="preserve"> influência</w:t>
+        <w:t xml:space="preserve"> </w:t>
+      </w:r>
+      <w:r>
+        <w:rPr>
+          <w:rFonts w:ascii="Arial" w:eastAsia="Arial" w:hAnsi="Arial" w:cs="Arial"/>
+          <w:b/>
+          <w:bCs/>
+        </w:rPr>
+        <w:lastRenderedPageBreak/>
+        <w:t>influência</w:t>
       </w:r>
       <w:r>
         <w:rPr>
@@ -5720,7 +5054,6 @@
           <w:b/>
           <w:bCs/>
         </w:rPr>
-        <w:lastRenderedPageBreak/>
         <w:t>Usuários:</w:t>
       </w:r>
       <w:r>
@@ -6495,7 +5828,7 @@
                     <pic:cNvPicPr/>
                   </pic:nvPicPr>
                   <pic:blipFill>
-                    <a:blip r:embed="rId9">
+                    <a:blip r:embed="rId8">
                       <a:extLst>
                         <a:ext uri="{28A0092B-C50C-407E-A947-70E740481C1C}">
                           <a14:useLocalDpi xmlns:a14="http://schemas.microsoft.com/office/drawing/2010/main" val="0"/>
@@ -6613,7 +5946,7 @@
                     <pic:cNvPicPr/>
                   </pic:nvPicPr>
                   <pic:blipFill>
-                    <a:blip r:embed="rId10">
+                    <a:blip r:embed="rId9">
                       <a:extLst>
                         <a:ext uri="{28A0092B-C50C-407E-A947-70E740481C1C}">
                           <a14:useLocalDpi xmlns:a14="http://schemas.microsoft.com/office/drawing/2010/main"/>
@@ -6795,7 +6128,7 @@
                     <pic:cNvPicPr/>
                   </pic:nvPicPr>
                   <pic:blipFill>
-                    <a:blip r:embed="rId11">
+                    <a:blip r:embed="rId10">
                       <a:extLst>
                         <a:ext uri="{28A0092B-C50C-407E-A947-70E740481C1C}">
                           <a14:useLocalDpi xmlns:a14="http://schemas.microsoft.com/office/drawing/2010/main" val="0"/>
@@ -6921,7 +6254,7 @@
                     <pic:cNvPicPr/>
                   </pic:nvPicPr>
                   <pic:blipFill>
-                    <a:blip r:embed="rId12">
+                    <a:blip r:embed="rId11">
                       <a:extLst>
                         <a:ext uri="{28A0092B-C50C-407E-A947-70E740481C1C}">
                           <a14:useLocalDpi xmlns:a14="http://schemas.microsoft.com/office/drawing/2010/main" val="0"/>
@@ -7097,7 +6430,7 @@
                     <pic:cNvPicPr/>
                   </pic:nvPicPr>
                   <pic:blipFill>
-                    <a:blip r:embed="rId13">
+                    <a:blip r:embed="rId12">
                       <a:extLst>
                         <a:ext uri="{28A0092B-C50C-407E-A947-70E740481C1C}">
                           <a14:useLocalDpi xmlns:a14="http://schemas.microsoft.com/office/drawing/2010/main"/>
@@ -7205,7 +6538,7 @@
         </w:rPr>
         <w:t xml:space="preserve">: </w:t>
       </w:r>
-      <w:hyperlink r:id="rId14">
+      <w:hyperlink r:id="rId13">
         <w:r>
           <w:rPr>
             <w:rStyle w:val="Hyperlink"/>
@@ -7242,7 +6575,7 @@
         </w:rPr>
         <w:t xml:space="preserve">Acessado dia 04 de Outubro: </w:t>
       </w:r>
-      <w:hyperlink r:id="rId15">
+      <w:hyperlink r:id="rId14">
         <w:r>
           <w:rPr>
             <w:rStyle w:val="Hyperlink"/>
@@ -7279,7 +6612,7 @@
         </w:rPr>
         <w:t xml:space="preserve">Acessado dia 04 de Outubro: </w:t>
       </w:r>
-      <w:hyperlink r:id="rId16">
+      <w:hyperlink r:id="rId15">
         <w:r>
           <w:rPr>
             <w:rStyle w:val="Hyperlink"/>
@@ -7316,7 +6649,7 @@
         </w:rPr>
         <w:t xml:space="preserve">Acessado dia 07 de Outubro: </w:t>
       </w:r>
-      <w:hyperlink r:id="rId17">
+      <w:hyperlink r:id="rId16">
         <w:r>
           <w:rPr>
             <w:rStyle w:val="Hyperlink"/>
@@ -7353,7 +6686,7 @@
         </w:rPr>
         <w:t xml:space="preserve">Acessado dia 08 de Outubro: </w:t>
       </w:r>
-      <w:hyperlink r:id="rId18">
+      <w:hyperlink r:id="rId17">
         <w:r>
           <w:rPr>
             <w:rStyle w:val="Hyperlink"/>
@@ -7390,7 +6723,7 @@
         </w:rPr>
         <w:t xml:space="preserve">Acessado dia 08 de Outubro: </w:t>
       </w:r>
-      <w:hyperlink r:id="rId19">
+      <w:hyperlink r:id="rId18">
         <w:r>
           <w:rPr>
             <w:rStyle w:val="Hyperlink"/>
@@ -7427,7 +6760,7 @@
         </w:rPr>
         <w:t xml:space="preserve">Acessado dia 08 de Outubro: </w:t>
       </w:r>
-      <w:hyperlink r:id="rId20" w:anchor=":~:text=Esse%20desafio%20afeta%20tanto%20as,para%20o%20sucesso%20do%20neg%C3%B3cio">
+      <w:hyperlink r:id="rId19" w:anchor=":~:text=Esse%20desafio%20afeta%20tanto%20as,para%20o%20sucesso%20do%20neg%C3%B3cio">
         <w:r>
           <w:rPr>
             <w:rStyle w:val="Hyperlink"/>
@@ -7471,7 +6804,7 @@
         </w:rPr>
         <w:t xml:space="preserve">Acessado dia 08 de Outubro: </w:t>
       </w:r>
-      <w:hyperlink r:id="rId21">
+      <w:hyperlink r:id="rId20">
         <w:r>
           <w:rPr>
             <w:rStyle w:val="Hyperlink"/>
@@ -7508,7 +6841,7 @@
         </w:rPr>
         <w:t xml:space="preserve">Acessado dia 08 de Outubro: </w:t>
       </w:r>
-      <w:hyperlink r:id="rId22">
+      <w:hyperlink r:id="rId21">
         <w:r>
           <w:rPr>
             <w:rStyle w:val="Hyperlink"/>
@@ -7545,7 +6878,7 @@
         </w:rPr>
         <w:t xml:space="preserve">Acessado dia 10 de Outubro: </w:t>
       </w:r>
-      <w:hyperlink r:id="rId23">
+      <w:hyperlink r:id="rId22">
         <w:r>
           <w:rPr>
             <w:rStyle w:val="Hyperlink"/>
@@ -7567,8 +6900,8 @@
       </w:pPr>
     </w:p>
     <w:sectPr>
-      <w:headerReference w:type="default" r:id="rId24"/>
-      <w:footerReference w:type="default" r:id="rId25"/>
+      <w:headerReference w:type="default" r:id="rId23"/>
+      <w:footerReference w:type="default" r:id="rId24"/>
       <w:pgSz w:w="11906" w:h="16838"/>
       <w:pgMar w:top="1440" w:right="1440" w:bottom="1440" w:left="1440" w:header="720" w:footer="720" w:gutter="0"/>
       <w:cols w:space="720"/>
@@ -7695,6 +7028,67 @@
     <w:pPr>
       <w:pStyle w:val="Cabealho"/>
     </w:pPr>
+    <w:r>
+      <w:rPr>
+        <w:noProof/>
+        <w:lang w:eastAsia="pt-BR"/>
+      </w:rPr>
+      <w:drawing>
+        <wp:anchor distT="0" distB="0" distL="114300" distR="114300" simplePos="0" relativeHeight="251658240" behindDoc="0" locked="0" layoutInCell="1" allowOverlap="1" wp14:anchorId="7C1851ED" wp14:editId="5F37E6E0">
+          <wp:simplePos x="0" y="0"/>
+          <wp:positionH relativeFrom="column">
+            <wp:posOffset>4554855</wp:posOffset>
+          </wp:positionH>
+          <wp:positionV relativeFrom="paragraph">
+            <wp:posOffset>-9525</wp:posOffset>
+          </wp:positionV>
+          <wp:extent cx="1710055" cy="552450"/>
+          <wp:effectExtent l="0" t="0" r="4445" b="0"/>
+          <wp:wrapTopAndBottom/>
+          <wp:docPr id="1" name="Imagem 1"/>
+          <wp:cNvGraphicFramePr>
+            <a:graphicFrameLocks xmlns:a="http://schemas.openxmlformats.org/drawingml/2006/main" noChangeAspect="1"/>
+          </wp:cNvGraphicFramePr>
+          <a:graphic xmlns:a="http://schemas.openxmlformats.org/drawingml/2006/main">
+            <a:graphicData uri="http://schemas.openxmlformats.org/drawingml/2006/picture">
+              <pic:pic xmlns:pic="http://schemas.openxmlformats.org/drawingml/2006/picture">
+                <pic:nvPicPr>
+                  <pic:cNvPr id="1" name="titulo.png"/>
+                  <pic:cNvPicPr/>
+                </pic:nvPicPr>
+                <pic:blipFill>
+                  <a:blip r:embed="rId1" cstate="print">
+                    <a:extLst>
+                      <a:ext uri="{28A0092B-C50C-407E-A947-70E740481C1C}">
+                        <a14:useLocalDpi xmlns:a14="http://schemas.microsoft.com/office/drawing/2010/main" val="0"/>
+                      </a:ext>
+                    </a:extLst>
+                  </a:blip>
+                  <a:stretch>
+                    <a:fillRect/>
+                  </a:stretch>
+                </pic:blipFill>
+                <pic:spPr>
+                  <a:xfrm>
+                    <a:off x="0" y="0"/>
+                    <a:ext cx="1710055" cy="552450"/>
+                  </a:xfrm>
+                  <a:prstGeom prst="rect">
+                    <a:avLst/>
+                  </a:prstGeom>
+                </pic:spPr>
+              </pic:pic>
+            </a:graphicData>
+          </a:graphic>
+          <wp14:sizeRelH relativeFrom="margin">
+            <wp14:pctWidth>0</wp14:pctWidth>
+          </wp14:sizeRelH>
+          <wp14:sizeRelV relativeFrom="margin">
+            <wp14:pctHeight>0</wp14:pctHeight>
+          </wp14:sizeRelV>
+        </wp:anchor>
+      </w:drawing>
+    </w:r>
   </w:p>
   <w:p>
     <w:pPr>
@@ -9285,553 +8679,6 @@
 </w:styles>
 </file>
 
-<file path=word/glossary/document.xml><?xml version="1.0" encoding="utf-8"?>
-<w:glossaryDocument xmlns:wpc="http://schemas.microsoft.com/office/word/2010/wordprocessingCanvas" xmlns:cx="http://schemas.microsoft.com/office/drawing/2014/chartex" xmlns:mc="http://schemas.openxmlformats.org/markup-compatibility/2006" xmlns:o="urn:schemas-microsoft-com:office:office" xmlns:r="http://schemas.openxmlformats.org/officeDocument/2006/relationships" xmlns:m="http://schemas.openxmlformats.org/officeDocument/2006/math" xmlns:v="urn:schemas-microsoft-com:vml" xmlns:wp14="http://schemas.microsoft.com/office/word/2010/wordprocessingDrawing" xmlns:wp="http://schemas.openxmlformats.org/drawingml/2006/wordprocessingDrawing" xmlns:w10="urn:schemas-microsoft-com:office:word" xmlns:w="http://schemas.openxmlformats.org/wordprocessingml/2006/main" xmlns:w14="http://schemas.microsoft.com/office/word/2010/wordml" xmlns:w15="http://schemas.microsoft.com/office/word/2012/wordml" xmlns:w16se="http://schemas.microsoft.com/office/word/2015/wordml/symex" xmlns:wpg="http://schemas.microsoft.com/office/word/2010/wordprocessingGroup" xmlns:wpi="http://schemas.microsoft.com/office/word/2010/wordprocessingInk" xmlns:wne="http://schemas.microsoft.com/office/word/2006/wordml" xmlns:wps="http://schemas.microsoft.com/office/word/2010/wordprocessingShape" mc:Ignorable="w14 w15 w16se wp14"/>
-</file>
-
-<file path=word/glossary/fontTable.xml><?xml version="1.0" encoding="utf-8"?>
-<w:fonts xmlns:mc="http://schemas.openxmlformats.org/markup-compatibility/2006" xmlns:r="http://schemas.openxmlformats.org/officeDocument/2006/relationships" xmlns:w="http://schemas.openxmlformats.org/wordprocessingml/2006/main" xmlns:w14="http://schemas.microsoft.com/office/word/2010/wordml" xmlns:w15="http://schemas.microsoft.com/office/word/2012/wordml" xmlns:w16se="http://schemas.microsoft.com/office/word/2015/wordml/symex" mc:Ignorable="w14 w15 w16se">
-  <w:font w:name="Symbol">
-    <w:panose1 w:val="05050102010706020507"/>
-    <w:charset w:val="02"/>
-    <w:family w:val="roman"/>
-    <w:pitch w:val="variable"/>
-    <w:sig w:usb0="00000000" w:usb1="10000000" w:usb2="00000000" w:usb3="00000000" w:csb0="80000000" w:csb1="00000000"/>
-  </w:font>
-  <w:font w:name="Times New Roman">
-    <w:panose1 w:val="02020603050405020304"/>
-    <w:charset w:val="00"/>
-    <w:family w:val="roman"/>
-    <w:pitch w:val="variable"/>
-    <w:sig w:usb0="E0002EFF" w:usb1="C000785B" w:usb2="00000009" w:usb3="00000000" w:csb0="000001FF" w:csb1="00000000"/>
-  </w:font>
-  <w:font w:name="Courier New">
-    <w:panose1 w:val="02070309020205020404"/>
-    <w:charset w:val="00"/>
-    <w:family w:val="modern"/>
-    <w:pitch w:val="fixed"/>
-    <w:sig w:usb0="E0002EFF" w:usb1="C0007843" w:usb2="00000009" w:usb3="00000000" w:csb0="000001FF" w:csb1="00000000"/>
-  </w:font>
-  <w:font w:name="Wingdings">
-    <w:panose1 w:val="05000000000000000000"/>
-    <w:charset w:val="02"/>
-    <w:family w:val="auto"/>
-    <w:pitch w:val="variable"/>
-    <w:sig w:usb0="00000000" w:usb1="10000000" w:usb2="00000000" w:usb3="00000000" w:csb0="80000000" w:csb1="00000000"/>
-  </w:font>
-  <w:font w:name="Aptos">
-    <w:altName w:val="Arial"/>
-    <w:charset w:val="00"/>
-    <w:family w:val="swiss"/>
-    <w:pitch w:val="variable"/>
-    <w:sig w:usb0="00000001" w:usb1="00000003" w:usb2="00000000" w:usb3="00000000" w:csb0="0000019F" w:csb1="00000000"/>
-  </w:font>
-  <w:font w:name="Aptos Display">
-    <w:altName w:val="Arial"/>
-    <w:charset w:val="00"/>
-    <w:family w:val="swiss"/>
-    <w:pitch w:val="variable"/>
-    <w:sig w:usb0="00000001" w:usb1="00000003" w:usb2="00000000" w:usb3="00000000" w:csb0="0000019F" w:csb1="00000000"/>
-  </w:font>
-  <w:font w:name="Arial">
-    <w:panose1 w:val="020B0604020202020204"/>
-    <w:charset w:val="00"/>
-    <w:family w:val="swiss"/>
-    <w:pitch w:val="variable"/>
-    <w:sig w:usb0="E0002EFF" w:usb1="C000785B" w:usb2="00000009" w:usb3="00000000" w:csb0="000001FF" w:csb1="00000000"/>
-  </w:font>
-  <w:font w:name="Calibri">
-    <w:panose1 w:val="020F0502020204030204"/>
-    <w:charset w:val="00"/>
-    <w:family w:val="swiss"/>
-    <w:pitch w:val="variable"/>
-    <w:sig w:usb0="E4002EFF" w:usb1="C000247B" w:usb2="00000009" w:usb3="00000000" w:csb0="000001FF" w:csb1="00000000"/>
-  </w:font>
-  <w:font w:name="Calibri Light">
-    <w:panose1 w:val="020F0302020204030204"/>
-    <w:charset w:val="00"/>
-    <w:family w:val="swiss"/>
-    <w:pitch w:val="variable"/>
-    <w:sig w:usb0="E4002EFF" w:usb1="C000247B" w:usb2="00000009" w:usb3="00000000" w:csb0="000001FF" w:csb1="00000000"/>
-  </w:font>
-</w:fonts>
-</file>
-
-<file path=word/glossary/settings.xml><?xml version="1.0" encoding="utf-8"?>
-<w:settings xmlns:mc="http://schemas.openxmlformats.org/markup-compatibility/2006" xmlns:o="urn:schemas-microsoft-com:office:office" xmlns:r="http://schemas.openxmlformats.org/officeDocument/2006/relationships" xmlns:m="http://schemas.openxmlformats.org/officeDocument/2006/math" xmlns:v="urn:schemas-microsoft-com:vml" xmlns:w10="urn:schemas-microsoft-com:office:word" xmlns:w="http://schemas.openxmlformats.org/wordprocessingml/2006/main" xmlns:w14="http://schemas.microsoft.com/office/word/2010/wordml" xmlns:w15="http://schemas.microsoft.com/office/word/2012/wordml" xmlns:w16se="http://schemas.microsoft.com/office/word/2015/wordml/symex" xmlns:sl="http://schemas.openxmlformats.org/schemaLibrary/2006/main" mc:Ignorable="w14 w15 w16se">
-  <w:view w:val="normal"/>
-  <w:defaultTabStop w:val="708"/>
-  <w:hyphenationZone w:val="425"/>
-  <w:characterSpacingControl w:val="doNotCompress"/>
-  <w:compat>
-    <w:useFELayout/>
-    <w:compatSetting w:name="compatibilityMode" w:uri="http://schemas.microsoft.com/office/word" w:val="15"/>
-    <w:compatSetting w:name="overrideTableStyleFontSizeAndJustification" w:uri="http://schemas.microsoft.com/office/word" w:val="1"/>
-    <w:compatSetting w:name="enableOpenTypeFeatures" w:uri="http://schemas.microsoft.com/office/word" w:val="1"/>
-    <w:compatSetting w:name="doNotFlipMirrorIndents" w:uri="http://schemas.microsoft.com/office/word" w:val="1"/>
-    <w:compatSetting w:name="differentiateMultirowTableHeaders" w:uri="http://schemas.microsoft.com/office/word" w:val="1"/>
-  </w:compat>
-  <w:rsids>
-    <w:rsidRoot w:val="00C20A7D"/>
-    <w:rsid w:val="000F2AF9"/>
-    <w:rsid w:val="00C20A7D"/>
-  </w:rsids>
-  <m:mathPr>
-    <m:mathFont m:val="Cambria Math"/>
-    <m:brkBin m:val="before"/>
-    <m:brkBinSub m:val="--"/>
-    <m:smallFrac m:val="0"/>
-    <m:dispDef/>
-    <m:lMargin m:val="0"/>
-    <m:rMargin m:val="0"/>
-    <m:defJc m:val="centerGroup"/>
-    <m:wrapIndent m:val="1440"/>
-    <m:intLim m:val="subSup"/>
-    <m:naryLim m:val="undOvr"/>
-  </m:mathPr>
-  <w:themeFontLang w:val="pt-BR"/>
-  <w:clrSchemeMapping w:bg1="light1" w:t1="dark1" w:bg2="light2" w:t2="dark2" w:accent1="accent1" w:accent2="accent2" w:accent3="accent3" w:accent4="accent4" w:accent5="accent5" w:accent6="accent6" w:hyperlink="hyperlink" w:followedHyperlink="followedHyperlink"/>
-  <w:decimalSymbol w:val=","/>
-  <w:listSeparator w:val=";"/>
-  <w15:chartTrackingRefBased/>
-</w:settings>
-</file>
-
-<file path=word/glossary/styles.xml><?xml version="1.0" encoding="utf-8"?>
-<w:styles xmlns:mc="http://schemas.openxmlformats.org/markup-compatibility/2006" xmlns:r="http://schemas.openxmlformats.org/officeDocument/2006/relationships" xmlns:w="http://schemas.openxmlformats.org/wordprocessingml/2006/main" xmlns:w14="http://schemas.microsoft.com/office/word/2010/wordml" xmlns:w15="http://schemas.microsoft.com/office/word/2012/wordml" xmlns:w16se="http://schemas.microsoft.com/office/word/2015/wordml/symex" mc:Ignorable="w14 w15 w16se">
-  <w:docDefaults>
-    <w:rPrDefault>
-      <w:rPr>
-        <w:rFonts w:asciiTheme="minorHAnsi" w:eastAsiaTheme="minorEastAsia" w:hAnsiTheme="minorHAnsi" w:cstheme="minorBidi"/>
-        <w:sz w:val="22"/>
-        <w:szCs w:val="22"/>
-        <w:lang w:val="pt-BR" w:eastAsia="pt-BR" w:bidi="ar-SA"/>
-      </w:rPr>
-    </w:rPrDefault>
-    <w:pPrDefault>
-      <w:pPr>
-        <w:spacing w:after="160" w:line="259" w:lineRule="auto"/>
-      </w:pPr>
-    </w:pPrDefault>
-  </w:docDefaults>
-  <w:latentStyles w:defLockedState="0" w:defUIPriority="99" w:defSemiHidden="0" w:defUnhideWhenUsed="0" w:defQFormat="0" w:count="371">
-    <w:lsdException w:name="Normal" w:uiPriority="0" w:qFormat="1"/>
-    <w:lsdException w:name="heading 1" w:uiPriority="9" w:qFormat="1"/>
-    <w:lsdException w:name="heading 2" w:semiHidden="1" w:uiPriority="9" w:unhideWhenUsed="1" w:qFormat="1"/>
-    <w:lsdException w:name="heading 3" w:semiHidden="1" w:uiPriority="9" w:unhideWhenUsed="1" w:qFormat="1"/>
-    <w:lsdException w:name="heading 4" w:semiHidden="1" w:uiPriority="9" w:unhideWhenUsed="1" w:qFormat="1"/>
-    <w:lsdException w:name="heading 5" w:semiHidden="1" w:uiPriority="9" w:unhideWhenUsed="1" w:qFormat="1"/>
-    <w:lsdException w:name="heading 6" w:semiHidden="1" w:uiPriority="9" w:unhideWhenUsed="1" w:qFormat="1"/>
-    <w:lsdException w:name="heading 7" w:semiHidden="1" w:uiPriority="9" w:unhideWhenUsed="1" w:qFormat="1"/>
-    <w:lsdException w:name="heading 8" w:semiHidden="1" w:uiPriority="9" w:unhideWhenUsed="1" w:qFormat="1"/>
-    <w:lsdException w:name="heading 9" w:semiHidden="1" w:uiPriority="9" w:unhideWhenUsed="1" w:qFormat="1"/>
-    <w:lsdException w:name="index 1" w:semiHidden="1" w:unhideWhenUsed="1"/>
-    <w:lsdException w:name="index 2" w:semiHidden="1" w:unhideWhenUsed="1"/>
-    <w:lsdException w:name="index 3" w:semiHidden="1" w:unhideWhenUsed="1"/>
-    <w:lsdException w:name="index 4" w:semiHidden="1" w:unhideWhenUsed="1"/>
-    <w:lsdException w:name="index 5" w:semiHidden="1" w:unhideWhenUsed="1"/>
-    <w:lsdException w:name="index 6" w:semiHidden="1" w:unhideWhenUsed="1"/>
-    <w:lsdException w:name="index 7" w:semiHidden="1" w:unhideWhenUsed="1"/>
-    <w:lsdException w:name="index 8" w:semiHidden="1" w:unhideWhenUsed="1"/>
-    <w:lsdException w:name="index 9" w:semiHidden="1" w:unhideWhenUsed="1"/>
-    <w:lsdException w:name="toc 1" w:semiHidden="1" w:uiPriority="39" w:unhideWhenUsed="1"/>
-    <w:lsdException w:name="toc 2" w:semiHidden="1" w:uiPriority="39" w:unhideWhenUsed="1"/>
-    <w:lsdException w:name="toc 3" w:semiHidden="1" w:uiPriority="39" w:unhideWhenUsed="1"/>
-    <w:lsdException w:name="toc 4" w:semiHidden="1" w:uiPriority="39" w:unhideWhenUsed="1"/>
-    <w:lsdException w:name="toc 5" w:semiHidden="1" w:uiPriority="39" w:unhideWhenUsed="1"/>
-    <w:lsdException w:name="toc 6" w:semiHidden="1" w:uiPriority="39" w:unhideWhenUsed="1"/>
-    <w:lsdException w:name="toc 7" w:semiHidden="1" w:uiPriority="39" w:unhideWhenUsed="1"/>
-    <w:lsdException w:name="toc 8" w:semiHidden="1" w:uiPriority="39" w:unhideWhenUsed="1"/>
-    <w:lsdException w:name="toc 9" w:semiHidden="1" w:uiPriority="39" w:unhideWhenUsed="1"/>
-    <w:lsdException w:name="Normal Indent" w:semiHidden="1" w:unhideWhenUsed="1"/>
-    <w:lsdException w:name="footnote text" w:semiHidden="1" w:unhideWhenUsed="1"/>
-    <w:lsdException w:name="annotation text" w:semiHidden="1" w:unhideWhenUsed="1"/>
-    <w:lsdException w:name="header" w:semiHidden="1" w:unhideWhenUsed="1"/>
-    <w:lsdException w:name="footer" w:semiHidden="1" w:unhideWhenUsed="1"/>
-    <w:lsdException w:name="index heading" w:semiHidden="1" w:unhideWhenUsed="1"/>
-    <w:lsdException w:name="caption" w:semiHidden="1" w:uiPriority="35" w:unhideWhenUsed="1" w:qFormat="1"/>
-    <w:lsdException w:name="table of figures" w:semiHidden="1" w:unhideWhenUsed="1"/>
-    <w:lsdException w:name="envelope address" w:semiHidden="1" w:unhideWhenUsed="1"/>
-    <w:lsdException w:name="envelope return" w:semiHidden="1" w:unhideWhenUsed="1"/>
-    <w:lsdException w:name="footnote reference" w:semiHidden="1" w:unhideWhenUsed="1"/>
-    <w:lsdException w:name="annotation reference" w:semiHidden="1" w:unhideWhenUsed="1"/>
-    <w:lsdException w:name="line number" w:semiHidden="1" w:unhideWhenUsed="1"/>
-    <w:lsdException w:name="page number" w:semiHidden="1" w:unhideWhenUsed="1"/>
-    <w:lsdException w:name="endnote reference" w:semiHidden="1" w:unhideWhenUsed="1"/>
-    <w:lsdException w:name="endnote text" w:semiHidden="1" w:unhideWhenUsed="1"/>
-    <w:lsdException w:name="table of authorities" w:semiHidden="1" w:unhideWhenUsed="1"/>
-    <w:lsdException w:name="macro" w:semiHidden="1" w:unhideWhenUsed="1"/>
-    <w:lsdException w:name="toa heading" w:semiHidden="1" w:unhideWhenUsed="1"/>
-    <w:lsdException w:name="List" w:semiHidden="1" w:unhideWhenUsed="1"/>
-    <w:lsdException w:name="List Bullet" w:semiHidden="1" w:unhideWhenUsed="1"/>
-    <w:lsdException w:name="List Number" w:semiHidden="1" w:unhideWhenUsed="1"/>
-    <w:lsdException w:name="List 2" w:semiHidden="1" w:unhideWhenUsed="1"/>
-    <w:lsdException w:name="List 3" w:semiHidden="1" w:unhideWhenUsed="1"/>
-    <w:lsdException w:name="List 4" w:semiHidden="1" w:unhideWhenUsed="1"/>
-    <w:lsdException w:name="List 5" w:semiHidden="1" w:unhideWhenUsed="1"/>
-    <w:lsdException w:name="List Bullet 2" w:semiHidden="1" w:unhideWhenUsed="1"/>
-    <w:lsdException w:name="List Bullet 3" w:semiHidden="1" w:unhideWhenUsed="1"/>
-    <w:lsdException w:name="List Bullet 4" w:semiHidden="1" w:unhideWhenUsed="1"/>
-    <w:lsdException w:name="List Bullet 5" w:semiHidden="1" w:unhideWhenUsed="1"/>
-    <w:lsdException w:name="List Number 2" w:semiHidden="1" w:unhideWhenUsed="1"/>
-    <w:lsdException w:name="List Number 3" w:semiHidden="1" w:unhideWhenUsed="1"/>
-    <w:lsdException w:name="List Number 4" w:semiHidden="1" w:unhideWhenUsed="1"/>
-    <w:lsdException w:name="List Number 5" w:semiHidden="1" w:unhideWhenUsed="1"/>
-    <w:lsdException w:name="Title" w:uiPriority="10" w:qFormat="1"/>
-    <w:lsdException w:name="Closing" w:semiHidden="1" w:unhideWhenUsed="1"/>
-    <w:lsdException w:name="Signature" w:semiHidden="1" w:unhideWhenUsed="1"/>
-    <w:lsdException w:name="Default Paragraph Font" w:semiHidden="1" w:uiPriority="1" w:unhideWhenUsed="1"/>
-    <w:lsdException w:name="Body Text" w:semiHidden="1" w:unhideWhenUsed="1"/>
-    <w:lsdException w:name="Body Text Indent" w:semiHidden="1" w:unhideWhenUsed="1"/>
-    <w:lsdException w:name="List Continue" w:semiHidden="1" w:unhideWhenUsed="1"/>
-    <w:lsdException w:name="List Continue 2" w:semiHidden="1" w:unhideWhenUsed="1"/>
-    <w:lsdException w:name="List Continue 3" w:semiHidden="1" w:unhideWhenUsed="1"/>
-    <w:lsdException w:name="List Continue 4" w:semiHidden="1" w:unhideWhenUsed="1"/>
-    <w:lsdException w:name="List Continue 5" w:semiHidden="1" w:unhideWhenUsed="1"/>
-    <w:lsdException w:name="Message Header" w:semiHidden="1" w:unhideWhenUsed="1"/>
-    <w:lsdException w:name="Subtitle" w:uiPriority="11" w:qFormat="1"/>
-    <w:lsdException w:name="Salutation" w:semiHidden="1" w:unhideWhenUsed="1"/>
-    <w:lsdException w:name="Date" w:semiHidden="1" w:unhideWhenUsed="1"/>
-    <w:lsdException w:name="Body Text First Indent" w:semiHidden="1" w:unhideWhenUsed="1"/>
-    <w:lsdException w:name="Body Text First Indent 2" w:semiHidden="1" w:unhideWhenUsed="1"/>
-    <w:lsdException w:name="Note Heading" w:semiHidden="1" w:unhideWhenUsed="1"/>
-    <w:lsdException w:name="Body Text 2" w:semiHidden="1" w:unhideWhenUsed="1"/>
-    <w:lsdException w:name="Body Text 3" w:semiHidden="1" w:unhideWhenUsed="1"/>
-    <w:lsdException w:name="Body Text Indent 2" w:semiHidden="1" w:unhideWhenUsed="1"/>
-    <w:lsdException w:name="Body Text Indent 3" w:semiHidden="1" w:unhideWhenUsed="1"/>
-    <w:lsdException w:name="Block Text" w:semiHidden="1" w:unhideWhenUsed="1"/>
-    <w:lsdException w:name="Hyperlink" w:semiHidden="1" w:unhideWhenUsed="1"/>
-    <w:lsdException w:name="FollowedHyperlink" w:semiHidden="1" w:unhideWhenUsed="1"/>
-    <w:lsdException w:name="Strong" w:uiPriority="22" w:qFormat="1"/>
-    <w:lsdException w:name="Emphasis" w:uiPriority="20" w:qFormat="1"/>
-    <w:lsdException w:name="Document Map" w:semiHidden="1" w:unhideWhenUsed="1"/>
-    <w:lsdException w:name="Plain Text" w:semiHidden="1" w:unhideWhenUsed="1"/>
-    <w:lsdException w:name="E-mail Signature" w:semiHidden="1" w:unhideWhenUsed="1"/>
-    <w:lsdException w:name="HTML Top of Form" w:semiHidden="1" w:unhideWhenUsed="1"/>
-    <w:lsdException w:name="HTML Bottom of Form" w:semiHidden="1" w:unhideWhenUsed="1"/>
-    <w:lsdException w:name="Normal (Web)" w:semiHidden="1" w:unhideWhenUsed="1"/>
-    <w:lsdException w:name="HTML Acronym" w:semiHidden="1" w:unhideWhenUsed="1"/>
-    <w:lsdException w:name="HTML Address" w:semiHidden="1" w:unhideWhenUsed="1"/>
-    <w:lsdException w:name="HTML Cite" w:semiHidden="1" w:unhideWhenUsed="1"/>
-    <w:lsdException w:name="HTML Code" w:semiHidden="1" w:unhideWhenUsed="1"/>
-    <w:lsdException w:name="HTML Definition" w:semiHidden="1" w:unhideWhenUsed="1"/>
-    <w:lsdException w:name="HTML Keyboard" w:semiHidden="1" w:unhideWhenUsed="1"/>
-    <w:lsdException w:name="HTML Preformatted" w:semiHidden="1" w:unhideWhenUsed="1"/>
-    <w:lsdException w:name="HTML Sample" w:semiHidden="1" w:unhideWhenUsed="1"/>
-    <w:lsdException w:name="HTML Typewriter" w:semiHidden="1" w:unhideWhenUsed="1"/>
-    <w:lsdException w:name="HTML Variable" w:semiHidden="1" w:unhideWhenUsed="1"/>
-    <w:lsdException w:name="Normal Table" w:semiHidden="1" w:unhideWhenUsed="1"/>
-    <w:lsdException w:name="annotation subject" w:semiHidden="1" w:unhideWhenUsed="1"/>
-    <w:lsdException w:name="No List" w:semiHidden="1" w:unhideWhenUsed="1"/>
-    <w:lsdException w:name="Outline List 1" w:semiHidden="1" w:unhideWhenUsed="1"/>
-    <w:lsdException w:name="Outline List 2" w:semiHidden="1" w:unhideWhenUsed="1"/>
-    <w:lsdException w:name="Outline List 3" w:semiHidden="1" w:unhideWhenUsed="1"/>
-    <w:lsdException w:name="Table Simple 1" w:semiHidden="1" w:unhideWhenUsed="1"/>
-    <w:lsdException w:name="Table Simple 2" w:semiHidden="1" w:unhideWhenUsed="1"/>
-    <w:lsdException w:name="Table Simple 3" w:semiHidden="1" w:unhideWhenUsed="1"/>
-    <w:lsdException w:name="Table Classic 1" w:semiHidden="1" w:unhideWhenUsed="1"/>
-    <w:lsdException w:name="Table Classic 2" w:semiHidden="1" w:unhideWhenUsed="1"/>
-    <w:lsdException w:name="Table Classic 3" w:semiHidden="1" w:unhideWhenUsed="1"/>
-    <w:lsdException w:name="Table Classic 4" w:semiHidden="1" w:unhideWhenUsed="1"/>
-    <w:lsdException w:name="Table Colorful 1" w:semiHidden="1" w:unhideWhenUsed="1"/>
-    <w:lsdException w:name="Table Colorful 2" w:semiHidden="1" w:unhideWhenUsed="1"/>
-    <w:lsdException w:name="Table Colorful 3" w:semiHidden="1" w:unhideWhenUsed="1"/>
-    <w:lsdException w:name="Table Columns 1" w:semiHidden="1" w:unhideWhenUsed="1"/>
-    <w:lsdException w:name="Table Columns 2" w:semiHidden="1" w:unhideWhenUsed="1"/>
-    <w:lsdException w:name="Table Columns 3" w:semiHidden="1" w:unhideWhenUsed="1"/>
-    <w:lsdException w:name="Table Columns 4" w:semiHidden="1" w:unhideWhenUsed="1"/>
-    <w:lsdException w:name="Table Columns 5" w:semiHidden="1" w:unhideWhenUsed="1"/>
-    <w:lsdException w:name="Table Grid 1" w:semiHidden="1" w:unhideWhenUsed="1"/>
-    <w:lsdException w:name="Table Grid 2" w:semiHidden="1" w:unhideWhenUsed="1"/>
-    <w:lsdException w:name="Table Grid 3" w:semiHidden="1" w:unhideWhenUsed="1"/>
-    <w:lsdException w:name="Table Grid 4" w:semiHidden="1" w:unhideWhenUsed="1"/>
-    <w:lsdException w:name="Table Grid 5" w:semiHidden="1" w:unhideWhenUsed="1"/>
-    <w:lsdException w:name="Table Grid 6" w:semiHidden="1" w:unhideWhenUsed="1"/>
-    <w:lsdException w:name="Table Grid 7" w:semiHidden="1" w:unhideWhenUsed="1"/>
-    <w:lsdException w:name="Table Grid 8" w:semiHidden="1" w:unhideWhenUsed="1"/>
-    <w:lsdException w:name="Table List 1" w:semiHidden="1" w:unhideWhenUsed="1"/>
-    <w:lsdException w:name="Table List 2" w:semiHidden="1" w:unhideWhenUsed="1"/>
-    <w:lsdException w:name="Table List 3" w:semiHidden="1" w:unhideWhenUsed="1"/>
-    <w:lsdException w:name="Table List 4" w:semiHidden="1" w:unhideWhenUsed="1"/>
-    <w:lsdException w:name="Table List 5" w:semiHidden="1" w:unhideWhenUsed="1"/>
-    <w:lsdException w:name="Table List 6" w:semiHidden="1" w:unhideWhenUsed="1"/>
-    <w:lsdException w:name="Table List 7" w:semiHidden="1" w:unhideWhenUsed="1"/>
-    <w:lsdException w:name="Table List 8" w:semiHidden="1" w:unhideWhenUsed="1"/>
-    <w:lsdException w:name="Table 3D effects 1" w:semiHidden="1" w:unhideWhenUsed="1"/>
-    <w:lsdException w:name="Table 3D effects 2" w:semiHidden="1" w:unhideWhenUsed="1"/>
-    <w:lsdException w:name="Table 3D effects 3" w:semiHidden="1" w:unhideWhenUsed="1"/>
-    <w:lsdException w:name="Table Contemporary" w:semiHidden="1" w:unhideWhenUsed="1"/>
-    <w:lsdException w:name="Table Elegant" w:semiHidden="1" w:unhideWhenUsed="1"/>
-    <w:lsdException w:name="Table Professional" w:semiHidden="1" w:unhideWhenUsed="1"/>
-    <w:lsdException w:name="Table Subtle 1" w:semiHidden="1" w:unhideWhenUsed="1"/>
-    <w:lsdException w:name="Table Subtle 2" w:semiHidden="1" w:unhideWhenUsed="1"/>
-    <w:lsdException w:name="Table Web 1" w:semiHidden="1" w:unhideWhenUsed="1"/>
-    <w:lsdException w:name="Table Web 2" w:semiHidden="1" w:unhideWhenUsed="1"/>
-    <w:lsdException w:name="Table Web 3" w:semiHidden="1" w:unhideWhenUsed="1"/>
-    <w:lsdException w:name="Balloon Text" w:semiHidden="1" w:unhideWhenUsed="1"/>
-    <w:lsdException w:name="Table Grid" w:uiPriority="39"/>
-    <w:lsdException w:name="Table Theme" w:semiHidden="1" w:unhideWhenUsed="1"/>
-    <w:lsdException w:name="Placeholder Text" w:semiHidden="1"/>
-    <w:lsdException w:name="No Spacing" w:uiPriority="1" w:qFormat="1"/>
-    <w:lsdException w:name="Light Shading" w:uiPriority="60"/>
-    <w:lsdException w:name="Light List" w:uiPriority="61"/>
-    <w:lsdException w:name="Light Grid" w:uiPriority="62"/>
-    <w:lsdException w:name="Medium Shading 1" w:uiPriority="63"/>
-    <w:lsdException w:name="Medium Shading 2" w:uiPriority="64"/>
-    <w:lsdException w:name="Medium List 1" w:uiPriority="65"/>
-    <w:lsdException w:name="Medium List 2" w:uiPriority="66"/>
-    <w:lsdException w:name="Medium Grid 1" w:uiPriority="67"/>
-    <w:lsdException w:name="Medium Grid 2" w:uiPriority="68"/>
-    <w:lsdException w:name="Medium Grid 3" w:uiPriority="69"/>
-    <w:lsdException w:name="Dark List" w:uiPriority="70"/>
-    <w:lsdException w:name="Colorful Shading" w:uiPriority="71"/>
-    <w:lsdException w:name="Colorful List" w:uiPriority="72"/>
-    <w:lsdException w:name="Colorful Grid" w:uiPriority="73"/>
-    <w:lsdException w:name="Light Shading Accent 1" w:uiPriority="60"/>
-    <w:lsdException w:name="Light List Accent 1" w:uiPriority="61"/>
-    <w:lsdException w:name="Light Grid Accent 1" w:uiPriority="62"/>
-    <w:lsdException w:name="Medium Shading 1 Accent 1" w:uiPriority="63"/>
-    <w:lsdException w:name="Medium Shading 2 Accent 1" w:uiPriority="64"/>
-    <w:lsdException w:name="Medium List 1 Accent 1" w:uiPriority="65"/>
-    <w:lsdException w:name="Revision" w:semiHidden="1"/>
-    <w:lsdException w:name="List Paragraph" w:uiPriority="34" w:qFormat="1"/>
-    <w:lsdException w:name="Quote" w:uiPriority="29" w:qFormat="1"/>
-    <w:lsdException w:name="Intense Quote" w:uiPriority="30" w:qFormat="1"/>
-    <w:lsdException w:name="Medium List 2 Accent 1" w:uiPriority="66"/>
-    <w:lsdException w:name="Medium Grid 1 Accent 1" w:uiPriority="67"/>
-    <w:lsdException w:name="Medium Grid 2 Accent 1" w:uiPriority="68"/>
-    <w:lsdException w:name="Medium Grid 3 Accent 1" w:uiPriority="69"/>
-    <w:lsdException w:name="Dark List Accent 1" w:uiPriority="70"/>
-    <w:lsdException w:name="Colorful Shading Accent 1" w:uiPriority="71"/>
-    <w:lsdException w:name="Colorful List Accent 1" w:uiPriority="72"/>
-    <w:lsdException w:name="Colorful Grid Accent 1" w:uiPriority="73"/>
-    <w:lsdException w:name="Light Shading Accent 2" w:uiPriority="60"/>
-    <w:lsdException w:name="Light List Accent 2" w:uiPriority="61"/>
-    <w:lsdException w:name="Light Grid Accent 2" w:uiPriority="62"/>
-    <w:lsdException w:name="Medium Shading 1 Accent 2" w:uiPriority="63"/>
-    <w:lsdException w:name="Medium Shading 2 Accent 2" w:uiPriority="64"/>
-    <w:lsdException w:name="Medium List 1 Accent 2" w:uiPriority="65"/>
-    <w:lsdException w:name="Medium List 2 Accent 2" w:uiPriority="66"/>
-    <w:lsdException w:name="Medium Grid 1 Accent 2" w:uiPriority="67"/>
-    <w:lsdException w:name="Medium Grid 2 Accent 2" w:uiPriority="68"/>
-    <w:lsdException w:name="Medium Grid 3 Accent 2" w:uiPriority="69"/>
-    <w:lsdException w:name="Dark List Accent 2" w:uiPriority="70"/>
-    <w:lsdException w:name="Colorful Shading Accent 2" w:uiPriority="71"/>
-    <w:lsdException w:name="Colorful List Accent 2" w:uiPriority="72"/>
-    <w:lsdException w:name="Colorful Grid Accent 2" w:uiPriority="73"/>
-    <w:lsdException w:name="Light Shading Accent 3" w:uiPriority="60"/>
-    <w:lsdException w:name="Light List Accent 3" w:uiPriority="61"/>
-    <w:lsdException w:name="Light Grid Accent 3" w:uiPriority="62"/>
-    <w:lsdException w:name="Medium Shading 1 Accent 3" w:uiPriority="63"/>
-    <w:lsdException w:name="Medium Shading 2 Accent 3" w:uiPriority="64"/>
-    <w:lsdException w:name="Medium List 1 Accent 3" w:uiPriority="65"/>
-    <w:lsdException w:name="Medium List 2 Accent 3" w:uiPriority="66"/>
-    <w:lsdException w:name="Medium Grid 1 Accent 3" w:uiPriority="67"/>
-    <w:lsdException w:name="Medium Grid 2 Accent 3" w:uiPriority="68"/>
-    <w:lsdException w:name="Medium Grid 3 Accent 3" w:uiPriority="69"/>
-    <w:lsdException w:name="Dark List Accent 3" w:uiPriority="70"/>
-    <w:lsdException w:name="Colorful Shading Accent 3" w:uiPriority="71"/>
-    <w:lsdException w:name="Colorful List Accent 3" w:uiPriority="72"/>
-    <w:lsdException w:name="Colorful Grid Accent 3" w:uiPriority="73"/>
-    <w:lsdException w:name="Light Shading Accent 4" w:uiPriority="60"/>
-    <w:lsdException w:name="Light List Accent 4" w:uiPriority="61"/>
-    <w:lsdException w:name="Light Grid Accent 4" w:uiPriority="62"/>
-    <w:lsdException w:name="Medium Shading 1 Accent 4" w:uiPriority="63"/>
-    <w:lsdException w:name="Medium Shading 2 Accent 4" w:uiPriority="64"/>
-    <w:lsdException w:name="Medium List 1 Accent 4" w:uiPriority="65"/>
-    <w:lsdException w:name="Medium List 2 Accent 4" w:uiPriority="66"/>
-    <w:lsdException w:name="Medium Grid 1 Accent 4" w:uiPriority="67"/>
-    <w:lsdException w:name="Medium Grid 2 Accent 4" w:uiPriority="68"/>
-    <w:lsdException w:name="Medium Grid 3 Accent 4" w:uiPriority="69"/>
-    <w:lsdException w:name="Dark List Accent 4" w:uiPriority="70"/>
-    <w:lsdException w:name="Colorful Shading Accent 4" w:uiPriority="71"/>
-    <w:lsdException w:name="Colorful List Accent 4" w:uiPriority="72"/>
-    <w:lsdException w:name="Colorful Grid Accent 4" w:uiPriority="73"/>
-    <w:lsdException w:name="Light Shading Accent 5" w:uiPriority="60"/>
-    <w:lsdException w:name="Light List Accent 5" w:uiPriority="61"/>
-    <w:lsdException w:name="Light Grid Accent 5" w:uiPriority="62"/>
-    <w:lsdException w:name="Medium Shading 1 Accent 5" w:uiPriority="63"/>
-    <w:lsdException w:name="Medium Shading 2 Accent 5" w:uiPriority="64"/>
-    <w:lsdException w:name="Medium List 1 Accent 5" w:uiPriority="65"/>
-    <w:lsdException w:name="Medium List 2 Accent 5" w:uiPriority="66"/>
-    <w:lsdException w:name="Medium Grid 1 Accent 5" w:uiPriority="67"/>
-    <w:lsdException w:name="Medium Grid 2 Accent 5" w:uiPriority="68"/>
-    <w:lsdException w:name="Medium Grid 3 Accent 5" w:uiPriority="69"/>
-    <w:lsdException w:name="Dark List Accent 5" w:uiPriority="70"/>
-    <w:lsdException w:name="Colorful Shading Accent 5" w:uiPriority="71"/>
-    <w:lsdException w:name="Colorful List Accent 5" w:uiPriority="72"/>
-    <w:lsdException w:name="Colorful Grid Accent 5" w:uiPriority="73"/>
-    <w:lsdException w:name="Light Shading Accent 6" w:uiPriority="60"/>
-    <w:lsdException w:name="Light List Accent 6" w:uiPriority="61"/>
-    <w:lsdException w:name="Light Grid Accent 6" w:uiPriority="62"/>
-    <w:lsdException w:name="Medium Shading 1 Accent 6" w:uiPriority="63"/>
-    <w:lsdException w:name="Medium Shading 2 Accent 6" w:uiPriority="64"/>
-    <w:lsdException w:name="Medium List 1 Accent 6" w:uiPriority="65"/>
-    <w:lsdException w:name="Medium List 2 Accent 6" w:uiPriority="66"/>
-    <w:lsdException w:name="Medium Grid 1 Accent 6" w:uiPriority="67"/>
-    <w:lsdException w:name="Medium Grid 2 Accent 6" w:uiPriority="68"/>
-    <w:lsdException w:name="Medium Grid 3 Accent 6" w:uiPriority="69"/>
-    <w:lsdException w:name="Dark List Accent 6" w:uiPriority="70"/>
-    <w:lsdException w:name="Colorful Shading Accent 6" w:uiPriority="71"/>
-    <w:lsdException w:name="Colorful List Accent 6" w:uiPriority="72"/>
-    <w:lsdException w:name="Colorful Grid Accent 6" w:uiPriority="73"/>
-    <w:lsdException w:name="Subtle Emphasis" w:uiPriority="19" w:qFormat="1"/>
-    <w:lsdException w:name="Intense Emphasis" w:uiPriority="21" w:qFormat="1"/>
-    <w:lsdException w:name="Subtle Reference" w:uiPriority="31" w:qFormat="1"/>
-    <w:lsdException w:name="Intense Reference" w:uiPriority="32" w:qFormat="1"/>
-    <w:lsdException w:name="Book Title" w:uiPriority="33" w:qFormat="1"/>
-    <w:lsdException w:name="Bibliography" w:semiHidden="1" w:uiPriority="37" w:unhideWhenUsed="1"/>
-    <w:lsdException w:name="TOC Heading" w:semiHidden="1" w:uiPriority="39" w:unhideWhenUsed="1" w:qFormat="1"/>
-    <w:lsdException w:name="Plain Table 1" w:uiPriority="41"/>
-    <w:lsdException w:name="Plain Table 2" w:uiPriority="42"/>
-    <w:lsdException w:name="Plain Table 3" w:uiPriority="43"/>
-    <w:lsdException w:name="Plain Table 4" w:uiPriority="44"/>
-    <w:lsdException w:name="Plain Table 5" w:uiPriority="45"/>
-    <w:lsdException w:name="Grid Table Light" w:uiPriority="40"/>
-    <w:lsdException w:name="Grid Table 1 Light" w:uiPriority="46"/>
-    <w:lsdException w:name="Grid Table 2" w:uiPriority="47"/>
-    <w:lsdException w:name="Grid Table 3" w:uiPriority="48"/>
-    <w:lsdException w:name="Grid Table 4" w:uiPriority="49"/>
-    <w:lsdException w:name="Grid Table 5 Dark" w:uiPriority="50"/>
-    <w:lsdException w:name="Grid Table 6 Colorful" w:uiPriority="51"/>
-    <w:lsdException w:name="Grid Table 7 Colorful" w:uiPriority="52"/>
-    <w:lsdException w:name="Grid Table 1 Light Accent 1" w:uiPriority="46"/>
-    <w:lsdException w:name="Grid Table 2 Accent 1" w:uiPriority="47"/>
-    <w:lsdException w:name="Grid Table 3 Accent 1" w:uiPriority="48"/>
-    <w:lsdException w:name="Grid Table 4 Accent 1" w:uiPriority="49"/>
-    <w:lsdException w:name="Grid Table 5 Dark Accent 1" w:uiPriority="50"/>
-    <w:lsdException w:name="Grid Table 6 Colorful Accent 1" w:uiPriority="51"/>
-    <w:lsdException w:name="Grid Table 7 Colorful Accent 1" w:uiPriority="52"/>
-    <w:lsdException w:name="Grid Table 1 Light Accent 2" w:uiPriority="46"/>
-    <w:lsdException w:name="Grid Table 2 Accent 2" w:uiPriority="47"/>
-    <w:lsdException w:name="Grid Table 3 Accent 2" w:uiPriority="48"/>
-    <w:lsdException w:name="Grid Table 4 Accent 2" w:uiPriority="49"/>
-    <w:lsdException w:name="Grid Table 5 Dark Accent 2" w:uiPriority="50"/>
-    <w:lsdException w:name="Grid Table 6 Colorful Accent 2" w:uiPriority="51"/>
-    <w:lsdException w:name="Grid Table 7 Colorful Accent 2" w:uiPriority="52"/>
-    <w:lsdException w:name="Grid Table 1 Light Accent 3" w:uiPriority="46"/>
-    <w:lsdException w:name="Grid Table 2 Accent 3" w:uiPriority="47"/>
-    <w:lsdException w:name="Grid Table 3 Accent 3" w:uiPriority="48"/>
-    <w:lsdException w:name="Grid Table 4 Accent 3" w:uiPriority="49"/>
-    <w:lsdException w:name="Grid Table 5 Dark Accent 3" w:uiPriority="50"/>
-    <w:lsdException w:name="Grid Table 6 Colorful Accent 3" w:uiPriority="51"/>
-    <w:lsdException w:name="Grid Table 7 Colorful Accent 3" w:uiPriority="52"/>
-    <w:lsdException w:name="Grid Table 1 Light Accent 4" w:uiPriority="46"/>
-    <w:lsdException w:name="Grid Table 2 Accent 4" w:uiPriority="47"/>
-    <w:lsdException w:name="Grid Table 3 Accent 4" w:uiPriority="48"/>
-    <w:lsdException w:name="Grid Table 4 Accent 4" w:uiPriority="49"/>
-    <w:lsdException w:name="Grid Table 5 Dark Accent 4" w:uiPriority="50"/>
-    <w:lsdException w:name="Grid Table 6 Colorful Accent 4" w:uiPriority="51"/>
-    <w:lsdException w:name="Grid Table 7 Colorful Accent 4" w:uiPriority="52"/>
-    <w:lsdException w:name="Grid Table 1 Light Accent 5" w:uiPriority="46"/>
-    <w:lsdException w:name="Grid Table 2 Accent 5" w:uiPriority="47"/>
-    <w:lsdException w:name="Grid Table 3 Accent 5" w:uiPriority="48"/>
-    <w:lsdException w:name="Grid Table 4 Accent 5" w:uiPriority="49"/>
-    <w:lsdException w:name="Grid Table 5 Dark Accent 5" w:uiPriority="50"/>
-    <w:lsdException w:name="Grid Table 6 Colorful Accent 5" w:uiPriority="51"/>
-    <w:lsdException w:name="Grid Table 7 Colorful Accent 5" w:uiPriority="52"/>
-    <w:lsdException w:name="Grid Table 1 Light Accent 6" w:uiPriority="46"/>
-    <w:lsdException w:name="Grid Table 2 Accent 6" w:uiPriority="47"/>
-    <w:lsdException w:name="Grid Table 3 Accent 6" w:uiPriority="48"/>
-    <w:lsdException w:name="Grid Table 4 Accent 6" w:uiPriority="49"/>
-    <w:lsdException w:name="Grid Table 5 Dark Accent 6" w:uiPriority="50"/>
-    <w:lsdException w:name="Grid Table 6 Colorful Accent 6" w:uiPriority="51"/>
-    <w:lsdException w:name="Grid Table 7 Colorful Accent 6" w:uiPriority="52"/>
-    <w:lsdException w:name="List Table 1 Light" w:uiPriority="46"/>
-    <w:lsdException w:name="List Table 2" w:uiPriority="47"/>
-    <w:lsdException w:name="List Table 3" w:uiPriority="48"/>
-    <w:lsdException w:name="List Table 4" w:uiPriority="49"/>
-    <w:lsdException w:name="List Table 5 Dark" w:uiPriority="50"/>
-    <w:lsdException w:name="List Table 6 Colorful" w:uiPriority="51"/>
-    <w:lsdException w:name="List Table 7 Colorful" w:uiPriority="52"/>
-    <w:lsdException w:name="List Table 1 Light Accent 1" w:uiPriority="46"/>
-    <w:lsdException w:name="List Table 2 Accent 1" w:uiPriority="47"/>
-    <w:lsdException w:name="List Table 3 Accent 1" w:uiPriority="48"/>
-    <w:lsdException w:name="List Table 4 Accent 1" w:uiPriority="49"/>
-    <w:lsdException w:name="List Table 5 Dark Accent 1" w:uiPriority="50"/>
-    <w:lsdException w:name="List Table 6 Colorful Accent 1" w:uiPriority="51"/>
-    <w:lsdException w:name="List Table 7 Colorful Accent 1" w:uiPriority="52"/>
-    <w:lsdException w:name="List Table 1 Light Accent 2" w:uiPriority="46"/>
-    <w:lsdException w:name="List Table 2 Accent 2" w:uiPriority="47"/>
-    <w:lsdException w:name="List Table 3 Accent 2" w:uiPriority="48"/>
-    <w:lsdException w:name="List Table 4 Accent 2" w:uiPriority="49"/>
-    <w:lsdException w:name="List Table 5 Dark Accent 2" w:uiPriority="50"/>
-    <w:lsdException w:name="List Table 6 Colorful Accent 2" w:uiPriority="51"/>
-    <w:lsdException w:name="List Table 7 Colorful Accent 2" w:uiPriority="52"/>
-    <w:lsdException w:name="List Table 1 Light Accent 3" w:uiPriority="46"/>
-    <w:lsdException w:name="List Table 2 Accent 3" w:uiPriority="47"/>
-    <w:lsdException w:name="List Table 3 Accent 3" w:uiPriority="48"/>
-    <w:lsdException w:name="List Table 4 Accent 3" w:uiPriority="49"/>
-    <w:lsdException w:name="List Table 5 Dark Accent 3" w:uiPriority="50"/>
-    <w:lsdException w:name="List Table 6 Colorful Accent 3" w:uiPriority="51"/>
-    <w:lsdException w:name="List Table 7 Colorful Accent 3" w:uiPriority="52"/>
-    <w:lsdException w:name="List Table 1 Light Accent 4" w:uiPriority="46"/>
-    <w:lsdException w:name="List Table 2 Accent 4" w:uiPriority="47"/>
-    <w:lsdException w:name="List Table 3 Accent 4" w:uiPriority="48"/>
-    <w:lsdException w:name="List Table 4 Accent 4" w:uiPriority="49"/>
-    <w:lsdException w:name="List Table 5 Dark Accent 4" w:uiPriority="50"/>
-    <w:lsdException w:name="List Table 6 Colorful Accent 4" w:uiPriority="51"/>
-    <w:lsdException w:name="List Table 7 Colorful Accent 4" w:uiPriority="52"/>
-    <w:lsdException w:name="List Table 1 Light Accent 5" w:uiPriority="46"/>
-    <w:lsdException w:name="List Table 2 Accent 5" w:uiPriority="47"/>
-    <w:lsdException w:name="List Table 3 Accent 5" w:uiPriority="48"/>
-    <w:lsdException w:name="List Table 4 Accent 5" w:uiPriority="49"/>
-    <w:lsdException w:name="List Table 5 Dark Accent 5" w:uiPriority="50"/>
-    <w:lsdException w:name="List Table 6 Colorful Accent 5" w:uiPriority="51"/>
-    <w:lsdException w:name="List Table 7 Colorful Accent 5" w:uiPriority="52"/>
-    <w:lsdException w:name="List Table 1 Light Accent 6" w:uiPriority="46"/>
-    <w:lsdException w:name="List Table 2 Accent 6" w:uiPriority="47"/>
-    <w:lsdException w:name="List Table 3 Accent 6" w:uiPriority="48"/>
-    <w:lsdException w:name="List Table 4 Accent 6" w:uiPriority="49"/>
-    <w:lsdException w:name="List Table 5 Dark Accent 6" w:uiPriority="50"/>
-    <w:lsdException w:name="List Table 6 Colorful Accent 6" w:uiPriority="51"/>
-    <w:lsdException w:name="List Table 7 Colorful Accent 6" w:uiPriority="52"/>
-  </w:latentStyles>
-  <w:style w:type="paragraph" w:default="1" w:styleId="Normal">
-    <w:name w:val="Normal"/>
-    <w:qFormat/>
-  </w:style>
-  <w:style w:type="character" w:default="1" w:styleId="Fontepargpadro">
-    <w:name w:val="Default Paragraph Font"/>
-    <w:uiPriority w:val="1"/>
-    <w:semiHidden/>
-    <w:unhideWhenUsed/>
-  </w:style>
-  <w:style w:type="table" w:default="1" w:styleId="Tabelanormal">
-    <w:name w:val="Normal Table"/>
-    <w:uiPriority w:val="99"/>
-    <w:semiHidden/>
-    <w:unhideWhenUsed/>
-    <w:tblPr>
-      <w:tblInd w:w="0" w:type="dxa"/>
-      <w:tblCellMar>
-        <w:top w:w="0" w:type="dxa"/>
-        <w:left w:w="108" w:type="dxa"/>
-        <w:bottom w:w="0" w:type="dxa"/>
-        <w:right w:w="108" w:type="dxa"/>
-      </w:tblCellMar>
-    </w:tblPr>
-  </w:style>
-  <w:style w:type="numbering" w:default="1" w:styleId="Semlista">
-    <w:name w:val="No List"/>
-    <w:uiPriority w:val="99"/>
-    <w:semiHidden/>
-    <w:unhideWhenUsed/>
-  </w:style>
-  <w:style w:type="paragraph" w:customStyle="1" w:styleId="503F02FB0B3740E9B121E8B91B93CD48">
-    <w:name w:val="503F02FB0B3740E9B121E8B91B93CD48"/>
-    <w:rsid w:val="00C20A7D"/>
-  </w:style>
-</w:styles>
-</file>
-
-<file path=word/glossary/webSettings.xml><?xml version="1.0" encoding="utf-8"?>
-<w:webSettings xmlns:mc="http://schemas.openxmlformats.org/markup-compatibility/2006" xmlns:r="http://schemas.openxmlformats.org/officeDocument/2006/relationships" xmlns:w="http://schemas.openxmlformats.org/wordprocessingml/2006/main" xmlns:w14="http://schemas.microsoft.com/office/word/2010/wordml" xmlns:w15="http://schemas.microsoft.com/office/word/2012/wordml" xmlns:w16se="http://schemas.microsoft.com/office/word/2015/wordml/symex" mc:Ignorable="w14 w15 w16se">
-  <w:optimizeForBrowser/>
-  <w:allowPNG/>
-</w:webSettings>
-</file>
-
 <file path=word/theme/theme1.xml><?xml version="1.0" encoding="utf-8"?>
 <a:theme xmlns:a="http://schemas.openxmlformats.org/drawingml/2006/main" name="Office Theme">
   <a:themeElements>

</xml_diff>

<commit_message>
Objetivo do projeto versão 1
</commit_message>
<xml_diff>
--- a/docs/Tokyo Drift.docx
+++ b/docs/Tokyo Drift.docx
@@ -1343,19 +1343,6 @@
     </w:p>
     <w:p>
       <w:pPr>
-        <w:spacing w:line="276" w:lineRule="auto"/>
-        <w:ind w:firstLine="708"/>
-        <w:jc w:val="both"/>
-        <w:rPr>
-          <w:rFonts w:ascii="Arial" w:eastAsia="Arial" w:hAnsi="Arial" w:cs="Arial"/>
-          <w:color w:val="000000" w:themeColor="text1"/>
-        </w:rPr>
-      </w:pPr>
-      <w:bookmarkStart w:id="1" w:name="_GoBack"/>
-      <w:bookmarkEnd w:id="1"/>
-    </w:p>
-    <w:p>
-      <w:pPr>
         <w:spacing w:after="0" w:line="360" w:lineRule="auto"/>
         <w:ind w:firstLine="708"/>
         <w:jc w:val="both"/>
@@ -1364,38 +1351,1433 @@
           <w:color w:val="000000" w:themeColor="text1"/>
         </w:rPr>
       </w:pPr>
-    </w:p>
-    <w:p>
-      <w:pPr>
-        <w:spacing w:after="0" w:line="360" w:lineRule="auto"/>
-        <w:jc w:val="both"/>
-        <w:rPr>
-          <w:rFonts w:ascii="Arial" w:eastAsia="Arial" w:hAnsi="Arial" w:cs="Arial"/>
-          <w:color w:val="000000" w:themeColor="text1"/>
-        </w:rPr>
-      </w:pPr>
-    </w:p>
-    <w:p>
-      <w:pPr>
-        <w:shd w:val="clear" w:color="auto" w:fill="FFFFFF" w:themeFill="background1"/>
+      <w:r>
+        <w:rPr>
+          <w:rFonts w:ascii="Arial" w:eastAsia="Arial" w:hAnsi="Arial" w:cs="Arial"/>
+          <w:color w:val="000000" w:themeColor="text1"/>
+        </w:rPr>
+        <w:t>A franquia Velozes e Furiosos (</w:t>
+      </w:r>
+      <w:r>
+        <w:rPr>
+          <w:rFonts w:ascii="Arial" w:eastAsia="Arial" w:hAnsi="Arial" w:cs="Arial"/>
+          <w:i/>
+          <w:color w:val="000000" w:themeColor="text1"/>
+        </w:rPr>
+        <w:t xml:space="preserve">The </w:t>
+      </w:r>
+      <w:proofErr w:type="spellStart"/>
+      <w:r>
+        <w:rPr>
+          <w:rFonts w:ascii="Arial" w:eastAsia="Arial" w:hAnsi="Arial" w:cs="Arial"/>
+          <w:i/>
+          <w:color w:val="000000" w:themeColor="text1"/>
+        </w:rPr>
+        <w:t>Fast</w:t>
+      </w:r>
+      <w:proofErr w:type="spellEnd"/>
+      <w:r>
+        <w:rPr>
+          <w:rFonts w:ascii="Arial" w:eastAsia="Arial" w:hAnsi="Arial" w:cs="Arial"/>
+          <w:i/>
+          <w:color w:val="000000" w:themeColor="text1"/>
+        </w:rPr>
+        <w:t xml:space="preserve"> </w:t>
+      </w:r>
+      <w:proofErr w:type="spellStart"/>
+      <w:r>
+        <w:rPr>
+          <w:rFonts w:ascii="Arial" w:eastAsia="Arial" w:hAnsi="Arial" w:cs="Arial"/>
+          <w:i/>
+          <w:color w:val="000000" w:themeColor="text1"/>
+        </w:rPr>
+        <w:t>and</w:t>
+      </w:r>
+      <w:proofErr w:type="spellEnd"/>
+      <w:r>
+        <w:rPr>
+          <w:rFonts w:ascii="Arial" w:eastAsia="Arial" w:hAnsi="Arial" w:cs="Arial"/>
+          <w:i/>
+          <w:color w:val="000000" w:themeColor="text1"/>
+        </w:rPr>
+        <w:t xml:space="preserve"> </w:t>
+      </w:r>
+      <w:proofErr w:type="spellStart"/>
+      <w:r>
+        <w:rPr>
+          <w:rFonts w:ascii="Arial" w:eastAsia="Arial" w:hAnsi="Arial" w:cs="Arial"/>
+          <w:i/>
+          <w:color w:val="000000" w:themeColor="text1"/>
+        </w:rPr>
+        <w:t>the</w:t>
+      </w:r>
+      <w:proofErr w:type="spellEnd"/>
+      <w:r>
+        <w:rPr>
+          <w:rFonts w:ascii="Arial" w:eastAsia="Arial" w:hAnsi="Arial" w:cs="Arial"/>
+          <w:i/>
+          <w:color w:val="000000" w:themeColor="text1"/>
+        </w:rPr>
+        <w:t xml:space="preserve"> </w:t>
+      </w:r>
+      <w:proofErr w:type="spellStart"/>
+      <w:r>
+        <w:rPr>
+          <w:rFonts w:ascii="Arial" w:eastAsia="Arial" w:hAnsi="Arial" w:cs="Arial"/>
+          <w:i/>
+          <w:color w:val="000000" w:themeColor="text1"/>
+        </w:rPr>
+        <w:t>Furious</w:t>
+      </w:r>
+      <w:proofErr w:type="spellEnd"/>
+      <w:r>
+        <w:rPr>
+          <w:rFonts w:ascii="Arial" w:eastAsia="Arial" w:hAnsi="Arial" w:cs="Arial"/>
+          <w:color w:val="000000" w:themeColor="text1"/>
+        </w:rPr>
+        <w:t xml:space="preserve">) é um dos maiores fenômenos de ação do cinema moderno, distribuída pela </w:t>
+      </w:r>
+      <w:r>
+        <w:rPr>
+          <w:rFonts w:ascii="Arial" w:eastAsia="Arial" w:hAnsi="Arial" w:cs="Arial"/>
+          <w:i/>
+          <w:color w:val="000000" w:themeColor="text1"/>
+        </w:rPr>
+        <w:t>Universal Pictures</w:t>
+      </w:r>
+      <w:r>
+        <w:rPr>
+          <w:rFonts w:ascii="Arial" w:eastAsia="Arial" w:hAnsi="Arial" w:cs="Arial"/>
+          <w:color w:val="000000" w:themeColor="text1"/>
+        </w:rPr>
+        <w:t>. Construída em um universo compartilhado, ela combina corridas de rua, assaltos elaborados, operações de espionagem e a temática de família, que se t</w:t>
+      </w:r>
+      <w:r>
+        <w:rPr>
+          <w:rFonts w:ascii="Arial" w:eastAsia="Arial" w:hAnsi="Arial" w:cs="Arial"/>
+          <w:color w:val="000000" w:themeColor="text1"/>
+        </w:rPr>
+        <w:t>ornou marca registrada da saga.</w:t>
+      </w:r>
+    </w:p>
+    <w:p>
+      <w:pPr>
         <w:spacing w:after="0" w:line="360" w:lineRule="auto"/>
         <w:ind w:firstLine="708"/>
         <w:jc w:val="both"/>
         <w:rPr>
           <w:rFonts w:ascii="Arial" w:eastAsia="Arial" w:hAnsi="Arial" w:cs="Arial"/>
-        </w:rPr>
-      </w:pPr>
-    </w:p>
-    <w:p>
-      <w:pPr>
+          <w:color w:val="000000" w:themeColor="text1"/>
+        </w:rPr>
+      </w:pPr>
+      <w:r>
+        <w:rPr>
+          <w:noProof/>
+        </w:rPr>
+        <mc:AlternateContent>
+          <mc:Choice Requires="wps">
+            <w:drawing>
+              <wp:anchor distT="0" distB="0" distL="114300" distR="114300" simplePos="0" relativeHeight="251660288" behindDoc="0" locked="0" layoutInCell="1" allowOverlap="1" wp14:anchorId="142F10F3" wp14:editId="32DD9CF3">
+                <wp:simplePos x="0" y="0"/>
+                <wp:positionH relativeFrom="margin">
+                  <wp:align>right</wp:align>
+                </wp:positionH>
+                <wp:positionV relativeFrom="paragraph">
+                  <wp:posOffset>4098925</wp:posOffset>
+                </wp:positionV>
+                <wp:extent cx="2708275" cy="200025"/>
+                <wp:effectExtent l="0" t="0" r="0" b="9525"/>
+                <wp:wrapSquare wrapText="bothSides"/>
+                <wp:docPr id="6" name="Caixa de Texto 6"/>
+                <wp:cNvGraphicFramePr/>
+                <a:graphic xmlns:a="http://schemas.openxmlformats.org/drawingml/2006/main">
+                  <a:graphicData uri="http://schemas.microsoft.com/office/word/2010/wordprocessingShape">
+                    <wps:wsp>
+                      <wps:cNvSpPr txBox="1"/>
+                      <wps:spPr>
+                        <a:xfrm>
+                          <a:off x="0" y="0"/>
+                          <a:ext cx="2708275" cy="200025"/>
+                        </a:xfrm>
+                        <a:prstGeom prst="rect">
+                          <a:avLst/>
+                        </a:prstGeom>
+                        <a:solidFill>
+                          <a:prstClr val="white"/>
+                        </a:solidFill>
+                        <a:ln>
+                          <a:noFill/>
+                        </a:ln>
+                      </wps:spPr>
+                      <wps:txbx>
+                        <w:txbxContent>
+                          <w:p>
+                            <w:pPr>
+                              <w:pStyle w:val="Legenda"/>
+                              <w:jc w:val="center"/>
+                              <w:rPr>
+                                <w:noProof/>
+                                <w:sz w:val="24"/>
+                                <w:szCs w:val="24"/>
+                              </w:rPr>
+                            </w:pPr>
+                            <w:r>
+                              <w:t>Capa do filme Velozes e Furiosos (2001)</w:t>
+                            </w:r>
+                          </w:p>
+                        </w:txbxContent>
+                      </wps:txbx>
+                      <wps:bodyPr rot="0" spcFirstLastPara="0" vertOverflow="overflow" horzOverflow="overflow" vert="horz" wrap="square" lIns="0" tIns="0" rIns="0" bIns="0" numCol="1" spcCol="0" rtlCol="0" fromWordArt="0" anchor="t" anchorCtr="0" forceAA="0" compatLnSpc="1">
+                        <a:prstTxWarp prst="textNoShape">
+                          <a:avLst/>
+                        </a:prstTxWarp>
+                        <a:noAutofit/>
+                      </wps:bodyPr>
+                    </wps:wsp>
+                  </a:graphicData>
+                </a:graphic>
+                <wp14:sizeRelH relativeFrom="margin">
+                  <wp14:pctWidth>0</wp14:pctWidth>
+                </wp14:sizeRelH>
+                <wp14:sizeRelV relativeFrom="margin">
+                  <wp14:pctHeight>0</wp14:pctHeight>
+                </wp14:sizeRelV>
+              </wp:anchor>
+            </w:drawing>
+          </mc:Choice>
+          <mc:Fallback>
+            <w:pict>
+              <v:shapetype w14:anchorId="142F10F3" id="_x0000_t202" coordsize="21600,21600" o:spt="202" path="m,l,21600r21600,l21600,xe">
+                <v:stroke joinstyle="miter"/>
+                <v:path gradientshapeok="t" o:connecttype="rect"/>
+              </v:shapetype>
+              <v:shape id="Caixa de Texto 6" o:spid="_x0000_s1026" type="#_x0000_t202" style="position:absolute;left:0;text-align:left;margin-left:162.05pt;margin-top:322.75pt;width:213.25pt;height:15.75pt;z-index:251660288;visibility:visible;mso-wrap-style:square;mso-width-percent:0;mso-height-percent:0;mso-wrap-distance-left:9pt;mso-wrap-distance-top:0;mso-wrap-distance-right:9pt;mso-wrap-distance-bottom:0;mso-position-horizontal:right;mso-position-horizontal-relative:margin;mso-position-vertical:absolute;mso-position-vertical-relative:text;mso-width-percent:0;mso-height-percent:0;mso-width-relative:margin;mso-height-relative:margin;v-text-anchor:top" o:gfxdata="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" stroked="f">
+                <v:textbox inset="0,0,0,0">
+                  <w:txbxContent>
+                    <w:p>
+                      <w:pPr>
+                        <w:pStyle w:val="Legenda"/>
+                        <w:jc w:val="center"/>
+                        <w:rPr>
+                          <w:noProof/>
+                          <w:sz w:val="24"/>
+                          <w:szCs w:val="24"/>
+                        </w:rPr>
+                      </w:pPr>
+                      <w:r>
+                        <w:t>Capa do filme Velozes e Furiosos (2001)</w:t>
+                      </w:r>
+                    </w:p>
+                  </w:txbxContent>
+                </v:textbox>
+                <w10:wrap type="square" anchorx="margin"/>
+              </v:shape>
+            </w:pict>
+          </mc:Fallback>
+        </mc:AlternateContent>
+      </w:r>
+      <w:r>
+        <w:rPr>
+          <w:noProof/>
+          <w:lang w:eastAsia="pt-BR"/>
+        </w:rPr>
+        <w:drawing>
+          <wp:anchor distT="0" distB="0" distL="114300" distR="114300" simplePos="0" relativeHeight="251658240" behindDoc="0" locked="0" layoutInCell="1" allowOverlap="1" wp14:anchorId="4A544BFD" wp14:editId="7FAE8275">
+            <wp:simplePos x="0" y="0"/>
+            <wp:positionH relativeFrom="margin">
+              <wp:posOffset>3000375</wp:posOffset>
+            </wp:positionH>
+            <wp:positionV relativeFrom="paragraph">
+              <wp:posOffset>12700</wp:posOffset>
+            </wp:positionV>
+            <wp:extent cx="2727325" cy="4090670"/>
+            <wp:effectExtent l="0" t="0" r="0" b="5080"/>
+            <wp:wrapSquare wrapText="bothSides"/>
+            <wp:docPr id="4" name="Imagem 4" descr="https://img.elo7.com.br/product/zoom/268DDE5/big-poster-velozes-e-furiosos-lo11-tamanho-90x60-cm-geek.jpg"/>
+            <wp:cNvGraphicFramePr>
+              <a:graphicFrameLocks xmlns:a="http://schemas.openxmlformats.org/drawingml/2006/main" noChangeAspect="1"/>
+            </wp:cNvGraphicFramePr>
+            <a:graphic xmlns:a="http://schemas.openxmlformats.org/drawingml/2006/main">
+              <a:graphicData uri="http://schemas.openxmlformats.org/drawingml/2006/picture">
+                <pic:pic xmlns:pic="http://schemas.openxmlformats.org/drawingml/2006/picture">
+                  <pic:nvPicPr>
+                    <pic:cNvPr id="0" name="Picture 11" descr="https://img.elo7.com.br/product/zoom/268DDE5/big-poster-velozes-e-furiosos-lo11-tamanho-90x60-cm-geek.jpg"/>
+                    <pic:cNvPicPr>
+                      <a:picLocks noChangeAspect="1" noChangeArrowheads="1"/>
+                    </pic:cNvPicPr>
+                  </pic:nvPicPr>
+                  <pic:blipFill>
+                    <a:blip r:embed="rId7" cstate="print">
+                      <a:extLst>
+                        <a:ext uri="{28A0092B-C50C-407E-A947-70E740481C1C}">
+                          <a14:useLocalDpi xmlns:a14="http://schemas.microsoft.com/office/drawing/2010/main" val="0"/>
+                        </a:ext>
+                      </a:extLst>
+                    </a:blip>
+                    <a:srcRect/>
+                    <a:stretch>
+                      <a:fillRect/>
+                    </a:stretch>
+                  </pic:blipFill>
+                  <pic:spPr bwMode="auto">
+                    <a:xfrm>
+                      <a:off x="0" y="0"/>
+                      <a:ext cx="2727325" cy="4090670"/>
+                    </a:xfrm>
+                    <a:prstGeom prst="rect">
+                      <a:avLst/>
+                    </a:prstGeom>
+                    <a:noFill/>
+                    <a:ln>
+                      <a:noFill/>
+                    </a:ln>
+                  </pic:spPr>
+                </pic:pic>
+              </a:graphicData>
+            </a:graphic>
+            <wp14:sizeRelH relativeFrom="page">
+              <wp14:pctWidth>0</wp14:pctWidth>
+            </wp14:sizeRelH>
+            <wp14:sizeRelV relativeFrom="page">
+              <wp14:pctHeight>0</wp14:pctHeight>
+            </wp14:sizeRelV>
+          </wp:anchor>
+        </w:drawing>
+      </w:r>
+      <w:r>
+        <w:rPr>
+          <w:rFonts w:ascii="Arial" w:eastAsia="Arial" w:hAnsi="Arial" w:cs="Arial"/>
+          <w:color w:val="000000" w:themeColor="text1"/>
+        </w:rPr>
+        <w:t xml:space="preserve">O primeiro filme, lançado em 2001, apresentava um enredo focado no submundo das corridas </w:t>
+      </w:r>
+      <w:r>
+        <w:rPr>
+          <w:rFonts w:ascii="Arial" w:eastAsia="Arial" w:hAnsi="Arial" w:cs="Arial"/>
+          <w:color w:val="000000" w:themeColor="text1"/>
+        </w:rPr>
+        <w:t>ilegais</w:t>
+      </w:r>
+      <w:r>
+        <w:rPr>
+          <w:rFonts w:ascii="Arial" w:eastAsia="Arial" w:hAnsi="Arial" w:cs="Arial"/>
+          <w:color w:val="000000" w:themeColor="text1"/>
+        </w:rPr>
+        <w:t xml:space="preserve"> e</w:t>
+      </w:r>
+      <w:r>
+        <w:rPr>
+          <w:rFonts w:ascii="Arial" w:eastAsia="Arial" w:hAnsi="Arial" w:cs="Arial"/>
+          <w:color w:val="000000" w:themeColor="text1"/>
+        </w:rPr>
+        <w:t xml:space="preserve"> disputas de alta velocidade. Com o passar dos anos, a série passou por uma transformação significativa, ampliando sua escala narrativa e adotando tramas globais. Essa mudança se consolidou em Velozes e Furiosos 5 – Operação Rio (2011), que marcou o início da fase centrada em missões internacionais, tecnologia avançada e ameaças de grande impacto. Desde então, novos capítulos foram lançados, incluindo Velozes e Furiosos 10 (2023), e um décimo primeiro filme já está confirmado para encerrar a linha principal da franquia</w:t>
+      </w:r>
+      <w:r>
+        <w:rPr>
+          <w:rFonts w:ascii="Arial" w:eastAsia="Arial" w:hAnsi="Arial" w:cs="Arial"/>
+          <w:color w:val="000000" w:themeColor="text1"/>
+        </w:rPr>
+        <w:t>.</w:t>
+      </w:r>
+    </w:p>
+    <w:p>
+      <w:pPr>
+        <w:spacing w:after="0" w:line="360" w:lineRule="auto"/>
+        <w:ind w:firstLine="708"/>
         <w:jc w:val="both"/>
         <w:rPr>
           <w:rFonts w:ascii="Arial" w:eastAsia="Arial" w:hAnsi="Arial" w:cs="Arial"/>
-        </w:rPr>
-      </w:pPr>
-      <w:r>
-        <w:rPr>
-          <w:rFonts w:ascii="Arial" w:eastAsia="Arial" w:hAnsi="Arial" w:cs="Arial"/>
+          <w:color w:val="000000" w:themeColor="text1"/>
+        </w:rPr>
+      </w:pPr>
+      <w:r>
+        <w:rPr>
+          <w:rFonts w:ascii="Arial" w:eastAsia="Arial" w:hAnsi="Arial" w:cs="Arial"/>
+          <w:color w:val="000000" w:themeColor="text1"/>
+        </w:rPr>
+        <w:t xml:space="preserve">A expansão do universo também inclui o </w:t>
+      </w:r>
+      <w:r>
+        <w:rPr>
+          <w:rFonts w:ascii="Arial" w:eastAsia="Arial" w:hAnsi="Arial" w:cs="Arial"/>
+          <w:i/>
+          <w:color w:val="000000" w:themeColor="text1"/>
+        </w:rPr>
+        <w:t xml:space="preserve">spin-off </w:t>
+      </w:r>
+      <w:proofErr w:type="spellStart"/>
+      <w:r>
+        <w:rPr>
+          <w:rFonts w:ascii="Arial" w:eastAsia="Arial" w:hAnsi="Arial" w:cs="Arial"/>
+          <w:i/>
+          <w:color w:val="000000" w:themeColor="text1"/>
+        </w:rPr>
+        <w:t>Hobbs</w:t>
+      </w:r>
+      <w:proofErr w:type="spellEnd"/>
+      <w:r>
+        <w:rPr>
+          <w:rFonts w:ascii="Arial" w:eastAsia="Arial" w:hAnsi="Arial" w:cs="Arial"/>
+          <w:i/>
+          <w:color w:val="000000" w:themeColor="text1"/>
+        </w:rPr>
+        <w:t xml:space="preserve"> &amp; Shaw</w:t>
+      </w:r>
+      <w:r>
+        <w:rPr>
+          <w:rFonts w:ascii="Arial" w:eastAsia="Arial" w:hAnsi="Arial" w:cs="Arial"/>
+          <w:color w:val="000000" w:themeColor="text1"/>
+        </w:rPr>
+        <w:t xml:space="preserve"> (2019), que explora novos personagens e introduz elementos ainda mais voltados para ação e espionagem. Além disso, a franquia ganhou uma série animada, </w:t>
+      </w:r>
+      <w:proofErr w:type="spellStart"/>
+      <w:r>
+        <w:rPr>
+          <w:rFonts w:ascii="Arial" w:eastAsia="Arial" w:hAnsi="Arial" w:cs="Arial"/>
+          <w:i/>
+          <w:color w:val="000000" w:themeColor="text1"/>
+        </w:rPr>
+        <w:t>Fast</w:t>
+      </w:r>
+      <w:proofErr w:type="spellEnd"/>
+      <w:r>
+        <w:rPr>
+          <w:rFonts w:ascii="Arial" w:eastAsia="Arial" w:hAnsi="Arial" w:cs="Arial"/>
+          <w:i/>
+          <w:color w:val="000000" w:themeColor="text1"/>
+        </w:rPr>
+        <w:t xml:space="preserve"> &amp; </w:t>
+      </w:r>
+      <w:proofErr w:type="spellStart"/>
+      <w:r>
+        <w:rPr>
+          <w:rFonts w:ascii="Arial" w:eastAsia="Arial" w:hAnsi="Arial" w:cs="Arial"/>
+          <w:i/>
+          <w:color w:val="000000" w:themeColor="text1"/>
+        </w:rPr>
+        <w:t>Furious</w:t>
+      </w:r>
+      <w:proofErr w:type="spellEnd"/>
+      <w:r>
+        <w:rPr>
+          <w:rFonts w:ascii="Arial" w:eastAsia="Arial" w:hAnsi="Arial" w:cs="Arial"/>
+          <w:i/>
+          <w:color w:val="000000" w:themeColor="text1"/>
+        </w:rPr>
+        <w:t xml:space="preserve">: </w:t>
+      </w:r>
+      <w:proofErr w:type="spellStart"/>
+      <w:r>
+        <w:rPr>
+          <w:rFonts w:ascii="Arial" w:eastAsia="Arial" w:hAnsi="Arial" w:cs="Arial"/>
+          <w:i/>
+          <w:color w:val="000000" w:themeColor="text1"/>
+        </w:rPr>
+        <w:t>Spy</w:t>
+      </w:r>
+      <w:proofErr w:type="spellEnd"/>
+      <w:r>
+        <w:rPr>
+          <w:rFonts w:ascii="Arial" w:eastAsia="Arial" w:hAnsi="Arial" w:cs="Arial"/>
+          <w:i/>
+          <w:color w:val="000000" w:themeColor="text1"/>
+        </w:rPr>
+        <w:t xml:space="preserve"> </w:t>
+      </w:r>
+      <w:proofErr w:type="spellStart"/>
+      <w:r>
+        <w:rPr>
+          <w:rFonts w:ascii="Arial" w:eastAsia="Arial" w:hAnsi="Arial" w:cs="Arial"/>
+          <w:i/>
+          <w:color w:val="000000" w:themeColor="text1"/>
+        </w:rPr>
+        <w:t>Racers</w:t>
+      </w:r>
+      <w:proofErr w:type="spellEnd"/>
+      <w:r>
+        <w:rPr>
+          <w:rFonts w:ascii="Arial" w:eastAsia="Arial" w:hAnsi="Arial" w:cs="Arial"/>
+          <w:color w:val="000000" w:themeColor="text1"/>
+        </w:rPr>
+        <w:t xml:space="preserve"> (</w:t>
+      </w:r>
+      <w:r>
+        <w:rPr>
+          <w:rFonts w:ascii="Arial" w:eastAsia="Arial" w:hAnsi="Arial" w:cs="Arial"/>
+          <w:color w:val="000000" w:themeColor="text1"/>
+        </w:rPr>
+        <w:t xml:space="preserve">2019–2021), produzida pela </w:t>
+      </w:r>
+      <w:r>
+        <w:rPr>
+          <w:rFonts w:ascii="Arial" w:eastAsia="Arial" w:hAnsi="Arial" w:cs="Arial"/>
+          <w:i/>
+          <w:color w:val="000000" w:themeColor="text1"/>
+        </w:rPr>
+        <w:t xml:space="preserve">DreamWorks </w:t>
+      </w:r>
+      <w:proofErr w:type="spellStart"/>
+      <w:r>
+        <w:rPr>
+          <w:rFonts w:ascii="Arial" w:eastAsia="Arial" w:hAnsi="Arial" w:cs="Arial"/>
+          <w:i/>
+          <w:color w:val="000000" w:themeColor="text1"/>
+        </w:rPr>
+        <w:t>Animation</w:t>
+      </w:r>
+      <w:proofErr w:type="spellEnd"/>
+      <w:r>
+        <w:rPr>
+          <w:rFonts w:ascii="Arial" w:eastAsia="Arial" w:hAnsi="Arial" w:cs="Arial"/>
+          <w:color w:val="000000" w:themeColor="text1"/>
+        </w:rPr>
+        <w:t>. Complementando o material, a saga conta ainda com trilhas sonoras marcantes, álbuns oficiais e dois curtas-metragens que conectam e expan</w:t>
+      </w:r>
+      <w:r>
+        <w:rPr>
+          <w:rFonts w:ascii="Arial" w:eastAsia="Arial" w:hAnsi="Arial" w:cs="Arial"/>
+          <w:color w:val="000000" w:themeColor="text1"/>
+        </w:rPr>
+        <w:t>dem a história entre os filmes.</w:t>
+      </w:r>
+    </w:p>
+    <w:p>
+      <w:pPr>
+        <w:spacing w:after="0" w:line="360" w:lineRule="auto"/>
+        <w:ind w:firstLine="708"/>
+        <w:jc w:val="both"/>
+        <w:rPr>
+          <w:rFonts w:ascii="Arial" w:eastAsia="Arial" w:hAnsi="Arial" w:cs="Arial"/>
+          <w:color w:val="000000" w:themeColor="text1"/>
+        </w:rPr>
+      </w:pPr>
+      <w:r>
+        <w:rPr>
+          <w:rFonts w:ascii="Arial" w:eastAsia="Arial" w:hAnsi="Arial" w:cs="Arial"/>
+          <w:color w:val="000000" w:themeColor="text1"/>
+        </w:rPr>
+        <w:t>Essa combinação aju</w:t>
+      </w:r>
+      <w:r>
+        <w:rPr>
+          <w:rFonts w:ascii="Arial" w:eastAsia="Arial" w:hAnsi="Arial" w:cs="Arial"/>
+          <w:color w:val="000000" w:themeColor="text1"/>
+        </w:rPr>
+        <w:t>dou a transformar a série em um fenômeno cultural global</w:t>
+      </w:r>
+      <w:r>
+        <w:rPr>
+          <w:rFonts w:ascii="Arial" w:eastAsia="Arial" w:hAnsi="Arial" w:cs="Arial"/>
+          <w:color w:val="000000" w:themeColor="text1"/>
+        </w:rPr>
+        <w:t xml:space="preserve">, reunindo fãs de diferentes gerações e mantendo-se relevante graças à capacidade de se reinventar sem </w:t>
+      </w:r>
+      <w:r>
+        <w:rPr>
+          <w:rFonts w:ascii="Arial" w:eastAsia="Arial" w:hAnsi="Arial" w:cs="Arial"/>
+          <w:color w:val="000000" w:themeColor="text1"/>
+        </w:rPr>
+        <w:t>perder sua identidade central.</w:t>
+      </w:r>
+    </w:p>
+    <w:p>
+      <w:pPr>
+        <w:spacing w:after="0" w:line="360" w:lineRule="auto"/>
+        <w:ind w:firstLine="708"/>
+        <w:jc w:val="both"/>
+        <w:rPr>
+          <w:rFonts w:ascii="Arial" w:eastAsia="Arial" w:hAnsi="Arial" w:cs="Arial"/>
+          <w:color w:val="000000" w:themeColor="text1"/>
+        </w:rPr>
+      </w:pPr>
+      <w:r>
+        <w:rPr>
+          <w:rFonts w:ascii="Arial" w:eastAsia="Arial" w:hAnsi="Arial" w:cs="Arial"/>
+          <w:color w:val="000000" w:themeColor="text1"/>
+        </w:rPr>
+        <w:lastRenderedPageBreak/>
+        <w:t>Velozes e Furiosos: Desafio em Tóquio (</w:t>
+      </w:r>
+      <w:r>
+        <w:rPr>
+          <w:rFonts w:ascii="Arial" w:eastAsia="Arial" w:hAnsi="Arial" w:cs="Arial"/>
+          <w:i/>
+          <w:color w:val="000000" w:themeColor="text1"/>
+        </w:rPr>
+        <w:t xml:space="preserve">The </w:t>
+      </w:r>
+      <w:proofErr w:type="spellStart"/>
+      <w:r>
+        <w:rPr>
+          <w:rFonts w:ascii="Arial" w:eastAsia="Arial" w:hAnsi="Arial" w:cs="Arial"/>
+          <w:i/>
+          <w:color w:val="000000" w:themeColor="text1"/>
+        </w:rPr>
+        <w:t>Fast</w:t>
+      </w:r>
+      <w:proofErr w:type="spellEnd"/>
+      <w:r>
+        <w:rPr>
+          <w:rFonts w:ascii="Arial" w:eastAsia="Arial" w:hAnsi="Arial" w:cs="Arial"/>
+          <w:i/>
+          <w:color w:val="000000" w:themeColor="text1"/>
+        </w:rPr>
+        <w:t xml:space="preserve"> </w:t>
+      </w:r>
+      <w:proofErr w:type="spellStart"/>
+      <w:r>
+        <w:rPr>
+          <w:rFonts w:ascii="Arial" w:eastAsia="Arial" w:hAnsi="Arial" w:cs="Arial"/>
+          <w:i/>
+          <w:color w:val="000000" w:themeColor="text1"/>
+        </w:rPr>
+        <w:t>and</w:t>
+      </w:r>
+      <w:proofErr w:type="spellEnd"/>
+      <w:r>
+        <w:rPr>
+          <w:rFonts w:ascii="Arial" w:eastAsia="Arial" w:hAnsi="Arial" w:cs="Arial"/>
+          <w:i/>
+          <w:color w:val="000000" w:themeColor="text1"/>
+        </w:rPr>
+        <w:t xml:space="preserve"> </w:t>
+      </w:r>
+      <w:proofErr w:type="spellStart"/>
+      <w:r>
+        <w:rPr>
+          <w:rFonts w:ascii="Arial" w:eastAsia="Arial" w:hAnsi="Arial" w:cs="Arial"/>
+          <w:i/>
+          <w:color w:val="000000" w:themeColor="text1"/>
+        </w:rPr>
+        <w:t>the</w:t>
+      </w:r>
+      <w:proofErr w:type="spellEnd"/>
+      <w:r>
+        <w:rPr>
+          <w:rFonts w:ascii="Arial" w:eastAsia="Arial" w:hAnsi="Arial" w:cs="Arial"/>
+          <w:i/>
+          <w:color w:val="000000" w:themeColor="text1"/>
+        </w:rPr>
+        <w:t xml:space="preserve"> </w:t>
+      </w:r>
+      <w:proofErr w:type="spellStart"/>
+      <w:r>
+        <w:rPr>
+          <w:rFonts w:ascii="Arial" w:eastAsia="Arial" w:hAnsi="Arial" w:cs="Arial"/>
+          <w:i/>
+          <w:color w:val="000000" w:themeColor="text1"/>
+        </w:rPr>
+        <w:t>Furious</w:t>
+      </w:r>
+      <w:proofErr w:type="spellEnd"/>
+      <w:r>
+        <w:rPr>
+          <w:rFonts w:ascii="Arial" w:eastAsia="Arial" w:hAnsi="Arial" w:cs="Arial"/>
+          <w:i/>
+          <w:color w:val="000000" w:themeColor="text1"/>
+        </w:rPr>
+        <w:t xml:space="preserve">: </w:t>
+      </w:r>
+      <w:proofErr w:type="spellStart"/>
+      <w:r>
+        <w:rPr>
+          <w:rFonts w:ascii="Arial" w:eastAsia="Arial" w:hAnsi="Arial" w:cs="Arial"/>
+          <w:i/>
+          <w:color w:val="000000" w:themeColor="text1"/>
+        </w:rPr>
+        <w:t>Tokyo</w:t>
+      </w:r>
+      <w:proofErr w:type="spellEnd"/>
+      <w:r>
+        <w:rPr>
+          <w:rFonts w:ascii="Arial" w:eastAsia="Arial" w:hAnsi="Arial" w:cs="Arial"/>
+          <w:i/>
+          <w:color w:val="000000" w:themeColor="text1"/>
+        </w:rPr>
+        <w:t xml:space="preserve"> </w:t>
+      </w:r>
+      <w:proofErr w:type="spellStart"/>
+      <w:r>
+        <w:rPr>
+          <w:rFonts w:ascii="Arial" w:eastAsia="Arial" w:hAnsi="Arial" w:cs="Arial"/>
+          <w:i/>
+          <w:color w:val="000000" w:themeColor="text1"/>
+        </w:rPr>
+        <w:t>Drift</w:t>
+      </w:r>
+      <w:proofErr w:type="spellEnd"/>
+      <w:r>
+        <w:rPr>
+          <w:rFonts w:ascii="Arial" w:eastAsia="Arial" w:hAnsi="Arial" w:cs="Arial"/>
+          <w:color w:val="000000" w:themeColor="text1"/>
+        </w:rPr>
+        <w:t xml:space="preserve">) é o terceiro filme da franquia Velozes e Furiosos, lançado em 2006 e dirigido por Justin </w:t>
+      </w:r>
+      <w:proofErr w:type="spellStart"/>
+      <w:r>
+        <w:rPr>
+          <w:rFonts w:ascii="Arial" w:eastAsia="Arial" w:hAnsi="Arial" w:cs="Arial"/>
+          <w:color w:val="000000" w:themeColor="text1"/>
+        </w:rPr>
+        <w:t>Lin</w:t>
+      </w:r>
+      <w:proofErr w:type="spellEnd"/>
+      <w:r>
+        <w:rPr>
+          <w:rFonts w:ascii="Arial" w:eastAsia="Arial" w:hAnsi="Arial" w:cs="Arial"/>
+          <w:color w:val="000000" w:themeColor="text1"/>
+        </w:rPr>
+        <w:t>, que posteriormente se tornaria um dos principais responsáveis pela evolução da série. Diferente dos dois primeiros longas, o filme apresenta novos personagens e um cenário completamente distinto, marcando uma mudança tem</w:t>
+      </w:r>
+      <w:r>
+        <w:rPr>
+          <w:rFonts w:ascii="Arial" w:eastAsia="Arial" w:hAnsi="Arial" w:cs="Arial"/>
+          <w:color w:val="000000" w:themeColor="text1"/>
+        </w:rPr>
+        <w:t>porária de foco dentro da saga.</w:t>
+      </w:r>
+    </w:p>
+    <w:p>
+      <w:pPr>
+        <w:spacing w:after="0" w:line="360" w:lineRule="auto"/>
+        <w:ind w:firstLine="708"/>
+        <w:jc w:val="both"/>
+        <w:rPr>
+          <w:rFonts w:ascii="Arial" w:eastAsia="Arial" w:hAnsi="Arial" w:cs="Arial"/>
+          <w:color w:val="000000" w:themeColor="text1"/>
+        </w:rPr>
+      </w:pPr>
+      <w:r>
+        <w:rPr>
+          <w:noProof/>
+          <w:lang w:eastAsia="pt-BR"/>
+        </w:rPr>
+        <w:drawing>
+          <wp:anchor distT="0" distB="0" distL="114300" distR="114300" simplePos="0" relativeHeight="251661312" behindDoc="0" locked="0" layoutInCell="1" allowOverlap="1" wp14:anchorId="610E7F30" wp14:editId="278F2387">
+            <wp:simplePos x="0" y="0"/>
+            <wp:positionH relativeFrom="margin">
+              <wp:align>left</wp:align>
+            </wp:positionH>
+            <wp:positionV relativeFrom="paragraph">
+              <wp:posOffset>5715</wp:posOffset>
+            </wp:positionV>
+            <wp:extent cx="2743200" cy="4079875"/>
+            <wp:effectExtent l="0" t="0" r="0" b="0"/>
+            <wp:wrapSquare wrapText="bothSides"/>
+            <wp:docPr id="7" name="Imagem 7" descr="Velozes &amp; Furiosos: Desafio em Tóquio - Filme 2006 - AdoroCinema"/>
+            <wp:cNvGraphicFramePr>
+              <a:graphicFrameLocks xmlns:a="http://schemas.openxmlformats.org/drawingml/2006/main" noChangeAspect="1"/>
+            </wp:cNvGraphicFramePr>
+            <a:graphic xmlns:a="http://schemas.openxmlformats.org/drawingml/2006/main">
+              <a:graphicData uri="http://schemas.openxmlformats.org/drawingml/2006/picture">
+                <pic:pic xmlns:pic="http://schemas.openxmlformats.org/drawingml/2006/picture">
+                  <pic:nvPicPr>
+                    <pic:cNvPr id="0" name="Picture 13" descr="Velozes &amp; Furiosos: Desafio em Tóquio - Filme 2006 - AdoroCinema"/>
+                    <pic:cNvPicPr>
+                      <a:picLocks noChangeAspect="1" noChangeArrowheads="1"/>
+                    </pic:cNvPicPr>
+                  </pic:nvPicPr>
+                  <pic:blipFill>
+                    <a:blip r:embed="rId8">
+                      <a:extLst>
+                        <a:ext uri="{28A0092B-C50C-407E-A947-70E740481C1C}">
+                          <a14:useLocalDpi xmlns:a14="http://schemas.microsoft.com/office/drawing/2010/main" val="0"/>
+                        </a:ext>
+                      </a:extLst>
+                    </a:blip>
+                    <a:srcRect/>
+                    <a:stretch>
+                      <a:fillRect/>
+                    </a:stretch>
+                  </pic:blipFill>
+                  <pic:spPr bwMode="auto">
+                    <a:xfrm>
+                      <a:off x="0" y="0"/>
+                      <a:ext cx="2743200" cy="4079875"/>
+                    </a:xfrm>
+                    <a:prstGeom prst="rect">
+                      <a:avLst/>
+                    </a:prstGeom>
+                    <a:noFill/>
+                    <a:ln>
+                      <a:noFill/>
+                    </a:ln>
+                  </pic:spPr>
+                </pic:pic>
+              </a:graphicData>
+            </a:graphic>
+            <wp14:sizeRelH relativeFrom="page">
+              <wp14:pctWidth>0</wp14:pctWidth>
+            </wp14:sizeRelH>
+            <wp14:sizeRelV relativeFrom="page">
+              <wp14:pctHeight>0</wp14:pctHeight>
+            </wp14:sizeRelV>
+          </wp:anchor>
+        </w:drawing>
+      </w:r>
+      <w:r>
+        <w:rPr>
+          <w:rFonts w:ascii="Arial" w:eastAsia="Arial" w:hAnsi="Arial" w:cs="Arial"/>
+          <w:color w:val="000000" w:themeColor="text1"/>
+        </w:rPr>
+        <w:t xml:space="preserve">A história acompanha Sean </w:t>
+      </w:r>
+      <w:proofErr w:type="spellStart"/>
+      <w:r>
+        <w:rPr>
+          <w:rFonts w:ascii="Arial" w:eastAsia="Arial" w:hAnsi="Arial" w:cs="Arial"/>
+          <w:color w:val="000000" w:themeColor="text1"/>
+        </w:rPr>
+        <w:t>Boswell</w:t>
+      </w:r>
+      <w:proofErr w:type="spellEnd"/>
+      <w:r>
+        <w:rPr>
+          <w:rFonts w:ascii="Arial" w:eastAsia="Arial" w:hAnsi="Arial" w:cs="Arial"/>
+          <w:color w:val="000000" w:themeColor="text1"/>
+        </w:rPr>
+        <w:t xml:space="preserve">, um jovem de dezessete anos apaixonado por corridas de rua ilegais. Após se envolver em problemas com a polícia nos Estados Unidos, Sean é enviado para Tóquio para morar com o pai, com a intenção de evitar novas confusões. No entanto, ele rapidamente entra em contato com o vibrante e competitivo mundo das corridas de </w:t>
+      </w:r>
+      <w:proofErr w:type="spellStart"/>
+      <w:r>
+        <w:rPr>
+          <w:rFonts w:ascii="Arial" w:eastAsia="Arial" w:hAnsi="Arial" w:cs="Arial"/>
+          <w:i/>
+          <w:color w:val="000000" w:themeColor="text1"/>
+        </w:rPr>
+        <w:t>drift</w:t>
+      </w:r>
+      <w:proofErr w:type="spellEnd"/>
+      <w:r>
+        <w:rPr>
+          <w:rFonts w:ascii="Arial" w:eastAsia="Arial" w:hAnsi="Arial" w:cs="Arial"/>
+          <w:color w:val="000000" w:themeColor="text1"/>
+        </w:rPr>
+        <w:t>, um estilo de pilotagem característico da cultura automobilística japonesa, que se torna o centro da narrativa</w:t>
+      </w:r>
+      <w:r>
+        <w:rPr>
+          <w:rFonts w:ascii="Arial" w:eastAsia="Arial" w:hAnsi="Arial" w:cs="Arial"/>
+          <w:color w:val="000000" w:themeColor="text1"/>
+        </w:rPr>
+        <w:t>.</w:t>
+      </w:r>
+    </w:p>
+    <w:p>
+      <w:pPr>
+        <w:spacing w:after="0" w:line="360" w:lineRule="auto"/>
+        <w:ind w:firstLine="708"/>
+        <w:jc w:val="both"/>
+        <w:rPr>
+          <w:rFonts w:ascii="Arial" w:eastAsia="Arial" w:hAnsi="Arial" w:cs="Arial"/>
+          <w:color w:val="000000" w:themeColor="text1"/>
+        </w:rPr>
+      </w:pPr>
+      <w:r>
+        <w:rPr>
+          <w:noProof/>
+        </w:rPr>
+        <mc:AlternateContent>
+          <mc:Choice Requires="wps">
+            <w:drawing>
+              <wp:anchor distT="0" distB="0" distL="114300" distR="114300" simplePos="0" relativeHeight="251663360" behindDoc="0" locked="0" layoutInCell="1" allowOverlap="1" wp14:anchorId="25DAA353" wp14:editId="37F965A7">
+                <wp:simplePos x="0" y="0"/>
+                <wp:positionH relativeFrom="margin">
+                  <wp:align>left</wp:align>
+                </wp:positionH>
+                <wp:positionV relativeFrom="paragraph">
+                  <wp:posOffset>675005</wp:posOffset>
+                </wp:positionV>
+                <wp:extent cx="2733675" cy="276225"/>
+                <wp:effectExtent l="0" t="0" r="9525" b="9525"/>
+                <wp:wrapSquare wrapText="bothSides"/>
+                <wp:docPr id="8" name="Caixa de Texto 8"/>
+                <wp:cNvGraphicFramePr/>
+                <a:graphic xmlns:a="http://schemas.openxmlformats.org/drawingml/2006/main">
+                  <a:graphicData uri="http://schemas.microsoft.com/office/word/2010/wordprocessingShape">
+                    <wps:wsp>
+                      <wps:cNvSpPr txBox="1"/>
+                      <wps:spPr>
+                        <a:xfrm>
+                          <a:off x="0" y="0"/>
+                          <a:ext cx="2733675" cy="276225"/>
+                        </a:xfrm>
+                        <a:prstGeom prst="rect">
+                          <a:avLst/>
+                        </a:prstGeom>
+                        <a:solidFill>
+                          <a:prstClr val="white"/>
+                        </a:solidFill>
+                        <a:ln>
+                          <a:noFill/>
+                        </a:ln>
+                      </wps:spPr>
+                      <wps:txbx>
+                        <w:txbxContent>
+                          <w:p>
+                            <w:pPr>
+                              <w:pStyle w:val="Legenda"/>
+                              <w:jc w:val="center"/>
+                            </w:pPr>
+                            <w:r>
+                              <w:t>C</w:t>
+                            </w:r>
+                            <w:r>
+                              <w:t>apa do filme Velozes e Furiosos:</w:t>
+                            </w:r>
+                            <w:r>
+                              <w:t xml:space="preserve"> Desafio em Tóquio (2006)</w:t>
+                            </w:r>
+                          </w:p>
+                        </w:txbxContent>
+                      </wps:txbx>
+                      <wps:bodyPr rot="0" spcFirstLastPara="0" vertOverflow="overflow" horzOverflow="overflow" vert="horz" wrap="square" lIns="0" tIns="0" rIns="0" bIns="0" numCol="1" spcCol="0" rtlCol="0" fromWordArt="0" anchor="t" anchorCtr="0" forceAA="0" compatLnSpc="1">
+                        <a:prstTxWarp prst="textNoShape">
+                          <a:avLst/>
+                        </a:prstTxWarp>
+                        <a:noAutofit/>
+                      </wps:bodyPr>
+                    </wps:wsp>
+                  </a:graphicData>
+                </a:graphic>
+                <wp14:sizeRelH relativeFrom="margin">
+                  <wp14:pctWidth>0</wp14:pctWidth>
+                </wp14:sizeRelH>
+                <wp14:sizeRelV relativeFrom="margin">
+                  <wp14:pctHeight>0</wp14:pctHeight>
+                </wp14:sizeRelV>
+              </wp:anchor>
+            </w:drawing>
+          </mc:Choice>
+          <mc:Fallback>
+            <w:pict>
+              <v:shape w14:anchorId="25DAA353" id="Caixa de Texto 8" o:spid="_x0000_s1027" type="#_x0000_t202" style="position:absolute;left:0;text-align:left;margin-left:0;margin-top:53.15pt;width:215.25pt;height:21.75pt;z-index:251663360;visibility:visible;mso-wrap-style:square;mso-width-percent:0;mso-height-percent:0;mso-wrap-distance-left:9pt;mso-wrap-distance-top:0;mso-wrap-distance-right:9pt;mso-wrap-distance-bottom:0;mso-position-horizontal:left;mso-position-horizontal-relative:margin;mso-position-vertical:absolute;mso-position-vertical-relative:text;mso-width-percent:0;mso-height-percent:0;mso-width-relative:margin;mso-height-relative:margin;v-text-anchor:top" o:gfxdata="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" stroked="f">
+                <v:textbox inset="0,0,0,0">
+                  <w:txbxContent>
+                    <w:p>
+                      <w:pPr>
+                        <w:pStyle w:val="Legenda"/>
+                        <w:jc w:val="center"/>
+                      </w:pPr>
+                      <w:r>
+                        <w:t>C</w:t>
+                      </w:r>
+                      <w:r>
+                        <w:t>apa do filme Velozes e Furiosos:</w:t>
+                      </w:r>
+                      <w:r>
+                        <w:t xml:space="preserve"> Desafio em Tóquio (2006)</w:t>
+                      </w:r>
+                    </w:p>
+                  </w:txbxContent>
+                </v:textbox>
+                <w10:wrap type="square" anchorx="margin"/>
+              </v:shape>
+            </w:pict>
+          </mc:Fallback>
+        </mc:AlternateContent>
+      </w:r>
+      <w:r>
+        <w:rPr>
+          <w:rFonts w:ascii="Arial" w:eastAsia="Arial" w:hAnsi="Arial" w:cs="Arial"/>
+          <w:color w:val="000000" w:themeColor="text1"/>
+        </w:rPr>
+        <w:t xml:space="preserve">O filme introduz personagens importantes para o futuro da franquia, como </w:t>
+      </w:r>
+      <w:proofErr w:type="spellStart"/>
+      <w:r>
+        <w:rPr>
+          <w:rFonts w:ascii="Arial" w:eastAsia="Arial" w:hAnsi="Arial" w:cs="Arial"/>
+          <w:color w:val="000000" w:themeColor="text1"/>
+        </w:rPr>
+        <w:t>Han</w:t>
+      </w:r>
+      <w:proofErr w:type="spellEnd"/>
+      <w:r>
+        <w:rPr>
+          <w:rFonts w:ascii="Arial" w:eastAsia="Arial" w:hAnsi="Arial" w:cs="Arial"/>
+          <w:color w:val="000000" w:themeColor="text1"/>
+        </w:rPr>
+        <w:t xml:space="preserve"> </w:t>
+      </w:r>
+      <w:proofErr w:type="spellStart"/>
+      <w:r>
+        <w:rPr>
+          <w:rFonts w:ascii="Arial" w:eastAsia="Arial" w:hAnsi="Arial" w:cs="Arial"/>
+          <w:color w:val="000000" w:themeColor="text1"/>
+        </w:rPr>
+        <w:t>Lue</w:t>
+      </w:r>
+      <w:proofErr w:type="spellEnd"/>
+      <w:r>
+        <w:rPr>
+          <w:rFonts w:ascii="Arial" w:eastAsia="Arial" w:hAnsi="Arial" w:cs="Arial"/>
+          <w:color w:val="000000" w:themeColor="text1"/>
+        </w:rPr>
+        <w:t>, que se tornaria uma figura marcante nos filmes seguintes. Além disso, Desafio em Tóquio expandiu o universo da série ao apresentar novas culturas, novas técnicas de corrida e uma abordagem mais estilizada das cenas de ação, influenciando a identidade visual e t</w:t>
+      </w:r>
+      <w:r>
+        <w:rPr>
+          <w:rFonts w:ascii="Arial" w:eastAsia="Arial" w:hAnsi="Arial" w:cs="Arial"/>
+          <w:color w:val="000000" w:themeColor="text1"/>
+        </w:rPr>
+        <w:t>emática dos filmes posteriores.</w:t>
+      </w:r>
+    </w:p>
+    <w:p>
+      <w:pPr>
+        <w:spacing w:after="0" w:line="360" w:lineRule="auto"/>
+        <w:ind w:firstLine="708"/>
+        <w:jc w:val="both"/>
+        <w:rPr>
+          <w:rFonts w:ascii="Arial" w:eastAsia="Arial" w:hAnsi="Arial" w:cs="Arial"/>
+          <w:color w:val="000000" w:themeColor="text1"/>
+        </w:rPr>
+      </w:pPr>
+      <w:r>
+        <w:rPr>
+          <w:rFonts w:ascii="Arial" w:eastAsia="Arial" w:hAnsi="Arial" w:cs="Arial"/>
+          <w:color w:val="000000" w:themeColor="text1"/>
+        </w:rPr>
+        <w:t xml:space="preserve">Apesar de inicialmente parecer desconectado da linha principal, o longa foi posteriormente integrado à cronologia oficial, tornando-se um </w:t>
+      </w:r>
+      <w:proofErr w:type="spellStart"/>
+      <w:r>
+        <w:rPr>
+          <w:rFonts w:ascii="Arial" w:eastAsia="Arial" w:hAnsi="Arial" w:cs="Arial"/>
+          <w:color w:val="000000" w:themeColor="text1"/>
+        </w:rPr>
+        <w:t>ponto-chave</w:t>
+      </w:r>
+      <w:proofErr w:type="spellEnd"/>
+      <w:r>
+        <w:rPr>
+          <w:rFonts w:ascii="Arial" w:eastAsia="Arial" w:hAnsi="Arial" w:cs="Arial"/>
+          <w:color w:val="000000" w:themeColor="text1"/>
+        </w:rPr>
+        <w:t xml:space="preserve"> na expansão do Universo Compa</w:t>
+      </w:r>
+      <w:r>
+        <w:rPr>
+          <w:rFonts w:ascii="Arial" w:eastAsia="Arial" w:hAnsi="Arial" w:cs="Arial"/>
+          <w:color w:val="000000" w:themeColor="text1"/>
+        </w:rPr>
+        <w:t>rtilhado de Velozes e Furiosos.</w:t>
+      </w:r>
+    </w:p>
+    <w:p>
+      <w:pPr>
+        <w:spacing w:after="0" w:line="360" w:lineRule="auto"/>
+        <w:ind w:firstLine="708"/>
+        <w:jc w:val="both"/>
+        <w:rPr>
+          <w:noProof/>
+          <w:lang w:eastAsia="pt-BR"/>
+        </w:rPr>
+      </w:pPr>
+      <w:proofErr w:type="spellStart"/>
+      <w:r>
+        <w:rPr>
+          <w:rFonts w:ascii="Arial" w:eastAsia="Arial" w:hAnsi="Arial" w:cs="Arial"/>
+          <w:b/>
+          <w:color w:val="000000" w:themeColor="text1"/>
+        </w:rPr>
+        <w:t>Drift</w:t>
+      </w:r>
+      <w:proofErr w:type="spellEnd"/>
+      <w:r>
+        <w:rPr>
+          <w:rFonts w:ascii="Arial" w:eastAsia="Arial" w:hAnsi="Arial" w:cs="Arial"/>
+          <w:color w:val="000000" w:themeColor="text1"/>
+        </w:rPr>
+        <w:t xml:space="preserve"> </w:t>
+      </w:r>
+      <w:r>
+        <w:rPr>
+          <w:rFonts w:ascii="Arial" w:eastAsia="Arial" w:hAnsi="Arial" w:cs="Arial"/>
+          <w:color w:val="000000" w:themeColor="text1"/>
+        </w:rPr>
+        <w:t>é uma técnica de pilotagem em que o motorista faz o carro deslizar lateral</w:t>
+      </w:r>
+      <w:r>
+        <w:rPr>
+          <w:rFonts w:ascii="Arial" w:eastAsia="Arial" w:hAnsi="Arial" w:cs="Arial"/>
+          <w:color w:val="000000" w:themeColor="text1"/>
+        </w:rPr>
+        <w:t xml:space="preserve">mente nas curvas, controlando a sua derrapagem </w:t>
+      </w:r>
+      <w:r>
+        <w:rPr>
+          <w:rFonts w:ascii="Arial" w:eastAsia="Arial" w:hAnsi="Arial" w:cs="Arial"/>
+          <w:color w:val="000000" w:themeColor="text1"/>
+        </w:rPr>
+        <w:t>com precisão para manter velocidade e estabilidade. Em Desafio em Tóquio</w:t>
+      </w:r>
+      <w:r>
+        <w:rPr>
+          <w:rFonts w:ascii="Arial" w:eastAsia="Arial" w:hAnsi="Arial" w:cs="Arial"/>
+          <w:color w:val="000000" w:themeColor="text1"/>
+        </w:rPr>
+        <w:t xml:space="preserve">, </w:t>
+      </w:r>
+      <w:r>
+        <w:rPr>
+          <w:rFonts w:ascii="Arial" w:eastAsia="Arial" w:hAnsi="Arial" w:cs="Arial"/>
+          <w:color w:val="000000" w:themeColor="text1"/>
+        </w:rPr>
+        <w:t xml:space="preserve">o </w:t>
+      </w:r>
+      <w:proofErr w:type="spellStart"/>
+      <w:r>
+        <w:rPr>
+          <w:rFonts w:ascii="Arial" w:eastAsia="Arial" w:hAnsi="Arial" w:cs="Arial"/>
+          <w:i/>
+          <w:color w:val="000000" w:themeColor="text1"/>
+        </w:rPr>
+        <w:t>drift</w:t>
+      </w:r>
+      <w:proofErr w:type="spellEnd"/>
+      <w:r>
+        <w:rPr>
+          <w:rFonts w:ascii="Arial" w:eastAsia="Arial" w:hAnsi="Arial" w:cs="Arial"/>
+          <w:color w:val="000000" w:themeColor="text1"/>
+        </w:rPr>
+        <w:t xml:space="preserve"> </w:t>
+      </w:r>
+      <w:r>
+        <w:rPr>
+          <w:rFonts w:ascii="Arial" w:eastAsia="Arial" w:hAnsi="Arial" w:cs="Arial"/>
+          <w:color w:val="000000" w:themeColor="text1"/>
+        </w:rPr>
+        <w:t xml:space="preserve">é mais do que uma </w:t>
+      </w:r>
+      <w:r>
+        <w:rPr>
+          <w:rFonts w:ascii="Arial" w:eastAsia="Arial" w:hAnsi="Arial" w:cs="Arial"/>
+          <w:color w:val="000000" w:themeColor="text1"/>
+        </w:rPr>
+        <w:lastRenderedPageBreak/>
+        <w:t>habilidade: é o coração da cultura automobilística local e a principal forma de competi</w:t>
+      </w:r>
+      <w:r>
+        <w:rPr>
+          <w:rFonts w:ascii="Arial" w:eastAsia="Arial" w:hAnsi="Arial" w:cs="Arial"/>
+          <w:color w:val="000000" w:themeColor="text1"/>
+        </w:rPr>
+        <w:t>ção entre os pilotos da cidade.</w:t>
+      </w:r>
+    </w:p>
+    <w:p>
+      <w:pPr>
+        <w:spacing w:after="0" w:line="360" w:lineRule="auto"/>
+        <w:ind w:firstLine="708"/>
+        <w:jc w:val="both"/>
+        <w:rPr>
+          <w:rFonts w:ascii="Arial" w:eastAsia="Arial" w:hAnsi="Arial" w:cs="Arial"/>
+          <w:color w:val="000000" w:themeColor="text1"/>
+        </w:rPr>
+      </w:pPr>
+      <w:r>
+        <w:rPr>
+          <w:noProof/>
+        </w:rPr>
+        <mc:AlternateContent>
+          <mc:Choice Requires="wps">
+            <w:drawing>
+              <wp:anchor distT="0" distB="0" distL="114300" distR="114300" simplePos="0" relativeHeight="251666432" behindDoc="0" locked="0" layoutInCell="1" allowOverlap="1" wp14:anchorId="0E151DF6" wp14:editId="3BF89F8D">
+                <wp:simplePos x="0" y="0"/>
+                <wp:positionH relativeFrom="margin">
+                  <wp:align>left</wp:align>
+                </wp:positionH>
+                <wp:positionV relativeFrom="paragraph">
+                  <wp:posOffset>2400300</wp:posOffset>
+                </wp:positionV>
+                <wp:extent cx="3155950" cy="209550"/>
+                <wp:effectExtent l="0" t="0" r="6350" b="0"/>
+                <wp:wrapSquare wrapText="bothSides"/>
+                <wp:docPr id="14" name="Caixa de Texto 14"/>
+                <wp:cNvGraphicFramePr/>
+                <a:graphic xmlns:a="http://schemas.openxmlformats.org/drawingml/2006/main">
+                  <a:graphicData uri="http://schemas.microsoft.com/office/word/2010/wordprocessingShape">
+                    <wps:wsp>
+                      <wps:cNvSpPr txBox="1"/>
+                      <wps:spPr>
+                        <a:xfrm>
+                          <a:off x="0" y="0"/>
+                          <a:ext cx="3155950" cy="209550"/>
+                        </a:xfrm>
+                        <a:prstGeom prst="rect">
+                          <a:avLst/>
+                        </a:prstGeom>
+                        <a:solidFill>
+                          <a:prstClr val="white"/>
+                        </a:solidFill>
+                        <a:ln>
+                          <a:noFill/>
+                        </a:ln>
+                      </wps:spPr>
+                      <wps:txbx>
+                        <w:txbxContent>
+                          <w:p>
+                            <w:pPr>
+                              <w:pStyle w:val="Legenda"/>
+                              <w:jc w:val="center"/>
+                              <w:rPr>
+                                <w:noProof/>
+                                <w:sz w:val="24"/>
+                                <w:szCs w:val="24"/>
+                              </w:rPr>
+                            </w:pPr>
+                            <w:r>
+                              <w:t>Cena do filme Velozes e Fu</w:t>
+                            </w:r>
+                            <w:r>
+                              <w:t xml:space="preserve">riosos: </w:t>
+                            </w:r>
+                            <w:r>
+                              <w:t>Desafio em Tóquio (2006)</w:t>
+                            </w:r>
+                          </w:p>
+                        </w:txbxContent>
+                      </wps:txbx>
+                      <wps:bodyPr rot="0" spcFirstLastPara="0" vertOverflow="overflow" horzOverflow="overflow" vert="horz" wrap="square" lIns="0" tIns="0" rIns="0" bIns="0" numCol="1" spcCol="0" rtlCol="0" fromWordArt="0" anchor="t" anchorCtr="0" forceAA="0" compatLnSpc="1">
+                        <a:prstTxWarp prst="textNoShape">
+                          <a:avLst/>
+                        </a:prstTxWarp>
+                        <a:noAutofit/>
+                      </wps:bodyPr>
+                    </wps:wsp>
+                  </a:graphicData>
+                </a:graphic>
+                <wp14:sizeRelH relativeFrom="margin">
+                  <wp14:pctWidth>0</wp14:pctWidth>
+                </wp14:sizeRelH>
+                <wp14:sizeRelV relativeFrom="margin">
+                  <wp14:pctHeight>0</wp14:pctHeight>
+                </wp14:sizeRelV>
+              </wp:anchor>
+            </w:drawing>
+          </mc:Choice>
+          <mc:Fallback>
+            <w:pict>
+              <v:shape w14:anchorId="0E151DF6" id="Caixa de Texto 14" o:spid="_x0000_s1028" type="#_x0000_t202" style="position:absolute;left:0;text-align:left;margin-left:0;margin-top:189pt;width:248.5pt;height:16.5pt;z-index:251666432;visibility:visible;mso-wrap-style:square;mso-width-percent:0;mso-height-percent:0;mso-wrap-distance-left:9pt;mso-wrap-distance-top:0;mso-wrap-distance-right:9pt;mso-wrap-distance-bottom:0;mso-position-horizontal:left;mso-position-horizontal-relative:margin;mso-position-vertical:absolute;mso-position-vertical-relative:text;mso-width-percent:0;mso-height-percent:0;mso-width-relative:margin;mso-height-relative:margin;v-text-anchor:top" o:gfxdata="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" stroked="f">
+                <v:textbox inset="0,0,0,0">
+                  <w:txbxContent>
+                    <w:p>
+                      <w:pPr>
+                        <w:pStyle w:val="Legenda"/>
+                        <w:jc w:val="center"/>
+                        <w:rPr>
+                          <w:noProof/>
+                          <w:sz w:val="24"/>
+                          <w:szCs w:val="24"/>
+                        </w:rPr>
+                      </w:pPr>
+                      <w:r>
+                        <w:t>Cena do filme Velozes e Fu</w:t>
+                      </w:r>
+                      <w:r>
+                        <w:t xml:space="preserve">riosos: </w:t>
+                      </w:r>
+                      <w:r>
+                        <w:t>Desafio em Tóquio (2006)</w:t>
+                      </w:r>
+                    </w:p>
+                  </w:txbxContent>
+                </v:textbox>
+                <w10:wrap type="square" anchorx="margin"/>
+              </v:shape>
+            </w:pict>
+          </mc:Fallback>
+        </mc:AlternateContent>
+      </w:r>
+      <w:r>
+        <w:rPr>
+          <w:noProof/>
+          <w:lang w:eastAsia="pt-BR"/>
+        </w:rPr>
+        <w:drawing>
+          <wp:anchor distT="0" distB="0" distL="114300" distR="114300" simplePos="0" relativeHeight="251664384" behindDoc="0" locked="0" layoutInCell="1" allowOverlap="1" wp14:anchorId="40DFC9C4" wp14:editId="14F5FC75">
+            <wp:simplePos x="0" y="0"/>
+            <wp:positionH relativeFrom="margin">
+              <wp:align>left</wp:align>
+            </wp:positionH>
+            <wp:positionV relativeFrom="paragraph">
+              <wp:posOffset>11430</wp:posOffset>
+            </wp:positionV>
+            <wp:extent cx="3155950" cy="2381250"/>
+            <wp:effectExtent l="0" t="0" r="6350" b="0"/>
+            <wp:wrapSquare wrapText="bothSides"/>
+            <wp:docPr id="13" name="Imagem 13" descr="https://i.pinimg.com/736x/0f/43/9f/0f439f9cca65fe578e73b2fc59c29522.jpg"/>
+            <wp:cNvGraphicFramePr>
+              <a:graphicFrameLocks xmlns:a="http://schemas.openxmlformats.org/drawingml/2006/main" noChangeAspect="1"/>
+            </wp:cNvGraphicFramePr>
+            <a:graphic xmlns:a="http://schemas.openxmlformats.org/drawingml/2006/main">
+              <a:graphicData uri="http://schemas.openxmlformats.org/drawingml/2006/picture">
+                <pic:pic xmlns:pic="http://schemas.openxmlformats.org/drawingml/2006/picture">
+                  <pic:nvPicPr>
+                    <pic:cNvPr id="0" name="Picture 30" descr="https://i.pinimg.com/736x/0f/43/9f/0f439f9cca65fe578e73b2fc59c29522.jpg"/>
+                    <pic:cNvPicPr>
+                      <a:picLocks noChangeAspect="1" noChangeArrowheads="1"/>
+                    </pic:cNvPicPr>
+                  </pic:nvPicPr>
+                  <pic:blipFill rotWithShape="1">
+                    <a:blip r:embed="rId9">
+                      <a:extLst>
+                        <a:ext uri="{28A0092B-C50C-407E-A947-70E740481C1C}">
+                          <a14:useLocalDpi xmlns:a14="http://schemas.microsoft.com/office/drawing/2010/main" val="0"/>
+                        </a:ext>
+                      </a:extLst>
+                    </a:blip>
+                    <a:srcRect l="11800" b="8139"/>
+                    <a:stretch/>
+                  </pic:blipFill>
+                  <pic:spPr bwMode="auto">
+                    <a:xfrm>
+                      <a:off x="0" y="0"/>
+                      <a:ext cx="3155950" cy="2381250"/>
+                    </a:xfrm>
+                    <a:prstGeom prst="rect">
+                      <a:avLst/>
+                    </a:prstGeom>
+                    <a:noFill/>
+                    <a:ln>
+                      <a:noFill/>
+                    </a:ln>
+                    <a:extLst>
+                      <a:ext uri="{53640926-AAD7-44D8-BBD7-CCE9431645EC}">
+                        <a14:shadowObscured xmlns:a14="http://schemas.microsoft.com/office/drawing/2010/main"/>
+                      </a:ext>
+                    </a:extLst>
+                  </pic:spPr>
+                </pic:pic>
+              </a:graphicData>
+            </a:graphic>
+            <wp14:sizeRelH relativeFrom="page">
+              <wp14:pctWidth>0</wp14:pctWidth>
+            </wp14:sizeRelH>
+            <wp14:sizeRelV relativeFrom="page">
+              <wp14:pctHeight>0</wp14:pctHeight>
+            </wp14:sizeRelV>
+          </wp:anchor>
+        </w:drawing>
+      </w:r>
+      <w:r>
+        <w:rPr>
+          <w:rFonts w:ascii="Arial" w:eastAsia="Arial" w:hAnsi="Arial" w:cs="Arial"/>
+          <w:color w:val="000000" w:themeColor="text1"/>
+        </w:rPr>
+        <w:t>As corridas são realizadas em espaços estreitos, como estacionamentos em espiral e descidas de montanha, exigindo domínio técnico muito maior do q</w:t>
+      </w:r>
+      <w:r>
+        <w:rPr>
+          <w:rFonts w:ascii="Arial" w:eastAsia="Arial" w:hAnsi="Arial" w:cs="Arial"/>
+          <w:color w:val="000000" w:themeColor="text1"/>
+        </w:rPr>
+        <w:t xml:space="preserve">ue corridas de rua comuns. Para </w:t>
+      </w:r>
+      <w:r>
+        <w:rPr>
+          <w:rFonts w:ascii="Arial" w:eastAsia="Arial" w:hAnsi="Arial" w:cs="Arial"/>
+          <w:color w:val="000000" w:themeColor="text1"/>
+        </w:rPr>
+        <w:t>Sean</w:t>
+      </w:r>
+      <w:r>
+        <w:rPr>
+          <w:rFonts w:ascii="Arial" w:eastAsia="Arial" w:hAnsi="Arial" w:cs="Arial"/>
+          <w:color w:val="000000" w:themeColor="text1"/>
+        </w:rPr>
+        <w:t xml:space="preserve">, </w:t>
+      </w:r>
+      <w:r>
+        <w:rPr>
+          <w:rFonts w:ascii="Arial" w:eastAsia="Arial" w:hAnsi="Arial" w:cs="Arial"/>
+          <w:color w:val="000000" w:themeColor="text1"/>
+        </w:rPr>
+        <w:t>essa técnica representa o desafio que ele precisa superar para conquistar respeito no novo ambiente. Já para personagens como DK</w:t>
+      </w:r>
+      <w:r>
+        <w:rPr>
+          <w:rFonts w:ascii="Arial" w:eastAsia="Arial" w:hAnsi="Arial" w:cs="Arial"/>
+          <w:color w:val="000000" w:themeColor="text1"/>
+        </w:rPr>
+        <w:t xml:space="preserve"> </w:t>
+      </w:r>
+      <w:r>
+        <w:rPr>
+          <w:rFonts w:ascii="Arial" w:eastAsia="Arial" w:hAnsi="Arial" w:cs="Arial"/>
+          <w:color w:val="000000" w:themeColor="text1"/>
+        </w:rPr>
+        <w:t xml:space="preserve">e </w:t>
+      </w:r>
+      <w:proofErr w:type="spellStart"/>
+      <w:r>
+        <w:rPr>
+          <w:rFonts w:ascii="Arial" w:eastAsia="Arial" w:hAnsi="Arial" w:cs="Arial"/>
+          <w:color w:val="000000" w:themeColor="text1"/>
+        </w:rPr>
+        <w:t>Han</w:t>
+      </w:r>
+      <w:proofErr w:type="spellEnd"/>
+      <w:r>
+        <w:rPr>
+          <w:rFonts w:ascii="Arial" w:eastAsia="Arial" w:hAnsi="Arial" w:cs="Arial"/>
+          <w:color w:val="000000" w:themeColor="text1"/>
+        </w:rPr>
+        <w:t xml:space="preserve">, </w:t>
+      </w:r>
+      <w:r>
+        <w:rPr>
+          <w:rFonts w:ascii="Arial" w:eastAsia="Arial" w:hAnsi="Arial" w:cs="Arial"/>
+          <w:color w:val="000000" w:themeColor="text1"/>
+        </w:rPr>
+        <w:t xml:space="preserve">o </w:t>
+      </w:r>
+      <w:proofErr w:type="spellStart"/>
+      <w:r>
+        <w:rPr>
+          <w:rFonts w:ascii="Arial" w:eastAsia="Arial" w:hAnsi="Arial" w:cs="Arial"/>
+          <w:color w:val="000000" w:themeColor="text1"/>
+        </w:rPr>
+        <w:t>drift</w:t>
+      </w:r>
+      <w:proofErr w:type="spellEnd"/>
+      <w:r>
+        <w:rPr>
+          <w:rFonts w:ascii="Arial" w:eastAsia="Arial" w:hAnsi="Arial" w:cs="Arial"/>
+          <w:color w:val="000000" w:themeColor="text1"/>
+        </w:rPr>
+        <w:t xml:space="preserve"> </w:t>
+      </w:r>
+      <w:r>
+        <w:rPr>
+          <w:rFonts w:ascii="Arial" w:eastAsia="Arial" w:hAnsi="Arial" w:cs="Arial"/>
+          <w:color w:val="000000" w:themeColor="text1"/>
+        </w:rPr>
+        <w:t>é uma expressão de identidade, estilo de vida e status dentro do submundo das corridas de Tóquio.</w:t>
+      </w:r>
+    </w:p>
+    <w:p>
+      <w:pPr>
+        <w:rPr>
+          <w:rFonts w:ascii="Arial" w:eastAsia="Arial" w:hAnsi="Arial" w:cs="Arial"/>
+          <w:b/>
+          <w:bCs/>
+          <w:color w:val="000000" w:themeColor="text1"/>
+          <w:sz w:val="32"/>
+          <w:szCs w:val="32"/>
+        </w:rPr>
+      </w:pPr>
+      <w:bookmarkStart w:id="1" w:name="_Toc1474287846"/>
+      <w:r>
+        <w:rPr>
+          <w:rFonts w:ascii="Arial" w:eastAsia="Arial" w:hAnsi="Arial" w:cs="Arial"/>
+          <w:b/>
+          <w:bCs/>
+          <w:color w:val="000000" w:themeColor="text1"/>
+          <w:sz w:val="32"/>
+          <w:szCs w:val="32"/>
         </w:rPr>
         <w:br w:type="page"/>
       </w:r>
@@ -1418,7 +2800,7 @@
           <w:lang w:val="en-US"/>
         </w:rPr>
       </w:pPr>
-      <w:bookmarkStart w:id="2" w:name="_Toc1474287846"/>
+      <w:proofErr w:type="spellStart"/>
       <w:r>
         <w:rPr>
           <w:rFonts w:ascii="Arial" w:eastAsia="Arial" w:hAnsi="Arial" w:cs="Arial"/>
@@ -1432,99 +2814,147 @@
         <w:lastRenderedPageBreak/>
         <w:t>Objetivo</w:t>
       </w:r>
+      <w:bookmarkEnd w:id="1"/>
+      <w:proofErr w:type="spellEnd"/>
+    </w:p>
+    <w:p>
+      <w:pPr>
+        <w:ind w:firstLine="360"/>
+      </w:pPr>
+      <w:r>
+        <w:t>O projeto tem como obj</w:t>
+      </w:r>
+      <w:r>
+        <w:t>etivo principal a criação</w:t>
+      </w:r>
+      <w:r>
+        <w:t xml:space="preserve"> de um</w:t>
+      </w:r>
+      <w:r>
+        <w:t xml:space="preserve"> sistema automatizado, que busca um meio de </w:t>
+      </w:r>
+      <w:r>
+        <w:t>difundir informações e conhecimento sobre o filme Velozes e Furiosos: Desafio em Tóquio, e</w:t>
+      </w:r>
+      <w:r>
+        <w:t xml:space="preserve"> busca se tornar</w:t>
+      </w:r>
+      <w:r>
+        <w:t xml:space="preserve"> um local de acolhimento e entretenimento para os fãs da franquia.</w:t>
+      </w:r>
+      <w:r>
+        <w:t xml:space="preserve"> </w:t>
+      </w:r>
+    </w:p>
+    <w:p>
+      <w:pPr>
+        <w:ind w:firstLine="360"/>
+      </w:pPr>
+      <w:r>
+        <w:t xml:space="preserve">O sistema contará com um site </w:t>
+      </w:r>
+      <w:r>
+        <w:t>informativo sobre filme</w:t>
+      </w:r>
+      <w:r>
+        <w:t xml:space="preserve"> Velozes e Furiosos: Desafio em Tóquio para </w:t>
+      </w:r>
+      <w:r>
+        <w:t xml:space="preserve">os </w:t>
+      </w:r>
+      <w:r>
+        <w:t>entusiastas da saga</w:t>
+      </w:r>
+      <w:r>
+        <w:t xml:space="preserve">, contendo um </w:t>
+      </w:r>
+      <w:proofErr w:type="spellStart"/>
+      <w:r>
+        <w:t>quiz</w:t>
+      </w:r>
+      <w:proofErr w:type="spellEnd"/>
+      <w:r>
+        <w:t xml:space="preserve"> sobre o filme e uma </w:t>
+      </w:r>
+      <w:proofErr w:type="spellStart"/>
+      <w:r>
+        <w:t>dashboard</w:t>
+      </w:r>
+      <w:proofErr w:type="spellEnd"/>
+      <w:r>
+        <w:t xml:space="preserve"> </w:t>
+      </w:r>
+      <w:r>
+        <w:t xml:space="preserve">online </w:t>
+      </w:r>
+      <w:r>
+        <w:t xml:space="preserve">com gráficos e dados específicos </w:t>
+      </w:r>
+      <w:r>
+        <w:t>do</w:t>
+      </w:r>
+      <w:r>
+        <w:t xml:space="preserve"> usuário.</w:t>
+      </w:r>
+    </w:p>
+    <w:p>
+      <w:pPr>
+        <w:ind w:firstLine="360"/>
+      </w:pPr>
+      <w:r>
+        <w:t xml:space="preserve">O sistema será responsável por cadastrar o usuário armazenando os dados do mesmo em um banco de dados, que estará hospedado em uma máquina virtual, de forma automática. Permitirá acesso ao </w:t>
+      </w:r>
+      <w:proofErr w:type="spellStart"/>
+      <w:r>
+        <w:t>quiz</w:t>
+      </w:r>
+      <w:proofErr w:type="spellEnd"/>
+      <w:r>
+        <w:t xml:space="preserve"> sobre o filme para usuários </w:t>
+      </w:r>
+      <w:proofErr w:type="spellStart"/>
+      <w:r>
+        <w:t>logados</w:t>
+      </w:r>
+      <w:proofErr w:type="spellEnd"/>
+      <w:r>
+        <w:t>, onde poderão responder e terão seus resultados salvos no mesmo banco de dados do cadastro.</w:t>
+      </w:r>
+    </w:p>
+    <w:p>
+      <w:pPr>
+        <w:ind w:firstLine="360"/>
+      </w:pPr>
+      <w:r>
+        <w:t>O projeto também tem c</w:t>
+      </w:r>
+      <w:r>
+        <w:t xml:space="preserve">omo meta a criação e desenvolvimento de uma interface gráfica para a visualização dos resultados obtidos, pelo </w:t>
+      </w:r>
+      <w:proofErr w:type="spellStart"/>
+      <w:r>
+        <w:t>quiz</w:t>
+      </w:r>
+      <w:proofErr w:type="spellEnd"/>
+      <w:r>
+        <w:t xml:space="preserve">, ao usuário </w:t>
+      </w:r>
+      <w:r>
+        <w:t>possibilitando uma visão maior sobre seus acertos, erros e média de pontuação comparada a outros usuários cadastrados no sistema.</w:t>
+      </w:r>
+    </w:p>
+    <w:p>
+      <w:pPr>
+        <w:ind w:firstLine="360"/>
+        <w:rPr>
+          <w:rFonts w:ascii="Arial" w:eastAsia="Arial" w:hAnsi="Arial" w:cs="Arial"/>
+        </w:rPr>
+      </w:pPr>
+      <w:r>
+        <w:t>A longo prazo, o projeto visa o desenvolvimento e implementação de outros jogos, relacionados ao filme, para o entretenimento e diversão do usuário, buscando uma maior quantidade de acessos.</w:t>
+      </w:r>
+      <w:bookmarkStart w:id="2" w:name="_GoBack"/>
       <w:bookmarkEnd w:id="2"/>
-    </w:p>
-    <w:p>
-      <w:pPr>
-        <w:spacing w:before="240" w:after="240" w:line="276" w:lineRule="auto"/>
-        <w:ind w:firstLine="360"/>
-        <w:jc w:val="both"/>
-        <w:rPr>
-          <w:rFonts w:ascii="Arial" w:eastAsia="Arial" w:hAnsi="Arial" w:cs="Arial"/>
-        </w:rPr>
-      </w:pPr>
-      <w:r>
-        <w:rPr>
-          <w:rFonts w:ascii="Arial" w:eastAsia="Arial" w:hAnsi="Arial" w:cs="Arial"/>
-        </w:rPr>
-        <w:t>O projeto SMF tem como objetivo principal implementar um sistema automatizado e inteligente de monitoramento do fluxo de pessoas em setores de supermercados varejistas, utilizando sensores ultrassônicos integrados a um banco de dados e uma dashboard online. Essa solução busca otimizar a experiência do cliente e apoiar a gestão estratégica do varejo por meio da análise em tempo real da ocupação dos espaços físicos.</w:t>
-      </w:r>
-    </w:p>
-    <w:p>
-      <w:pPr>
-        <w:spacing w:before="240" w:after="240" w:line="276" w:lineRule="auto"/>
-        <w:ind w:firstLine="360"/>
-        <w:jc w:val="both"/>
-        <w:rPr>
-          <w:rFonts w:ascii="Arial" w:eastAsia="Arial" w:hAnsi="Arial" w:cs="Arial"/>
-        </w:rPr>
-      </w:pPr>
-      <w:r>
-        <w:rPr>
-          <w:rFonts w:ascii="Arial" w:eastAsia="Arial" w:hAnsi="Arial" w:cs="Arial"/>
-        </w:rPr>
-        <w:t>O sistema será responsável por coletar dados de movimentação e armazená-los automaticamente, permitindo a visualização do fluxo em tempo real e o envio de alertas em situações de superlotação, facilitando a tomada de decisão imediata por parte da equipe operacional.</w:t>
-      </w:r>
-    </w:p>
-    <w:p>
-      <w:pPr>
-        <w:spacing w:before="240" w:after="240" w:line="276" w:lineRule="auto"/>
-        <w:ind w:firstLine="360"/>
-        <w:jc w:val="both"/>
-        <w:rPr>
-          <w:rFonts w:ascii="Arial" w:eastAsia="Arial" w:hAnsi="Arial" w:cs="Arial"/>
-        </w:rPr>
-      </w:pPr>
-      <w:r>
-        <w:rPr>
-          <w:rFonts w:ascii="Arial" w:eastAsia="Arial" w:hAnsi="Arial" w:cs="Arial"/>
-        </w:rPr>
-        <w:t>O projeto também tem como meta desenvolver uma interface visual em formato de dashboard de controle, capaz de apresentar de forma clara e dinâmica as informações coletadas em tempo real, como o fluxo instantâneo de pessoas, nível de ocupação dos setores e alertas de movimentação.</w:t>
-      </w:r>
-    </w:p>
-    <w:p>
-      <w:pPr>
-        <w:spacing w:before="240" w:after="240" w:line="276" w:lineRule="auto"/>
-        <w:ind w:firstLine="360"/>
-        <w:jc w:val="both"/>
-        <w:rPr>
-          <w:rFonts w:ascii="Arial" w:eastAsia="Arial" w:hAnsi="Arial" w:cs="Arial"/>
-        </w:rPr>
-      </w:pPr>
-      <w:r>
-        <w:rPr>
-          <w:rFonts w:ascii="Arial" w:eastAsia="Arial" w:hAnsi="Arial" w:cs="Arial"/>
-        </w:rPr>
-        <w:t xml:space="preserve">Além do monitoramento, o projeto tem como meta </w:t>
-      </w:r>
-      <w:r>
-        <w:rPr>
-          <w:rFonts w:ascii="Arial" w:eastAsia="Arial" w:hAnsi="Arial" w:cs="Arial"/>
-        </w:rPr>
-        <w:t>fornece</w:t>
-      </w:r>
-      <w:r>
-        <w:rPr>
-          <w:rFonts w:ascii="Arial" w:eastAsia="Arial" w:hAnsi="Arial" w:cs="Arial"/>
-        </w:rPr>
-        <w:t xml:space="preserve"> uma base sólida para análises futuras, possibilitando a identificação de padrões de comportamento dos consumidores, como horários de maior movimento, setores mais visitados e períodos de menor circulação. Essas informações podem servir para ações de marketing, reposicionamento de produtos e gestão de equipes.</w:t>
-      </w:r>
-    </w:p>
-    <w:p>
-      <w:pPr>
-        <w:spacing w:before="240" w:after="240" w:line="276" w:lineRule="auto"/>
-        <w:ind w:firstLine="360"/>
-        <w:jc w:val="both"/>
-        <w:rPr>
-          <w:rFonts w:ascii="Arial" w:eastAsia="Arial" w:hAnsi="Arial" w:cs="Arial"/>
-        </w:rPr>
-      </w:pPr>
-      <w:r>
-        <w:rPr>
-          <w:rFonts w:ascii="Arial" w:eastAsia="Arial" w:hAnsi="Arial" w:cs="Arial"/>
-        </w:rPr>
-        <w:t>A longo prazo, a proposta visa contribuir para a digitalização e modernização do varejo físico, transformando dados brutos em informações acionáveis que aumentem a eficiência operacional, reduzam custos e melhorem a experiência de compra.</w:t>
-      </w:r>
     </w:p>
     <w:p>
       <w:pPr>
@@ -4203,7 +5633,7 @@
                     <pic:cNvPicPr/>
                   </pic:nvPicPr>
                   <pic:blipFill>
-                    <a:blip r:embed="rId7"/>
+                    <a:blip r:embed="rId10"/>
                     <a:stretch>
                       <a:fillRect/>
                     </a:stretch>
@@ -5828,7 +7258,7 @@
                     <pic:cNvPicPr/>
                   </pic:nvPicPr>
                   <pic:blipFill>
-                    <a:blip r:embed="rId8">
+                    <a:blip r:embed="rId11">
                       <a:extLst>
                         <a:ext uri="{28A0092B-C50C-407E-A947-70E740481C1C}">
                           <a14:useLocalDpi xmlns:a14="http://schemas.microsoft.com/office/drawing/2010/main" val="0"/>
@@ -5946,7 +7376,7 @@
                     <pic:cNvPicPr/>
                   </pic:nvPicPr>
                   <pic:blipFill>
-                    <a:blip r:embed="rId9">
+                    <a:blip r:embed="rId12">
                       <a:extLst>
                         <a:ext uri="{28A0092B-C50C-407E-A947-70E740481C1C}">
                           <a14:useLocalDpi xmlns:a14="http://schemas.microsoft.com/office/drawing/2010/main"/>
@@ -6128,7 +7558,7 @@
                     <pic:cNvPicPr/>
                   </pic:nvPicPr>
                   <pic:blipFill>
-                    <a:blip r:embed="rId10">
+                    <a:blip r:embed="rId13">
                       <a:extLst>
                         <a:ext uri="{28A0092B-C50C-407E-A947-70E740481C1C}">
                           <a14:useLocalDpi xmlns:a14="http://schemas.microsoft.com/office/drawing/2010/main" val="0"/>
@@ -6254,7 +7684,7 @@
                     <pic:cNvPicPr/>
                   </pic:nvPicPr>
                   <pic:blipFill>
-                    <a:blip r:embed="rId11">
+                    <a:blip r:embed="rId14">
                       <a:extLst>
                         <a:ext uri="{28A0092B-C50C-407E-A947-70E740481C1C}">
                           <a14:useLocalDpi xmlns:a14="http://schemas.microsoft.com/office/drawing/2010/main" val="0"/>
@@ -6430,7 +7860,7 @@
                     <pic:cNvPicPr/>
                   </pic:nvPicPr>
                   <pic:blipFill>
-                    <a:blip r:embed="rId12">
+                    <a:blip r:embed="rId15">
                       <a:extLst>
                         <a:ext uri="{28A0092B-C50C-407E-A947-70E740481C1C}">
                           <a14:useLocalDpi xmlns:a14="http://schemas.microsoft.com/office/drawing/2010/main"/>
@@ -6517,6 +7947,7 @@
         </w:rPr>
         <w:t xml:space="preserve">Acessado dia 26 de </w:t>
       </w:r>
+      <w:proofErr w:type="gramStart"/>
       <w:r>
         <w:rPr>
           <w:rFonts w:ascii="Arial" w:eastAsia="Arial" w:hAnsi="Arial" w:cs="Arial"/>
@@ -6531,6 +7962,7 @@
         </w:rPr>
         <w:t>etembro</w:t>
       </w:r>
+      <w:proofErr w:type="gramEnd"/>
       <w:r>
         <w:rPr>
           <w:rFonts w:ascii="Arial" w:eastAsia="Arial" w:hAnsi="Arial" w:cs="Arial"/>
@@ -6538,356 +7970,6 @@
         </w:rPr>
         <w:t xml:space="preserve">: </w:t>
       </w:r>
-      <w:hyperlink r:id="rId13">
-        <w:r>
-          <w:rPr>
-            <w:rStyle w:val="Hyperlink"/>
-            <w:rFonts w:ascii="Arial" w:eastAsia="Arial" w:hAnsi="Arial" w:cs="Arial"/>
-            <w:color w:val="000000" w:themeColor="text1"/>
-          </w:rPr>
-          <w:t>https://www.gov.br/secom/pt-br/assuntos/noticias/2025/04/varejo-cresce-0-5-e-atinge-maior-patamar-da-serie-historica</w:t>
-        </w:r>
-      </w:hyperlink>
-    </w:p>
-    <w:p>
-      <w:pPr>
-        <w:spacing w:after="0" w:line="276" w:lineRule="auto"/>
-        <w:ind w:firstLine="708"/>
-        <w:rPr>
-          <w:rFonts w:ascii="Arial" w:eastAsia="Arial" w:hAnsi="Arial" w:cs="Arial"/>
-          <w:color w:val="000000" w:themeColor="text1"/>
-        </w:rPr>
-      </w:pPr>
-    </w:p>
-    <w:p>
-      <w:pPr>
-        <w:spacing w:after="0" w:line="276" w:lineRule="auto"/>
-        <w:ind w:firstLine="708"/>
-        <w:rPr>
-          <w:rFonts w:ascii="Arial" w:eastAsia="Arial" w:hAnsi="Arial" w:cs="Arial"/>
-          <w:color w:val="000000" w:themeColor="text1"/>
-        </w:rPr>
-      </w:pPr>
-      <w:r>
-        <w:rPr>
-          <w:rFonts w:ascii="Arial" w:eastAsia="Arial" w:hAnsi="Arial" w:cs="Arial"/>
-          <w:color w:val="000000" w:themeColor="text1"/>
-        </w:rPr>
-        <w:t xml:space="preserve">Acessado dia 04 de Outubro: </w:t>
-      </w:r>
-      <w:hyperlink r:id="rId14">
-        <w:r>
-          <w:rPr>
-            <w:rStyle w:val="Hyperlink"/>
-            <w:rFonts w:ascii="Arial" w:eastAsia="Arial" w:hAnsi="Arial" w:cs="Arial"/>
-            <w:color w:val="000000" w:themeColor="text1"/>
-          </w:rPr>
-          <w:t>https://simplystakeholders.com/stakeholder-requirements/</w:t>
-        </w:r>
-      </w:hyperlink>
-    </w:p>
-    <w:p>
-      <w:pPr>
-        <w:spacing w:after="0" w:line="276" w:lineRule="auto"/>
-        <w:ind w:firstLine="708"/>
-        <w:rPr>
-          <w:rFonts w:ascii="Arial" w:eastAsia="Arial" w:hAnsi="Arial" w:cs="Arial"/>
-          <w:color w:val="000000" w:themeColor="text1"/>
-        </w:rPr>
-      </w:pPr>
-    </w:p>
-    <w:p>
-      <w:pPr>
-        <w:spacing w:after="0" w:line="276" w:lineRule="auto"/>
-        <w:ind w:firstLine="708"/>
-        <w:rPr>
-          <w:rFonts w:ascii="Arial" w:eastAsia="Arial" w:hAnsi="Arial" w:cs="Arial"/>
-          <w:color w:val="000000" w:themeColor="text1"/>
-        </w:rPr>
-      </w:pPr>
-      <w:r>
-        <w:rPr>
-          <w:rFonts w:ascii="Arial" w:eastAsia="Arial" w:hAnsi="Arial" w:cs="Arial"/>
-          <w:color w:val="000000" w:themeColor="text1"/>
-        </w:rPr>
-        <w:t xml:space="preserve">Acessado dia 04 de Outubro: </w:t>
-      </w:r>
-      <w:hyperlink r:id="rId15">
-        <w:r>
-          <w:rPr>
-            <w:rStyle w:val="Hyperlink"/>
-            <w:rFonts w:ascii="Arial" w:eastAsia="Arial" w:hAnsi="Arial" w:cs="Arial"/>
-            <w:color w:val="000000" w:themeColor="text1"/>
-          </w:rPr>
-          <w:t>https://sds.unb.br/wp-content/uploads/2023/11/SDS-Como-fazer-o-mapeamento-de-stakeholders.pdf</w:t>
-        </w:r>
-      </w:hyperlink>
-    </w:p>
-    <w:p>
-      <w:pPr>
-        <w:spacing w:after="0" w:line="276" w:lineRule="auto"/>
-        <w:ind w:firstLine="708"/>
-        <w:rPr>
-          <w:rFonts w:ascii="Arial" w:eastAsia="Arial" w:hAnsi="Arial" w:cs="Arial"/>
-          <w:color w:val="000000" w:themeColor="text1"/>
-        </w:rPr>
-      </w:pPr>
-    </w:p>
-    <w:p>
-      <w:pPr>
-        <w:spacing w:after="0" w:line="276" w:lineRule="auto"/>
-        <w:ind w:firstLine="708"/>
-        <w:rPr>
-          <w:rFonts w:ascii="Arial" w:eastAsia="Arial" w:hAnsi="Arial" w:cs="Arial"/>
-          <w:color w:val="000000" w:themeColor="text1"/>
-        </w:rPr>
-      </w:pPr>
-      <w:r>
-        <w:rPr>
-          <w:rFonts w:ascii="Arial" w:eastAsia="Arial" w:hAnsi="Arial" w:cs="Arial"/>
-          <w:color w:val="000000" w:themeColor="text1"/>
-        </w:rPr>
-        <w:t xml:space="preserve">Acessado dia 07 de Outubro: </w:t>
-      </w:r>
-      <w:hyperlink r:id="rId16">
-        <w:r>
-          <w:rPr>
-            <w:rStyle w:val="Hyperlink"/>
-            <w:rFonts w:ascii="Arial" w:eastAsia="Arial" w:hAnsi="Arial" w:cs="Arial"/>
-            <w:color w:val="000000" w:themeColor="text1"/>
-          </w:rPr>
-          <w:t>https://cstng.com/blog/historia-e-evolucao-do-varejo-no-brasil/</w:t>
-        </w:r>
-      </w:hyperlink>
-    </w:p>
-    <w:p>
-      <w:pPr>
-        <w:spacing w:after="0" w:line="276" w:lineRule="auto"/>
-        <w:ind w:firstLine="708"/>
-        <w:rPr>
-          <w:rFonts w:ascii="Arial" w:eastAsia="Arial" w:hAnsi="Arial" w:cs="Arial"/>
-          <w:color w:val="000000" w:themeColor="text1"/>
-        </w:rPr>
-      </w:pPr>
-    </w:p>
-    <w:p>
-      <w:pPr>
-        <w:spacing w:after="0" w:line="276" w:lineRule="auto"/>
-        <w:ind w:firstLine="708"/>
-        <w:rPr>
-          <w:rFonts w:ascii="Arial" w:eastAsia="Arial" w:hAnsi="Arial" w:cs="Arial"/>
-          <w:color w:val="000000" w:themeColor="text1"/>
-        </w:rPr>
-      </w:pPr>
-      <w:r>
-        <w:rPr>
-          <w:rFonts w:ascii="Arial" w:eastAsia="Arial" w:hAnsi="Arial" w:cs="Arial"/>
-          <w:color w:val="000000" w:themeColor="text1"/>
-        </w:rPr>
-        <w:t xml:space="preserve">Acessado dia 08 de Outubro: </w:t>
-      </w:r>
-      <w:hyperlink r:id="rId17">
-        <w:r>
-          <w:rPr>
-            <w:rStyle w:val="Hyperlink"/>
-            <w:rFonts w:ascii="Arial" w:eastAsia="Arial" w:hAnsi="Arial" w:cs="Arial"/>
-            <w:color w:val="000000" w:themeColor="text1"/>
-          </w:rPr>
-          <w:t>https://sebrae.com.br/sites/PortalSebrae/ufs/sp/conteudo_uf/o-que-e-comercio-varejista-descubra-seus-tipos-e-tendencias-para-2023,a8b65ddcb6c88810VgnVCM1000001b00320aRCRD</w:t>
-        </w:r>
-      </w:hyperlink>
-    </w:p>
-    <w:p>
-      <w:pPr>
-        <w:spacing w:after="0" w:line="276" w:lineRule="auto"/>
-        <w:ind w:firstLine="708"/>
-        <w:rPr>
-          <w:rFonts w:ascii="Arial" w:eastAsia="Arial" w:hAnsi="Arial" w:cs="Arial"/>
-          <w:color w:val="000000" w:themeColor="text1"/>
-        </w:rPr>
-      </w:pPr>
-    </w:p>
-    <w:p>
-      <w:pPr>
-        <w:spacing w:after="0" w:line="276" w:lineRule="auto"/>
-        <w:ind w:firstLine="708"/>
-        <w:rPr>
-          <w:rFonts w:ascii="Arial" w:eastAsia="Arial" w:hAnsi="Arial" w:cs="Arial"/>
-          <w:color w:val="000000" w:themeColor="text1"/>
-        </w:rPr>
-      </w:pPr>
-      <w:r>
-        <w:rPr>
-          <w:rFonts w:ascii="Arial" w:eastAsia="Arial" w:hAnsi="Arial" w:cs="Arial"/>
-          <w:color w:val="000000" w:themeColor="text1"/>
-        </w:rPr>
-        <w:t xml:space="preserve">Acessado dia 08 de Outubro: </w:t>
-      </w:r>
-      <w:hyperlink r:id="rId18">
-        <w:r>
-          <w:rPr>
-            <w:rStyle w:val="Hyperlink"/>
-            <w:rFonts w:ascii="Arial" w:eastAsia="Arial" w:hAnsi="Arial" w:cs="Arial"/>
-            <w:color w:val="000000" w:themeColor="text1"/>
-          </w:rPr>
-          <w:t>https://www.gov.br/secom/pt-br/assuntos/noticias/2025/04/varejo-cresce-0-5-e-atinge-maior-patamar-da-serie-historica</w:t>
-        </w:r>
-      </w:hyperlink>
-    </w:p>
-    <w:p>
-      <w:pPr>
-        <w:spacing w:after="0" w:line="276" w:lineRule="auto"/>
-        <w:ind w:firstLine="708"/>
-        <w:rPr>
-          <w:rFonts w:ascii="Arial" w:eastAsia="Arial" w:hAnsi="Arial" w:cs="Arial"/>
-          <w:color w:val="000000" w:themeColor="text1"/>
-        </w:rPr>
-      </w:pPr>
-    </w:p>
-    <w:p>
-      <w:pPr>
-        <w:spacing w:after="0" w:line="276" w:lineRule="auto"/>
-        <w:ind w:firstLine="708"/>
-        <w:rPr>
-          <w:rFonts w:ascii="Arial" w:eastAsia="Arial" w:hAnsi="Arial" w:cs="Arial"/>
-          <w:color w:val="000000" w:themeColor="text1"/>
-        </w:rPr>
-      </w:pPr>
-      <w:r>
-        <w:rPr>
-          <w:rFonts w:ascii="Arial" w:eastAsia="Arial" w:hAnsi="Arial" w:cs="Arial"/>
-          <w:color w:val="000000" w:themeColor="text1"/>
-        </w:rPr>
-        <w:t xml:space="preserve">Acessado dia 08 de Outubro: </w:t>
-      </w:r>
-      <w:hyperlink r:id="rId19" w:anchor=":~:text=Esse%20desafio%20afeta%20tanto%20as,para%20o%20sucesso%20do%20neg%C3%B3cio">
-        <w:r>
-          <w:rPr>
-            <w:rStyle w:val="Hyperlink"/>
-            <w:rFonts w:ascii="Arial" w:eastAsia="Arial" w:hAnsi="Arial" w:cs="Arial"/>
-            <w:color w:val="000000" w:themeColor="text1"/>
-          </w:rPr>
-          <w:t>https://sebrae.com.br/sites/PortalSebrae/ufs/sp/licitacao_uf/7-principais-desafios-da-inovacao-no-varejo-brasileiro,716b1896b3c1c810VgnVCM1000001b00320aRCRD#:~:text=Esse%20desafio%20afeta%20tanto%20as,para%20o%20sucesso%20do%20neg%C3%B3cio</w:t>
-        </w:r>
-      </w:hyperlink>
-      <w:r>
-        <w:rPr>
-          <w:rFonts w:ascii="Arial" w:eastAsia="Arial" w:hAnsi="Arial" w:cs="Arial"/>
-          <w:color w:val="000000" w:themeColor="text1"/>
-        </w:rPr>
-        <w:t>.</w:t>
-      </w:r>
-    </w:p>
-    <w:p>
-      <w:pPr>
-        <w:spacing w:after="0" w:line="276" w:lineRule="auto"/>
-        <w:ind w:firstLine="708"/>
-        <w:rPr>
-          <w:rFonts w:ascii="Arial" w:eastAsia="Arial" w:hAnsi="Arial" w:cs="Arial"/>
-          <w:color w:val="000000" w:themeColor="text1"/>
-        </w:rPr>
-      </w:pPr>
-    </w:p>
-    <w:p>
-      <w:pPr>
-        <w:spacing w:after="0" w:line="276" w:lineRule="auto"/>
-        <w:ind w:firstLine="708"/>
-        <w:rPr>
-          <w:rFonts w:ascii="Arial" w:eastAsia="Arial" w:hAnsi="Arial" w:cs="Arial"/>
-          <w:color w:val="000000" w:themeColor="text1"/>
-        </w:rPr>
-      </w:pPr>
-      <w:r>
-        <w:rPr>
-          <w:rFonts w:ascii="Arial" w:eastAsia="Arial" w:hAnsi="Arial" w:cs="Arial"/>
-          <w:color w:val="000000" w:themeColor="text1"/>
-        </w:rPr>
-        <w:t xml:space="preserve">Acessado dia 08 de Outubro: </w:t>
-      </w:r>
-      <w:hyperlink r:id="rId20">
-        <w:r>
-          <w:rPr>
-            <w:rStyle w:val="Hyperlink"/>
-            <w:rFonts w:ascii="Arial" w:eastAsia="Arial" w:hAnsi="Arial" w:cs="Arial"/>
-            <w:color w:val="000000" w:themeColor="text1"/>
-          </w:rPr>
-          <w:t>https://blog.amicci.com.br/2023/05/05/desafios-do-varejo/</w:t>
-        </w:r>
-      </w:hyperlink>
-    </w:p>
-    <w:p>
-      <w:pPr>
-        <w:spacing w:after="0" w:line="276" w:lineRule="auto"/>
-        <w:ind w:firstLine="708"/>
-        <w:rPr>
-          <w:rFonts w:ascii="Arial" w:eastAsia="Arial" w:hAnsi="Arial" w:cs="Arial"/>
-          <w:color w:val="000000" w:themeColor="text1"/>
-        </w:rPr>
-      </w:pPr>
-    </w:p>
-    <w:p>
-      <w:pPr>
-        <w:spacing w:after="0" w:line="276" w:lineRule="auto"/>
-        <w:ind w:firstLine="708"/>
-        <w:rPr>
-          <w:rFonts w:ascii="Arial" w:eastAsia="Arial" w:hAnsi="Arial" w:cs="Arial"/>
-          <w:color w:val="000000" w:themeColor="text1"/>
-        </w:rPr>
-      </w:pPr>
-      <w:r>
-        <w:rPr>
-          <w:rFonts w:ascii="Arial" w:eastAsia="Arial" w:hAnsi="Arial" w:cs="Arial"/>
-          <w:color w:val="000000" w:themeColor="text1"/>
-        </w:rPr>
-        <w:t xml:space="preserve">Acessado dia 08 de Outubro: </w:t>
-      </w:r>
-      <w:hyperlink r:id="rId21">
-        <w:r>
-          <w:rPr>
-            <w:rStyle w:val="Hyperlink"/>
-            <w:rFonts w:ascii="Arial" w:eastAsia="Arial" w:hAnsi="Arial" w:cs="Arial"/>
-            <w:color w:val="000000" w:themeColor="text1"/>
-          </w:rPr>
-          <w:t>https://www.ey.com/pt_br/insights/consumer-products/defining-the-future-of-retail</w:t>
-        </w:r>
-      </w:hyperlink>
-    </w:p>
-    <w:p>
-      <w:pPr>
-        <w:spacing w:after="0" w:line="276" w:lineRule="auto"/>
-        <w:ind w:firstLine="708"/>
-        <w:rPr>
-          <w:rFonts w:ascii="Arial" w:eastAsia="Arial" w:hAnsi="Arial" w:cs="Arial"/>
-          <w:color w:val="000000" w:themeColor="text1"/>
-        </w:rPr>
-      </w:pPr>
-    </w:p>
-    <w:p>
-      <w:pPr>
-        <w:spacing w:after="0" w:line="276" w:lineRule="auto"/>
-        <w:ind w:firstLine="708"/>
-        <w:rPr>
-          <w:rFonts w:ascii="Arial" w:eastAsia="Arial" w:hAnsi="Arial" w:cs="Arial"/>
-          <w:color w:val="000000" w:themeColor="text1"/>
-        </w:rPr>
-      </w:pPr>
-      <w:r>
-        <w:rPr>
-          <w:rFonts w:ascii="Arial" w:eastAsia="Arial" w:hAnsi="Arial" w:cs="Arial"/>
-          <w:color w:val="000000" w:themeColor="text1"/>
-        </w:rPr>
-        <w:t xml:space="preserve">Acessado dia 10 de Outubro: </w:t>
-      </w:r>
-      <w:hyperlink r:id="rId22">
-        <w:r>
-          <w:rPr>
-            <w:rStyle w:val="Hyperlink"/>
-            <w:rFonts w:ascii="Arial" w:eastAsia="Arial" w:hAnsi="Arial" w:cs="Arial"/>
-            <w:color w:val="000000" w:themeColor="text1"/>
-          </w:rPr>
-          <w:t>https://www.ibge.gov.br/estatisticas/economicas/comercio/9227-pesquisa-mensal-de-comercio.html</w:t>
-        </w:r>
-      </w:hyperlink>
     </w:p>
     <w:p>
       <w:pPr>
@@ -6900,8 +7982,8 @@
       </w:pPr>
     </w:p>
     <w:sectPr>
-      <w:headerReference w:type="default" r:id="rId23"/>
-      <w:footerReference w:type="default" r:id="rId24"/>
+      <w:headerReference w:type="default" r:id="rId16"/>
+      <w:footerReference w:type="default" r:id="rId17"/>
       <w:pgSz w:w="11906" w:h="16838"/>
       <w:pgMar w:top="1440" w:right="1440" w:bottom="1440" w:left="1440" w:header="720" w:footer="720" w:gutter="0"/>
       <w:cols w:space="720"/>
@@ -8506,7 +9588,7 @@
   <w:style w:type="paragraph" w:default="1" w:styleId="Normal">
     <w:name w:val="Normal"/>
     <w:qFormat/>
-    <w:rsid w:val="698E1174"/>
+    <w:rsid w:val="00792A57"/>
   </w:style>
   <w:style w:type="paragraph" w:styleId="Ttulo1">
     <w:name w:val="heading 1"/>
@@ -8675,6 +9757,25 @@
     <w:link w:val="Cabealho"/>
     <w:uiPriority w:val="99"/>
     <w:rsid w:val="005D4266"/>
+  </w:style>
+  <w:style w:type="paragraph" w:styleId="Legenda">
+    <w:name w:val="caption"/>
+    <w:basedOn w:val="Normal"/>
+    <w:next w:val="Normal"/>
+    <w:uiPriority w:val="35"/>
+    <w:unhideWhenUsed/>
+    <w:qFormat/>
+    <w:rsid w:val="00C50B11"/>
+    <w:pPr>
+      <w:spacing w:after="200" w:line="240" w:lineRule="auto"/>
+    </w:pPr>
+    <w:rPr>
+      <w:i/>
+      <w:iCs/>
+      <w:color w:val="0E2841" w:themeColor="text2"/>
+      <w:sz w:val="18"/>
+      <w:szCs w:val="18"/>
+    </w:rPr>
   </w:style>
 </w:styles>
 </file>

</xml_diff>

<commit_message>
Apagando página Sobre Mim
</commit_message>
<xml_diff>
--- a/docs/Tokyo Drift.docx
+++ b/docs/Tokyo Drift.docx
@@ -1473,6 +1473,7 @@
       <w:r>
         <w:rPr>
           <w:noProof/>
+          <w:lang w:eastAsia="pt-BR"/>
         </w:rPr>
         <mc:AlternateContent>
           <mc:Choice Requires="wps">
@@ -1649,14 +1650,7 @@
           <w:rFonts w:ascii="Arial" w:eastAsia="Arial" w:hAnsi="Arial" w:cs="Arial"/>
           <w:color w:val="000000" w:themeColor="text1"/>
         </w:rPr>
-        <w:t xml:space="preserve">O primeiro filme, lançado em 2001, apresentava um enredo focado no submundo das corridas </w:t>
-      </w:r>
-      <w:r>
-        <w:rPr>
-          <w:rFonts w:ascii="Arial" w:eastAsia="Arial" w:hAnsi="Arial" w:cs="Arial"/>
-          <w:color w:val="000000" w:themeColor="text1"/>
-        </w:rPr>
-        <w:t>ilegais</w:t>
+        <w:t>O primeiro filme, lançado em 2001, apresentava um enredo focado no submundo das corridas ilegais</w:t>
       </w:r>
       <w:r>
         <w:rPr>
@@ -2176,6 +2170,7 @@
       <w:r>
         <w:rPr>
           <w:noProof/>
+          <w:lang w:eastAsia="pt-BR"/>
         </w:rPr>
         <mc:AlternateContent>
           <mc:Choice Requires="wps">
@@ -2480,6 +2475,7 @@
       <w:r>
         <w:rPr>
           <w:noProof/>
+          <w:lang w:eastAsia="pt-BR"/>
         </w:rPr>
         <mc:AlternateContent>
           <mc:Choice Requires="wps">
@@ -2831,16 +2827,7 @@
         <w:t xml:space="preserve"> de um</w:t>
       </w:r>
       <w:r>
-        <w:t xml:space="preserve"> sistema automatizado, que busca um meio de </w:t>
-      </w:r>
-      <w:r>
-        <w:t>difundir informações e conhecimento sobre o filme Velozes e Furiosos: Desafio em Tóquio, e</w:t>
-      </w:r>
-      <w:r>
-        <w:t xml:space="preserve"> busca se tornar</w:t>
-      </w:r>
-      <w:r>
-        <w:t xml:space="preserve"> um local de acolhimento e entretenimento para os fãs da franquia.</w:t>
+        <w:t xml:space="preserve"> sistema automatizado, que busca um meio de difundir informações e conhecimento sobre o filme Velozes e Furiosos: Desafio em Tóquio, e busca se tornar um local de acolhimento e entretenimento para os fãs da franquia.</w:t>
       </w:r>
       <w:r>
         <w:t xml:space="preserve"> </w:t>
@@ -2953,8 +2940,6 @@
       <w:r>
         <w:t>A longo prazo, o projeto visa o desenvolvimento e implementação de outros jogos, relacionados ao filme, para o entretenimento e diversão do usuário, buscando uma maior quantidade de acessos.</w:t>
       </w:r>
-      <w:bookmarkStart w:id="2" w:name="_GoBack"/>
-      <w:bookmarkEnd w:id="2"/>
     </w:p>
     <w:p>
       <w:pPr>
@@ -3016,7 +3001,7 @@
           <w:lang w:val="en-US"/>
         </w:rPr>
       </w:pPr>
-      <w:bookmarkStart w:id="3" w:name="_Toc799805467"/>
+      <w:bookmarkStart w:id="2" w:name="_Toc799805467"/>
       <w:r>
         <w:rPr>
           <w:rFonts w:ascii="Arial" w:eastAsia="Arial" w:hAnsi="Arial" w:cs="Arial"/>
@@ -3029,7 +3014,7 @@
         <w:lastRenderedPageBreak/>
         <w:t>Justificativa</w:t>
       </w:r>
-      <w:bookmarkEnd w:id="3"/>
+      <w:bookmarkEnd w:id="2"/>
       <w:r>
         <w:rPr>
           <w:rFonts w:ascii="Arial" w:eastAsia="Arial" w:hAnsi="Arial" w:cs="Arial"/>
@@ -3056,54 +3041,10 @@
         <w:rPr>
           <w:rFonts w:ascii="Arial" w:eastAsia="Arial" w:hAnsi="Arial" w:cs="Arial"/>
         </w:rPr>
-        <w:t>O crescimento exponencial do</w:t>
-      </w:r>
-      <w:r>
-        <w:rPr>
-          <w:rFonts w:ascii="Arial" w:eastAsia="Arial" w:hAnsi="Arial" w:cs="Arial"/>
-        </w:rPr>
-        <w:t xml:space="preserve"> setor varejista e a competitividade do mercado exigem uma gestão cada vez mais baseada em dados concretos. O projeto oferece uma vantagem competitiva ao </w:t>
-      </w:r>
-      <w:r>
-        <w:rPr>
-          <w:rFonts w:ascii="Arial" w:eastAsia="Arial" w:hAnsi="Arial" w:cs="Arial"/>
-        </w:rPr>
-        <w:t>fornecer insights valiosos que permitem:</w:t>
-      </w:r>
-    </w:p>
-    <w:p>
-      <w:pPr>
-        <w:shd w:val="clear" w:color="auto" w:fill="FFFFFF" w:themeFill="background1"/>
-        <w:spacing w:after="0" w:line="276" w:lineRule="auto"/>
-        <w:jc w:val="both"/>
-        <w:rPr>
-          <w:rFonts w:ascii="Arial" w:eastAsia="Arial" w:hAnsi="Arial" w:cs="Arial"/>
-        </w:rPr>
-      </w:pPr>
-      <w:r>
-        <w:rPr>
-          <w:rFonts w:ascii="Arial" w:eastAsia="Arial" w:hAnsi="Arial" w:cs="Arial"/>
-        </w:rPr>
-        <w:t xml:space="preserve">Otimização do </w:t>
-      </w:r>
-      <w:r>
-        <w:rPr>
-          <w:rFonts w:ascii="Arial" w:eastAsia="Arial" w:hAnsi="Arial" w:cs="Arial"/>
-        </w:rPr>
-        <w:t>Atendimento, Redução</w:t>
-      </w:r>
-      <w:r>
-        <w:rPr>
-          <w:rFonts w:ascii="Arial" w:eastAsia="Arial" w:hAnsi="Arial" w:cs="Arial"/>
-        </w:rPr>
-        <w:t xml:space="preserve"> do tempo de espera e melhoria da gestão de filas, especialmente em horários de pico</w:t>
-      </w:r>
-      <w:r>
-        <w:rPr>
-          <w:rFonts w:ascii="Arial" w:eastAsia="Arial" w:hAnsi="Arial" w:cs="Arial"/>
-        </w:rPr>
-        <w:t xml:space="preserve">. </w:t>
-      </w:r>
+        <w:t xml:space="preserve">Devido a uma alta visibilidade, quantidade de fãs e </w:t>
+      </w:r>
+      <w:bookmarkStart w:id="3" w:name="_GoBack"/>
+      <w:bookmarkEnd w:id="3"/>
     </w:p>
     <w:p>
       <w:pPr>
@@ -3115,12 +3056,6 @@
           <w:rFonts w:ascii="Arial" w:eastAsia="Arial" w:hAnsi="Arial" w:cs="Arial"/>
         </w:rPr>
       </w:pPr>
-      <w:r>
-        <w:rPr>
-          <w:rFonts w:ascii="Arial" w:eastAsia="Arial" w:hAnsi="Arial" w:cs="Arial"/>
-        </w:rPr>
-        <w:t>Decisão Estratégica: Fornecimento de dados quantitativos para decisões comerciais, como ajuste de layout da loja, posicionamento de produtos e campanhas de marketing direcionadas.</w:t>
-      </w:r>
     </w:p>
     <w:p>
       <w:pPr>
@@ -3132,12 +3067,6 @@
           <w:rFonts w:ascii="Arial" w:eastAsia="Arial" w:hAnsi="Arial" w:cs="Arial"/>
         </w:rPr>
       </w:pPr>
-      <w:r>
-        <w:rPr>
-          <w:rFonts w:ascii="Arial" w:eastAsia="Arial" w:hAnsi="Arial" w:cs="Arial"/>
-        </w:rPr>
-        <w:t>Eficiência Operacional: Otimização da alocação de pessoal e dos recursos da loja para atender à demanda em tempo real, resultando em maior eficiência e redução de custos.</w:t>
-      </w:r>
     </w:p>
     <w:p>
       <w:pPr>
@@ -3149,12 +3078,6 @@
           <w:rFonts w:ascii="Arial" w:eastAsia="Arial" w:hAnsi="Arial" w:cs="Arial"/>
         </w:rPr>
       </w:pPr>
-      <w:r>
-        <w:rPr>
-          <w:rFonts w:ascii="Arial" w:eastAsia="Arial" w:hAnsi="Arial" w:cs="Arial"/>
-        </w:rPr>
-        <w:t>Acessibilidade Tecnológica: Utilização de uma tecnologia de baixo custo e fácil integração (sensores ultrassônicos e microcontroladores como o Arduino), tornando a solução viável para empresas de diferentes portes.</w:t>
-      </w:r>
     </w:p>
     <w:p>
       <w:pPr>
@@ -3166,6 +3089,129 @@
           <w:rFonts w:ascii="Arial" w:eastAsia="Arial" w:hAnsi="Arial" w:cs="Arial"/>
         </w:rPr>
       </w:pPr>
+    </w:p>
+    <w:p>
+      <w:pPr>
+        <w:shd w:val="clear" w:color="auto" w:fill="FFFFFF" w:themeFill="background1"/>
+        <w:spacing w:after="0" w:line="276" w:lineRule="auto"/>
+        <w:ind w:firstLine="708"/>
+        <w:jc w:val="both"/>
+        <w:rPr>
+          <w:rFonts w:ascii="Arial" w:eastAsia="Arial" w:hAnsi="Arial" w:cs="Arial"/>
+        </w:rPr>
+      </w:pPr>
+      <w:r>
+        <w:rPr>
+          <w:rFonts w:ascii="Arial" w:eastAsia="Arial" w:hAnsi="Arial" w:cs="Arial"/>
+        </w:rPr>
+        <w:t>O crescimento exponencial do setor varejista e a competitividade do mercado exigem uma gestão cada vez mais baseada em dados concretos. O projeto oferece uma vantagem competitiva ao fornecer insights valiosos que permitem:</w:t>
+      </w:r>
+    </w:p>
+    <w:p>
+      <w:pPr>
+        <w:shd w:val="clear" w:color="auto" w:fill="FFFFFF" w:themeFill="background1"/>
+        <w:spacing w:after="0" w:line="276" w:lineRule="auto"/>
+        <w:jc w:val="both"/>
+        <w:rPr>
+          <w:rFonts w:ascii="Arial" w:eastAsia="Arial" w:hAnsi="Arial" w:cs="Arial"/>
+        </w:rPr>
+      </w:pPr>
+      <w:r>
+        <w:rPr>
+          <w:rFonts w:ascii="Arial" w:eastAsia="Arial" w:hAnsi="Arial" w:cs="Arial"/>
+        </w:rPr>
+        <w:t xml:space="preserve">Otimização do Atendimento, Redução do tempo de espera e melhoria da gestão de filas, especialmente em horários de pico. </w:t>
+      </w:r>
+    </w:p>
+    <w:p>
+      <w:pPr>
+        <w:shd w:val="clear" w:color="auto" w:fill="FFFFFF" w:themeFill="background1"/>
+        <w:spacing w:after="0" w:line="276" w:lineRule="auto"/>
+        <w:ind w:firstLine="708"/>
+        <w:jc w:val="both"/>
+        <w:rPr>
+          <w:rFonts w:ascii="Arial" w:eastAsia="Arial" w:hAnsi="Arial" w:cs="Arial"/>
+        </w:rPr>
+      </w:pPr>
+      <w:r>
+        <w:rPr>
+          <w:rFonts w:ascii="Arial" w:eastAsia="Arial" w:hAnsi="Arial" w:cs="Arial"/>
+        </w:rPr>
+        <w:t>Decisão Estratégica: Fornecimento de dados quantitativos para decisões comerciais, como ajuste de layout da loja, posicionamento de produtos e campanhas de marketing direcionadas.</w:t>
+      </w:r>
+    </w:p>
+    <w:p>
+      <w:pPr>
+        <w:shd w:val="clear" w:color="auto" w:fill="FFFFFF" w:themeFill="background1"/>
+        <w:spacing w:after="0" w:line="276" w:lineRule="auto"/>
+        <w:ind w:firstLine="708"/>
+        <w:jc w:val="both"/>
+        <w:rPr>
+          <w:rFonts w:ascii="Arial" w:eastAsia="Arial" w:hAnsi="Arial" w:cs="Arial"/>
+        </w:rPr>
+      </w:pPr>
+      <w:r>
+        <w:rPr>
+          <w:rFonts w:ascii="Arial" w:eastAsia="Arial" w:hAnsi="Arial" w:cs="Arial"/>
+        </w:rPr>
+        <w:t>Eficiência Operacional: Otimização da alocação de pessoal e dos recursos da loja para atender à demanda em tempo real, resultando em maior eficiência e redução de custos.</w:t>
+      </w:r>
+    </w:p>
+    <w:p>
+      <w:pPr>
+        <w:shd w:val="clear" w:color="auto" w:fill="FFFFFF" w:themeFill="background1"/>
+        <w:spacing w:after="0" w:line="276" w:lineRule="auto"/>
+        <w:ind w:firstLine="708"/>
+        <w:jc w:val="both"/>
+        <w:rPr>
+          <w:rFonts w:ascii="Arial" w:eastAsia="Arial" w:hAnsi="Arial" w:cs="Arial"/>
+        </w:rPr>
+      </w:pPr>
+      <w:r>
+        <w:rPr>
+          <w:rFonts w:ascii="Arial" w:eastAsia="Arial" w:hAnsi="Arial" w:cs="Arial"/>
+        </w:rPr>
+        <w:t xml:space="preserve">Acessibilidade Tecnológica: Utilização de uma tecnologia de baixo custo e fácil integração (sensores ultrassônicos e </w:t>
+      </w:r>
+      <w:proofErr w:type="spellStart"/>
+      <w:r>
+        <w:rPr>
+          <w:rFonts w:ascii="Arial" w:eastAsia="Arial" w:hAnsi="Arial" w:cs="Arial"/>
+        </w:rPr>
+        <w:t>microcontroladores</w:t>
+      </w:r>
+      <w:proofErr w:type="spellEnd"/>
+      <w:r>
+        <w:rPr>
+          <w:rFonts w:ascii="Arial" w:eastAsia="Arial" w:hAnsi="Arial" w:cs="Arial"/>
+        </w:rPr>
+        <w:t xml:space="preserve"> como o </w:t>
+      </w:r>
+      <w:proofErr w:type="spellStart"/>
+      <w:r>
+        <w:rPr>
+          <w:rFonts w:ascii="Arial" w:eastAsia="Arial" w:hAnsi="Arial" w:cs="Arial"/>
+        </w:rPr>
+        <w:t>Arduino</w:t>
+      </w:r>
+      <w:proofErr w:type="spellEnd"/>
+      <w:r>
+        <w:rPr>
+          <w:rFonts w:ascii="Arial" w:eastAsia="Arial" w:hAnsi="Arial" w:cs="Arial"/>
+        </w:rPr>
+        <w:t>), tornando a solução viável para empresas de diferentes portes.</w:t>
+      </w:r>
+    </w:p>
+    <w:p>
+      <w:pPr>
+        <w:shd w:val="clear" w:color="auto" w:fill="FFFFFF" w:themeFill="background1"/>
+        <w:spacing w:after="0" w:line="276" w:lineRule="auto"/>
+        <w:ind w:firstLine="708"/>
+        <w:jc w:val="both"/>
+        <w:rPr>
+          <w:rFonts w:ascii="Arial" w:eastAsia="Arial" w:hAnsi="Arial" w:cs="Arial"/>
+        </w:rPr>
+      </w:pPr>
       <w:r>
         <w:rPr>
           <w:rFonts w:ascii="Arial" w:eastAsia="Arial" w:hAnsi="Arial" w:cs="Arial"/>
@@ -3186,6 +3232,17 @@
         </w:rPr>
         <w:t>).</w:t>
       </w:r>
+    </w:p>
+    <w:p>
+      <w:pPr>
+        <w:shd w:val="clear" w:color="auto" w:fill="FFFFFF" w:themeFill="background1"/>
+        <w:spacing w:after="0" w:line="276" w:lineRule="auto"/>
+        <w:ind w:firstLine="708"/>
+        <w:jc w:val="both"/>
+        <w:rPr>
+          <w:rFonts w:ascii="Arial" w:eastAsia="Arial" w:hAnsi="Arial" w:cs="Arial"/>
+        </w:rPr>
+      </w:pPr>
     </w:p>
     <w:p>
       <w:pPr>

</xml_diff>

<commit_message>
Documentando começo do Escopo até Limites e Exclusões
</commit_message>
<xml_diff>
--- a/docs/Tokyo Drift.docx
+++ b/docs/Tokyo Drift.docx
@@ -525,7 +525,6 @@
           <w:docPartUnique/>
         </w:docPartObj>
       </w:sdtPr>
-      <w:sdtEndPr/>
       <w:sdtContent>
         <w:p>
           <w:pPr>
@@ -2816,117 +2815,210 @@
     <w:p>
       <w:pPr>
         <w:ind w:firstLine="360"/>
-      </w:pPr>
-      <w:r>
-        <w:t>O projeto tem como obj</w:t>
-      </w:r>
-      <w:r>
-        <w:t>etivo principal a criação</w:t>
-      </w:r>
-      <w:r>
+        <w:rPr>
+          <w:rFonts w:ascii="Arial" w:hAnsi="Arial" w:cs="Arial"/>
+        </w:rPr>
+      </w:pPr>
+      <w:r>
+        <w:rPr>
+          <w:rFonts w:ascii="Arial" w:hAnsi="Arial" w:cs="Arial"/>
+        </w:rPr>
+        <w:t>O projeto tem como objetivo principal a criação</w:t>
+      </w:r>
+      <w:r>
+        <w:rPr>
+          <w:rFonts w:ascii="Arial" w:hAnsi="Arial" w:cs="Arial"/>
+        </w:rPr>
         <w:t xml:space="preserve"> de um</w:t>
       </w:r>
       <w:r>
+        <w:rPr>
+          <w:rFonts w:ascii="Arial" w:hAnsi="Arial" w:cs="Arial"/>
+        </w:rPr>
         <w:t xml:space="preserve"> sistema automatizado, que busca um meio de difundir informações e conhecimento sobre o filme Velozes e Furiosos: Desafio em Tóquio, e busca se tornar um local de acolhimento e entretenimento para os fãs da franquia.</w:t>
       </w:r>
       <w:r>
+        <w:rPr>
+          <w:rFonts w:ascii="Arial" w:hAnsi="Arial" w:cs="Arial"/>
+        </w:rPr>
         <w:t xml:space="preserve"> </w:t>
       </w:r>
     </w:p>
     <w:p>
       <w:pPr>
         <w:ind w:firstLine="360"/>
-      </w:pPr>
-      <w:r>
+        <w:rPr>
+          <w:rFonts w:ascii="Arial" w:hAnsi="Arial" w:cs="Arial"/>
+        </w:rPr>
+      </w:pPr>
+      <w:r>
+        <w:rPr>
+          <w:rFonts w:ascii="Arial" w:hAnsi="Arial" w:cs="Arial"/>
+        </w:rPr>
         <w:t xml:space="preserve">O sistema contará com um site </w:t>
       </w:r>
       <w:r>
+        <w:rPr>
+          <w:rFonts w:ascii="Arial" w:hAnsi="Arial" w:cs="Arial"/>
+        </w:rPr>
         <w:t>informativo sobre filme</w:t>
       </w:r>
       <w:r>
+        <w:rPr>
+          <w:rFonts w:ascii="Arial" w:hAnsi="Arial" w:cs="Arial"/>
+        </w:rPr>
         <w:t xml:space="preserve"> Velozes e Furiosos: Desafio em Tóquio para </w:t>
       </w:r>
       <w:r>
+        <w:rPr>
+          <w:rFonts w:ascii="Arial" w:hAnsi="Arial" w:cs="Arial"/>
+        </w:rPr>
         <w:t xml:space="preserve">os </w:t>
       </w:r>
       <w:r>
+        <w:rPr>
+          <w:rFonts w:ascii="Arial" w:hAnsi="Arial" w:cs="Arial"/>
+        </w:rPr>
         <w:t>entusiastas da saga</w:t>
       </w:r>
       <w:r>
+        <w:rPr>
+          <w:rFonts w:ascii="Arial" w:hAnsi="Arial" w:cs="Arial"/>
+        </w:rPr>
         <w:t xml:space="preserve">, contendo um </w:t>
       </w:r>
       <w:proofErr w:type="spellStart"/>
       <w:r>
+        <w:rPr>
+          <w:rFonts w:ascii="Arial" w:hAnsi="Arial" w:cs="Arial"/>
+        </w:rPr>
         <w:t>quiz</w:t>
       </w:r>
       <w:proofErr w:type="spellEnd"/>
       <w:r>
+        <w:rPr>
+          <w:rFonts w:ascii="Arial" w:hAnsi="Arial" w:cs="Arial"/>
+        </w:rPr>
         <w:t xml:space="preserve"> sobre o filme e uma </w:t>
       </w:r>
       <w:proofErr w:type="spellStart"/>
       <w:r>
+        <w:rPr>
+          <w:rFonts w:ascii="Arial" w:hAnsi="Arial" w:cs="Arial"/>
+        </w:rPr>
         <w:t>dashboard</w:t>
       </w:r>
       <w:proofErr w:type="spellEnd"/>
       <w:r>
+        <w:rPr>
+          <w:rFonts w:ascii="Arial" w:hAnsi="Arial" w:cs="Arial"/>
+        </w:rPr>
         <w:t xml:space="preserve"> </w:t>
       </w:r>
       <w:r>
+        <w:rPr>
+          <w:rFonts w:ascii="Arial" w:hAnsi="Arial" w:cs="Arial"/>
+        </w:rPr>
         <w:t xml:space="preserve">online </w:t>
       </w:r>
       <w:r>
+        <w:rPr>
+          <w:rFonts w:ascii="Arial" w:hAnsi="Arial" w:cs="Arial"/>
+        </w:rPr>
         <w:t xml:space="preserve">com gráficos e dados específicos </w:t>
       </w:r>
       <w:r>
+        <w:rPr>
+          <w:rFonts w:ascii="Arial" w:hAnsi="Arial" w:cs="Arial"/>
+        </w:rPr>
         <w:t>do</w:t>
       </w:r>
       <w:r>
+        <w:rPr>
+          <w:rFonts w:ascii="Arial" w:hAnsi="Arial" w:cs="Arial"/>
+        </w:rPr>
         <w:t xml:space="preserve"> usuário.</w:t>
       </w:r>
     </w:p>
     <w:p>
       <w:pPr>
         <w:ind w:firstLine="360"/>
-      </w:pPr>
-      <w:r>
+        <w:rPr>
+          <w:rFonts w:ascii="Arial" w:hAnsi="Arial" w:cs="Arial"/>
+        </w:rPr>
+      </w:pPr>
+      <w:r>
+        <w:rPr>
+          <w:rFonts w:ascii="Arial" w:hAnsi="Arial" w:cs="Arial"/>
+        </w:rPr>
         <w:t xml:space="preserve">O sistema será responsável por cadastrar o usuário armazenando os dados do mesmo em um banco de dados, que estará hospedado em uma máquina virtual, de forma automática. Permitirá acesso ao </w:t>
       </w:r>
       <w:proofErr w:type="spellStart"/>
       <w:r>
+        <w:rPr>
+          <w:rFonts w:ascii="Arial" w:hAnsi="Arial" w:cs="Arial"/>
+        </w:rPr>
         <w:t>quiz</w:t>
       </w:r>
       <w:proofErr w:type="spellEnd"/>
       <w:r>
+        <w:rPr>
+          <w:rFonts w:ascii="Arial" w:hAnsi="Arial" w:cs="Arial"/>
+        </w:rPr>
         <w:t xml:space="preserve"> sobre o filme para usuários </w:t>
       </w:r>
       <w:proofErr w:type="spellStart"/>
       <w:r>
+        <w:rPr>
+          <w:rFonts w:ascii="Arial" w:hAnsi="Arial" w:cs="Arial"/>
+        </w:rPr>
         <w:t>logados</w:t>
       </w:r>
       <w:proofErr w:type="spellEnd"/>
       <w:r>
+        <w:rPr>
+          <w:rFonts w:ascii="Arial" w:hAnsi="Arial" w:cs="Arial"/>
+        </w:rPr>
         <w:t>, onde poderão responder e terão seus resultados salvos no mesmo banco de dados do cadastro.</w:t>
       </w:r>
     </w:p>
     <w:p>
       <w:pPr>
         <w:ind w:firstLine="360"/>
-      </w:pPr>
-      <w:r>
+        <w:rPr>
+          <w:rFonts w:ascii="Arial" w:hAnsi="Arial" w:cs="Arial"/>
+        </w:rPr>
+      </w:pPr>
+      <w:r>
+        <w:rPr>
+          <w:rFonts w:ascii="Arial" w:hAnsi="Arial" w:cs="Arial"/>
+        </w:rPr>
         <w:t>O projeto também tem c</w:t>
       </w:r>
       <w:r>
+        <w:rPr>
+          <w:rFonts w:ascii="Arial" w:hAnsi="Arial" w:cs="Arial"/>
+        </w:rPr>
         <w:t xml:space="preserve">omo meta a criação e desenvolvimento de uma interface gráfica para a visualização dos resultados obtidos, pelo </w:t>
       </w:r>
       <w:proofErr w:type="spellStart"/>
       <w:r>
+        <w:rPr>
+          <w:rFonts w:ascii="Arial" w:hAnsi="Arial" w:cs="Arial"/>
+        </w:rPr>
         <w:t>quiz</w:t>
       </w:r>
       <w:proofErr w:type="spellEnd"/>
       <w:r>
+        <w:rPr>
+          <w:rFonts w:ascii="Arial" w:hAnsi="Arial" w:cs="Arial"/>
+        </w:rPr>
         <w:t xml:space="preserve">, ao usuário </w:t>
       </w:r>
       <w:r>
+        <w:rPr>
+          <w:rFonts w:ascii="Arial" w:hAnsi="Arial" w:cs="Arial"/>
+        </w:rPr>
         <w:t>possibilitando uma visão maior sobre seus acertos, erros e média de pontuação comparada a outros usuários cadastrados no sistema.</w:t>
       </w:r>
     </w:p>
@@ -2938,6 +3030,9 @@
         </w:rPr>
       </w:pPr>
       <w:r>
+        <w:rPr>
+          <w:rFonts w:ascii="Arial" w:hAnsi="Arial" w:cs="Arial"/>
+        </w:rPr>
         <w:t>A longo prazo, o projeto visa o desenvolvimento e implementação de outros jogos, relacionados ao filme, para o entretenimento e diversão do usuário, buscando uma maior quantidade de acessos.</w:t>
       </w:r>
     </w:p>
@@ -3043,8 +3138,6 @@
         </w:rPr>
         <w:t xml:space="preserve">Devido a uma alta visibilidade, quantidade de fãs e </w:t>
       </w:r>
-      <w:bookmarkStart w:id="3" w:name="_GoBack"/>
-      <w:bookmarkEnd w:id="3"/>
     </w:p>
     <w:p>
       <w:pPr>
@@ -3313,7 +3406,7 @@
         <w:lastRenderedPageBreak/>
         <w:t xml:space="preserve"> </w:t>
       </w:r>
-      <w:bookmarkStart w:id="4" w:name="_Toc2076523259"/>
+      <w:bookmarkStart w:id="3" w:name="_Toc2076523259"/>
       <w:r>
         <w:rPr>
           <w:rFonts w:ascii="Arial" w:eastAsia="Arial" w:hAnsi="Arial" w:cs="Arial"/>
@@ -3326,7 +3419,7 @@
         </w:rPr>
         <w:t>Escopo</w:t>
       </w:r>
-      <w:bookmarkEnd w:id="4"/>
+      <w:bookmarkEnd w:id="3"/>
     </w:p>
     <w:p>
       <w:pPr>
@@ -3341,31 +3434,55 @@
         <w:rPr>
           <w:rFonts w:ascii="Arial" w:eastAsia="Arial" w:hAnsi="Arial" w:cs="Arial"/>
         </w:rPr>
-        <w:t xml:space="preserve">O projeto </w:t>
-      </w:r>
-      <w:r>
-        <w:rPr>
-          <w:rFonts w:ascii="Arial" w:eastAsia="Arial" w:hAnsi="Arial" w:cs="Arial"/>
-        </w:rPr>
-        <w:t xml:space="preserve">terá </w:t>
-      </w:r>
-      <w:r>
-        <w:rPr>
-          <w:rFonts w:ascii="Arial" w:eastAsia="Arial" w:hAnsi="Arial" w:cs="Arial"/>
-        </w:rPr>
-        <w:t>como foco o Monitoramento do Fluxo de Clientes em Mercados Varejistas, onde ocorrerá por meio da implementação de uma rede de sensores</w:t>
-      </w:r>
-      <w:r>
-        <w:rPr>
-          <w:rFonts w:ascii="Arial" w:eastAsia="Arial" w:hAnsi="Arial" w:cs="Arial"/>
-        </w:rPr>
-        <w:t xml:space="preserve"> ultrassônicos, que ao ser integrado com nosso Banco de Dados (MySQL Server) e uma Dashboard interativa, terá a capacidade de coletar os dados, ao mesmo tempo que os arma</w:t>
-      </w:r>
-      <w:r>
-        <w:rPr>
-          <w:rFonts w:ascii="Arial" w:eastAsia="Arial" w:hAnsi="Arial" w:cs="Arial"/>
-        </w:rPr>
-        <w:t>zena e visam disponibilizar em tempo real para a visualização de nosso Cliente.</w:t>
+        <w:t xml:space="preserve">O </w:t>
+      </w:r>
+      <w:r>
+        <w:rPr>
+          <w:rFonts w:ascii="Arial" w:eastAsia="Arial" w:hAnsi="Arial" w:cs="Arial"/>
+        </w:rPr>
+        <w:t xml:space="preserve">projeto terá como foco a difusão de informações sobre o filme Velozes e Furiosos: Desafio em Tóquio, onde ocorrera por meio de um site informativo que terá sistemas e funcionalidades de </w:t>
+      </w:r>
+      <w:proofErr w:type="spellStart"/>
+      <w:r>
+        <w:rPr>
+          <w:rFonts w:ascii="Arial" w:eastAsia="Arial" w:hAnsi="Arial" w:cs="Arial"/>
+        </w:rPr>
+        <w:t>login</w:t>
+      </w:r>
+      <w:proofErr w:type="spellEnd"/>
+      <w:r>
+        <w:rPr>
+          <w:rFonts w:ascii="Arial" w:eastAsia="Arial" w:hAnsi="Arial" w:cs="Arial"/>
+        </w:rPr>
+        <w:t xml:space="preserve"> e cadastro implementado ao um banco de dados (MySQL Server) e um </w:t>
+      </w:r>
+      <w:proofErr w:type="spellStart"/>
+      <w:r>
+        <w:rPr>
+          <w:rFonts w:ascii="Arial" w:eastAsia="Arial" w:hAnsi="Arial" w:cs="Arial"/>
+        </w:rPr>
+        <w:t>quiz</w:t>
+      </w:r>
+      <w:proofErr w:type="spellEnd"/>
+      <w:r>
+        <w:rPr>
+          <w:rFonts w:ascii="Arial" w:eastAsia="Arial" w:hAnsi="Arial" w:cs="Arial"/>
+        </w:rPr>
+        <w:t xml:space="preserve"> sobre o filme, onde as informações também serão armazenadas no banco de dados e apresentadas em uma </w:t>
+      </w:r>
+      <w:proofErr w:type="spellStart"/>
+      <w:r>
+        <w:rPr>
+          <w:rFonts w:ascii="Arial" w:eastAsia="Arial" w:hAnsi="Arial" w:cs="Arial"/>
+        </w:rPr>
+        <w:t>dashboard</w:t>
+      </w:r>
+      <w:proofErr w:type="spellEnd"/>
+      <w:r>
+        <w:rPr>
+          <w:rFonts w:ascii="Arial" w:eastAsia="Arial" w:hAnsi="Arial" w:cs="Arial"/>
+        </w:rPr>
+        <w:t xml:space="preserve"> interativa para o usuário.</w:t>
       </w:r>
     </w:p>
     <w:p>
@@ -3381,8 +3498,74 @@
         <w:rPr>
           <w:rFonts w:ascii="Arial" w:eastAsia="Arial" w:hAnsi="Arial" w:cs="Arial"/>
         </w:rPr>
-        <w:t>É importante ressaltar que não iremos fazer sínteses ou análise desses dados, onde nosso objetivo é apenas implementar em um Site interativo para o cliente ter a informação dos Fluxos nos Setores Varejistas e possa ter a liberdade de fazer o que preferir com as informações disponibilizadas.</w:t>
-      </w:r>
+        <w:t xml:space="preserve">É importante ressaltar que não iremos fazer sínteses ou análise desses dados, onde nosso objetivo é apenas implementar </w:t>
+      </w:r>
+      <w:r>
+        <w:rPr>
+          <w:rFonts w:ascii="Arial" w:eastAsia="Arial" w:hAnsi="Arial" w:cs="Arial"/>
+        </w:rPr>
+        <w:t>um s</w:t>
+      </w:r>
+      <w:r>
+        <w:rPr>
+          <w:rFonts w:ascii="Arial" w:eastAsia="Arial" w:hAnsi="Arial" w:cs="Arial"/>
+        </w:rPr>
+        <w:t xml:space="preserve">ite </w:t>
+      </w:r>
+      <w:r>
+        <w:rPr>
+          <w:rFonts w:ascii="Arial" w:eastAsia="Arial" w:hAnsi="Arial" w:cs="Arial"/>
+        </w:rPr>
+        <w:t>interativo para o cliente ter as informações</w:t>
+      </w:r>
+      <w:r>
+        <w:rPr>
+          <w:rFonts w:ascii="Arial" w:eastAsia="Arial" w:hAnsi="Arial" w:cs="Arial"/>
+        </w:rPr>
+        <w:t xml:space="preserve"> </w:t>
+      </w:r>
+      <w:r>
+        <w:rPr>
+          <w:rFonts w:ascii="Arial" w:eastAsia="Arial" w:hAnsi="Arial" w:cs="Arial"/>
+        </w:rPr>
+        <w:t xml:space="preserve">do filme </w:t>
+      </w:r>
+      <w:r>
+        <w:rPr>
+          <w:rFonts w:ascii="Arial" w:eastAsia="Arial" w:hAnsi="Arial" w:cs="Arial"/>
+        </w:rPr>
+        <w:t xml:space="preserve">e </w:t>
+      </w:r>
+      <w:r>
+        <w:rPr>
+          <w:rFonts w:ascii="Arial" w:eastAsia="Arial" w:hAnsi="Arial" w:cs="Arial"/>
+        </w:rPr>
+        <w:t xml:space="preserve">de seus resultados do </w:t>
+      </w:r>
+      <w:proofErr w:type="spellStart"/>
+      <w:r>
+        <w:rPr>
+          <w:rFonts w:ascii="Arial" w:eastAsia="Arial" w:hAnsi="Arial" w:cs="Arial"/>
+        </w:rPr>
+        <w:t>quiz</w:t>
+      </w:r>
+      <w:proofErr w:type="spellEnd"/>
+      <w:r>
+        <w:rPr>
+          <w:rFonts w:ascii="Arial" w:eastAsia="Arial" w:hAnsi="Arial" w:cs="Arial"/>
+        </w:rPr>
+        <w:t>.</w:t>
+      </w:r>
+    </w:p>
+    <w:p>
+      <w:pPr>
+        <w:spacing w:line="276" w:lineRule="auto"/>
+        <w:ind w:firstLine="708"/>
+        <w:jc w:val="both"/>
+        <w:rPr>
+          <w:rFonts w:ascii="Arial" w:eastAsia="Arial" w:hAnsi="Arial" w:cs="Arial"/>
+        </w:rPr>
+      </w:pPr>
     </w:p>
     <w:p>
       <w:pPr>
@@ -3406,7 +3589,7 @@
           <w:szCs w:val="28"/>
         </w:rPr>
       </w:pPr>
-      <w:bookmarkStart w:id="5" w:name="_Toc1250552186"/>
+      <w:bookmarkStart w:id="4" w:name="_Toc1250552186"/>
       <w:r>
         <w:rPr>
           <w:rFonts w:ascii="Arial" w:eastAsia="Arial" w:hAnsi="Arial" w:cs="Arial"/>
@@ -3451,7 +3634,7 @@
         </w:rPr>
         <w:t>jeto</w:t>
       </w:r>
-      <w:bookmarkEnd w:id="5"/>
+      <w:bookmarkEnd w:id="4"/>
       <w:r>
         <w:rPr>
           <w:rFonts w:ascii="Arial" w:eastAsia="Arial" w:hAnsi="Arial" w:cs="Arial"/>
@@ -3477,115 +3660,55 @@
         <w:rPr>
           <w:rFonts w:ascii="Arial" w:eastAsia="Arial" w:hAnsi="Arial" w:cs="Arial"/>
         </w:rPr>
-        <w:t xml:space="preserve">O projeto consiste no desenvolvimento e implementação de um sistema digital responsável por monitorar em tempo real os níveis de lotação e ocupação de setores de mercados varejistas. O sistema será composto por sensores </w:t>
-      </w:r>
-      <w:r>
-        <w:rPr>
-          <w:rFonts w:ascii="Arial" w:eastAsia="Arial" w:hAnsi="Arial" w:cs="Arial"/>
-        </w:rPr>
-        <w:t>de distância ultrassônicos</w:t>
-      </w:r>
-      <w:r>
-        <w:rPr>
-          <w:rFonts w:ascii="Arial" w:eastAsia="Arial" w:hAnsi="Arial" w:cs="Arial"/>
-        </w:rPr>
-        <w:t xml:space="preserve"> (</w:t>
-      </w:r>
-      <w:r>
-        <w:rPr>
-          <w:rFonts w:ascii="Arial" w:eastAsia="Arial" w:hAnsi="Arial" w:cs="Arial"/>
-        </w:rPr>
-        <w:t>HC-SR04</w:t>
-      </w:r>
-      <w:r>
-        <w:rPr>
-          <w:rFonts w:ascii="Arial" w:eastAsia="Arial" w:hAnsi="Arial" w:cs="Arial"/>
-        </w:rPr>
-        <w:t xml:space="preserve">) conectados a um Arduino Uno R3, que enviará os dados para um banco de dados </w:t>
-      </w:r>
-      <w:r>
-        <w:rPr>
-          <w:rFonts w:ascii="Arial" w:eastAsia="Arial" w:hAnsi="Arial" w:cs="Arial"/>
-        </w:rPr>
-        <w:t>(MySQL)</w:t>
-      </w:r>
-      <w:r>
-        <w:rPr>
-          <w:rFonts w:ascii="Arial" w:eastAsia="Arial" w:hAnsi="Arial" w:cs="Arial"/>
-        </w:rPr>
-        <w:t>, onde será armazenado,</w:t>
-      </w:r>
-      <w:r>
-        <w:rPr>
-          <w:rFonts w:ascii="Arial" w:eastAsia="Arial" w:hAnsi="Arial" w:cs="Arial"/>
-        </w:rPr>
-        <w:t xml:space="preserve"> </w:t>
-      </w:r>
-      <w:r>
-        <w:rPr>
-          <w:rFonts w:ascii="Arial" w:eastAsia="Arial" w:hAnsi="Arial" w:cs="Arial"/>
-        </w:rPr>
-        <w:t>operando</w:t>
-      </w:r>
-      <w:r>
-        <w:rPr>
-          <w:rFonts w:ascii="Arial" w:eastAsia="Arial" w:hAnsi="Arial" w:cs="Arial"/>
-        </w:rPr>
-        <w:t xml:space="preserve"> dentro de uma máquina virtual local (Lubuntu)</w:t>
-      </w:r>
-      <w:r>
-        <w:rPr>
-          <w:rFonts w:ascii="Arial" w:eastAsia="Arial" w:hAnsi="Arial" w:cs="Arial"/>
-        </w:rPr>
-        <w:t xml:space="preserve">. Esses dados serão exibidos em um website interativo com </w:t>
-      </w:r>
-      <w:r>
-        <w:rPr>
-          <w:rFonts w:ascii="Arial" w:eastAsia="Arial" w:hAnsi="Arial" w:cs="Arial"/>
-        </w:rPr>
-        <w:t xml:space="preserve">uma </w:t>
-      </w:r>
+        <w:t xml:space="preserve">O projeto consiste no desenvolvimento e implementação de um sistema digital responsável por </w:t>
+      </w:r>
+      <w:r>
+        <w:rPr>
+          <w:rFonts w:ascii="Arial" w:eastAsia="Arial" w:hAnsi="Arial" w:cs="Arial"/>
+        </w:rPr>
+        <w:t xml:space="preserve">informações sobre o filme Velozes e Furiosos: Desafio em Tóquio. O sistema será composto por um site informativo e interativo junto de um sistema de </w:t>
+      </w:r>
+      <w:proofErr w:type="spellStart"/>
+      <w:r>
+        <w:rPr>
+          <w:rFonts w:ascii="Arial" w:eastAsia="Arial" w:hAnsi="Arial" w:cs="Arial"/>
+        </w:rPr>
+        <w:t>login</w:t>
+      </w:r>
+      <w:proofErr w:type="spellEnd"/>
+      <w:r>
+        <w:rPr>
+          <w:rFonts w:ascii="Arial" w:eastAsia="Arial" w:hAnsi="Arial" w:cs="Arial"/>
+        </w:rPr>
+        <w:t xml:space="preserve"> e cadastro, e um </w:t>
+      </w:r>
+      <w:proofErr w:type="spellStart"/>
+      <w:r>
+        <w:rPr>
+          <w:rFonts w:ascii="Arial" w:eastAsia="Arial" w:hAnsi="Arial" w:cs="Arial"/>
+        </w:rPr>
+        <w:t>quiz</w:t>
+      </w:r>
+      <w:proofErr w:type="spellEnd"/>
+      <w:r>
+        <w:rPr>
+          <w:rFonts w:ascii="Arial" w:eastAsia="Arial" w:hAnsi="Arial" w:cs="Arial"/>
+        </w:rPr>
+        <w:t xml:space="preserve"> sobre as informações do filme, onde os dados serão armazenados em um banco de dados (MySQL) e exibidos em uma </w:t>
+      </w:r>
+      <w:proofErr w:type="spellStart"/>
       <w:r>
         <w:rPr>
           <w:rFonts w:ascii="Arial" w:eastAsia="Arial" w:hAnsi="Arial" w:cs="Arial"/>
         </w:rPr>
         <w:t>dashboard</w:t>
       </w:r>
-      <w:r>
-        <w:rPr>
-          <w:rFonts w:ascii="Arial" w:eastAsia="Arial" w:hAnsi="Arial" w:cs="Arial"/>
-        </w:rPr>
-        <w:t xml:space="preserve"> </w:t>
-      </w:r>
-      <w:r>
-        <w:rPr>
-          <w:rFonts w:ascii="Arial" w:eastAsia="Arial" w:hAnsi="Arial" w:cs="Arial"/>
-        </w:rPr>
-        <w:t xml:space="preserve">contendo </w:t>
-      </w:r>
-      <w:r>
-        <w:rPr>
-          <w:rFonts w:ascii="Arial" w:eastAsia="Arial" w:hAnsi="Arial" w:cs="Arial"/>
-        </w:rPr>
-        <w:t>gráficos</w:t>
-      </w:r>
-      <w:r>
-        <w:rPr>
-          <w:rFonts w:ascii="Arial" w:eastAsia="Arial" w:hAnsi="Arial" w:cs="Arial"/>
-        </w:rPr>
-        <w:t xml:space="preserve"> e indicadores</w:t>
-      </w:r>
-      <w:r>
-        <w:rPr>
-          <w:rFonts w:ascii="Arial" w:eastAsia="Arial" w:hAnsi="Arial" w:cs="Arial"/>
-        </w:rPr>
-        <w:t>-chave</w:t>
-      </w:r>
-      <w:r>
-        <w:rPr>
-          <w:rFonts w:ascii="Arial" w:eastAsia="Arial" w:hAnsi="Arial" w:cs="Arial"/>
-        </w:rPr>
-        <w:t>.</w:t>
+      <w:proofErr w:type="spellEnd"/>
+      <w:r>
+        <w:rPr>
+          <w:rFonts w:ascii="Arial" w:eastAsia="Arial" w:hAnsi="Arial" w:cs="Arial"/>
+        </w:rPr>
+        <w:t xml:space="preserve"> para o acompanhamento dos resultados do usuário pelo o mesmo.</w:t>
       </w:r>
     </w:p>
     <w:p>
@@ -3635,6 +3758,205 @@
           <w:szCs w:val="28"/>
         </w:rPr>
         <w:t xml:space="preserve"> </w:t>
+      </w:r>
+    </w:p>
+    <w:p>
+      <w:pPr>
+        <w:spacing w:line="276" w:lineRule="auto"/>
+        <w:jc w:val="both"/>
+        <w:rPr>
+          <w:rFonts w:ascii="Arial" w:eastAsia="Arial" w:hAnsi="Arial" w:cs="Arial"/>
+        </w:rPr>
+      </w:pPr>
+      <w:r>
+        <w:rPr>
+          <w:rFonts w:ascii="Arial" w:eastAsia="Arial" w:hAnsi="Arial" w:cs="Arial"/>
+        </w:rPr>
+        <w:tab/>
+        <w:t xml:space="preserve">Site informativo e interativo com sistemas de </w:t>
+      </w:r>
+      <w:proofErr w:type="spellStart"/>
+      <w:r>
+        <w:rPr>
+          <w:rFonts w:ascii="Arial" w:eastAsia="Arial" w:hAnsi="Arial" w:cs="Arial"/>
+        </w:rPr>
+        <w:t>login</w:t>
+      </w:r>
+      <w:proofErr w:type="spellEnd"/>
+      <w:r>
+        <w:rPr>
+          <w:rFonts w:ascii="Arial" w:eastAsia="Arial" w:hAnsi="Arial" w:cs="Arial"/>
+        </w:rPr>
+        <w:t xml:space="preserve"> e cadastro e um </w:t>
+      </w:r>
+      <w:proofErr w:type="spellStart"/>
+      <w:r>
+        <w:rPr>
+          <w:rFonts w:ascii="Arial" w:eastAsia="Arial" w:hAnsi="Arial" w:cs="Arial"/>
+        </w:rPr>
+        <w:t>quiz</w:t>
+      </w:r>
+      <w:proofErr w:type="spellEnd"/>
+      <w:r>
+        <w:rPr>
+          <w:rFonts w:ascii="Arial" w:eastAsia="Arial" w:hAnsi="Arial" w:cs="Arial"/>
+        </w:rPr>
+        <w:t xml:space="preserve">, armazenamento dos dados em um banco de dados e </w:t>
+      </w:r>
+      <w:proofErr w:type="spellStart"/>
+      <w:r>
+        <w:rPr>
+          <w:rFonts w:ascii="Arial" w:eastAsia="Arial" w:hAnsi="Arial" w:cs="Arial"/>
+        </w:rPr>
+        <w:t>exibiçãp</w:t>
+      </w:r>
+      <w:proofErr w:type="spellEnd"/>
+      <w:r>
+        <w:rPr>
+          <w:rFonts w:ascii="Arial" w:eastAsia="Arial" w:hAnsi="Arial" w:cs="Arial"/>
+        </w:rPr>
+        <w:t xml:space="preserve"> dos mesmos em uma </w:t>
+      </w:r>
+      <w:proofErr w:type="spellStart"/>
+      <w:r>
+        <w:rPr>
+          <w:rFonts w:ascii="Arial" w:eastAsia="Arial" w:hAnsi="Arial" w:cs="Arial"/>
+        </w:rPr>
+        <w:t>dashboard</w:t>
+      </w:r>
+      <w:proofErr w:type="spellEnd"/>
+      <w:r>
+        <w:rPr>
+          <w:rFonts w:ascii="Arial" w:eastAsia="Arial" w:hAnsi="Arial" w:cs="Arial"/>
+        </w:rPr>
+        <w:t xml:space="preserve"> com gráficos e </w:t>
+      </w:r>
+      <w:proofErr w:type="spellStart"/>
+      <w:r>
+        <w:rPr>
+          <w:rFonts w:ascii="Arial" w:eastAsia="Arial" w:hAnsi="Arial" w:cs="Arial"/>
+        </w:rPr>
+        <w:t>KPI’s</w:t>
+      </w:r>
+      <w:proofErr w:type="spellEnd"/>
+      <w:r>
+        <w:rPr>
+          <w:rFonts w:ascii="Arial" w:eastAsia="Arial" w:hAnsi="Arial" w:cs="Arial"/>
+        </w:rPr>
+        <w:t xml:space="preserve"> essenciais para o acompanhamento dos resultados do usuário.</w:t>
+      </w:r>
+    </w:p>
+    <w:p>
+      <w:pPr>
+        <w:rPr>
+          <w:rFonts w:ascii="Arial" w:eastAsia="Arial" w:hAnsi="Arial" w:cs="Arial"/>
+        </w:rPr>
+      </w:pPr>
+    </w:p>
+    <w:p>
+      <w:pPr>
+        <w:pStyle w:val="Ttulo2"/>
+        <w:jc w:val="both"/>
+        <w:rPr>
+          <w:rFonts w:ascii="Arial" w:eastAsia="Arial" w:hAnsi="Arial" w:cs="Arial"/>
+          <w:b/>
+          <w:bCs/>
+          <w:color w:val="auto"/>
+          <w:sz w:val="28"/>
+          <w:szCs w:val="28"/>
+        </w:rPr>
+      </w:pPr>
+      <w:bookmarkStart w:id="5" w:name="_Toc1528853471"/>
+      <w:r>
+        <w:rPr>
+          <w:rFonts w:ascii="Arial" w:eastAsia="Arial" w:hAnsi="Arial" w:cs="Arial"/>
+          <w:b/>
+          <w:bCs/>
+          <w:color w:val="auto"/>
+          <w:sz w:val="28"/>
+          <w:szCs w:val="28"/>
+        </w:rPr>
+        <w:t xml:space="preserve">4.3 </w:t>
+      </w:r>
+      <w:r>
+        <w:rPr>
+          <w:rFonts w:ascii="Arial" w:eastAsia="Arial" w:hAnsi="Arial" w:cs="Arial"/>
+          <w:b/>
+          <w:bCs/>
+          <w:color w:val="auto"/>
+          <w:sz w:val="28"/>
+          <w:szCs w:val="28"/>
+        </w:rPr>
+        <w:t>Requisitos</w:t>
+      </w:r>
+      <w:bookmarkEnd w:id="5"/>
+      <w:r>
+        <w:rPr>
+          <w:rFonts w:ascii="Arial" w:eastAsia="Arial" w:hAnsi="Arial" w:cs="Arial"/>
+          <w:b/>
+          <w:bCs/>
+          <w:color w:val="auto"/>
+          <w:sz w:val="28"/>
+          <w:szCs w:val="28"/>
+        </w:rPr>
+        <w:t xml:space="preserve"> </w:t>
+      </w:r>
+    </w:p>
+    <w:p>
+      <w:pPr>
+        <w:spacing w:line="276" w:lineRule="auto"/>
+        <w:ind w:firstLine="708"/>
+        <w:rPr>
+          <w:rFonts w:ascii="Arial" w:eastAsia="Arial" w:hAnsi="Arial" w:cs="Arial"/>
+        </w:rPr>
+      </w:pPr>
+      <w:r>
+        <w:rPr>
+          <w:rFonts w:ascii="Arial" w:eastAsia="Arial" w:hAnsi="Arial" w:cs="Arial"/>
+        </w:rPr>
+        <w:t xml:space="preserve">Levando em consideração os objetivos principais do </w:t>
+      </w:r>
+      <w:r>
+        <w:rPr>
+          <w:rFonts w:ascii="Arial" w:eastAsia="Arial" w:hAnsi="Arial" w:cs="Arial"/>
+        </w:rPr>
+        <w:t xml:space="preserve">projeto, os </w:t>
+      </w:r>
+      <w:r>
+        <w:rPr>
+          <w:rFonts w:ascii="Arial" w:eastAsia="Arial" w:hAnsi="Arial" w:cs="Arial"/>
+        </w:rPr>
+        <w:t>requisitos serão separados em 3 tópicos.</w:t>
+      </w:r>
+    </w:p>
+    <w:p>
+      <w:pPr>
+        <w:spacing w:line="276" w:lineRule="auto"/>
+        <w:ind w:firstLine="708"/>
+        <w:rPr>
+          <w:rFonts w:ascii="Arial" w:eastAsia="Arial" w:hAnsi="Arial" w:cs="Arial"/>
+        </w:rPr>
+      </w:pPr>
+    </w:p>
+    <w:p>
+      <w:pPr>
+        <w:spacing w:line="276" w:lineRule="auto"/>
+        <w:rPr>
+          <w:rFonts w:ascii="Arial" w:eastAsia="Arial" w:hAnsi="Arial" w:cs="Arial"/>
+        </w:rPr>
+      </w:pPr>
+      <w:r>
+        <w:rPr>
+          <w:rFonts w:ascii="Arial" w:eastAsia="Arial" w:hAnsi="Arial" w:cs="Arial"/>
+          <w:u w:val="single"/>
+        </w:rPr>
+        <w:t>Site</w:t>
+      </w:r>
+      <w:r>
+        <w:rPr>
+          <w:rFonts w:ascii="Arial" w:eastAsia="Arial" w:hAnsi="Arial" w:cs="Arial"/>
+        </w:rPr>
+        <w:t>:</w:t>
       </w:r>
     </w:p>
     <w:p>
@@ -3650,158 +3972,144 @@
         <w:rPr>
           <w:rFonts w:ascii="Arial" w:eastAsia="Arial" w:hAnsi="Arial" w:cs="Arial"/>
         </w:rPr>
-        <w:t>Sistema</w:t>
-      </w:r>
-      <w:r>
-        <w:rPr>
-          <w:rFonts w:ascii="Arial" w:eastAsia="Arial" w:hAnsi="Arial" w:cs="Arial"/>
-          <w:sz w:val="28"/>
-          <w:szCs w:val="28"/>
-        </w:rPr>
-        <w:t xml:space="preserve"> d</w:t>
-      </w:r>
-      <w:r>
-        <w:rPr>
-          <w:rFonts w:ascii="Arial" w:eastAsia="Arial" w:hAnsi="Arial" w:cs="Arial"/>
-        </w:rPr>
-        <w:t xml:space="preserve">e captação de lotação e ocupação de pessoas </w:t>
-      </w:r>
-      <w:r>
-        <w:rPr>
-          <w:rFonts w:ascii="Arial" w:eastAsia="Arial" w:hAnsi="Arial" w:cs="Arial"/>
-        </w:rPr>
-        <w:t xml:space="preserve">com sensores e </w:t>
-      </w:r>
-      <w:r>
-        <w:rPr>
-          <w:rFonts w:ascii="Arial" w:eastAsia="Arial" w:hAnsi="Arial" w:cs="Arial"/>
-        </w:rPr>
-        <w:t>Arduino</w:t>
-      </w:r>
-      <w:r>
-        <w:rPr>
-          <w:rFonts w:ascii="Arial" w:eastAsia="Arial" w:hAnsi="Arial" w:cs="Arial"/>
-        </w:rPr>
-        <w:t>, armazenamento d</w:t>
-      </w:r>
-      <w:r>
-        <w:rPr>
-          <w:rFonts w:ascii="Arial" w:eastAsia="Arial" w:hAnsi="Arial" w:cs="Arial"/>
-        </w:rPr>
-        <w:t xml:space="preserve">os dados captados em um banco de dados, </w:t>
-      </w:r>
-      <w:r>
-        <w:rPr>
-          <w:rFonts w:ascii="Arial" w:eastAsia="Arial" w:hAnsi="Arial" w:cs="Arial"/>
-        </w:rPr>
-        <w:t xml:space="preserve">exibição destes dados em dashboards com gráficos e indicadores, melhorando assim </w:t>
-      </w:r>
-      <w:r>
-        <w:rPr>
-          <w:rFonts w:ascii="Arial" w:eastAsia="Arial" w:hAnsi="Arial" w:cs="Arial"/>
-        </w:rPr>
-        <w:t>a quantidade de vendas, a disposição dos produtos nas prateleiras e a satisfação do comprador.</w:t>
-      </w:r>
-    </w:p>
-    <w:p>
-      <w:pPr>
-        <w:rPr>
-          <w:rFonts w:ascii="Arial" w:eastAsia="Arial" w:hAnsi="Arial" w:cs="Arial"/>
-        </w:rPr>
-      </w:pPr>
-    </w:p>
-    <w:p>
-      <w:pPr>
-        <w:pStyle w:val="Ttulo2"/>
-        <w:jc w:val="both"/>
-        <w:rPr>
-          <w:rFonts w:ascii="Arial" w:eastAsia="Arial" w:hAnsi="Arial" w:cs="Arial"/>
-          <w:b/>
-          <w:bCs/>
-          <w:color w:val="auto"/>
-          <w:sz w:val="28"/>
-          <w:szCs w:val="28"/>
-        </w:rPr>
-      </w:pPr>
-      <w:bookmarkStart w:id="6" w:name="_Toc1528853471"/>
-      <w:r>
-        <w:rPr>
-          <w:rFonts w:ascii="Arial" w:eastAsia="Arial" w:hAnsi="Arial" w:cs="Arial"/>
-          <w:b/>
-          <w:bCs/>
-          <w:color w:val="auto"/>
-          <w:sz w:val="28"/>
-          <w:szCs w:val="28"/>
-        </w:rPr>
-        <w:t xml:space="preserve">4.3 </w:t>
-      </w:r>
-      <w:r>
-        <w:rPr>
-          <w:rFonts w:ascii="Arial" w:eastAsia="Arial" w:hAnsi="Arial" w:cs="Arial"/>
-          <w:b/>
-          <w:bCs/>
-          <w:color w:val="auto"/>
-          <w:sz w:val="28"/>
-          <w:szCs w:val="28"/>
-        </w:rPr>
-        <w:t>Requisitos</w:t>
-      </w:r>
-      <w:bookmarkEnd w:id="6"/>
-      <w:r>
-        <w:rPr>
-          <w:rFonts w:ascii="Arial" w:eastAsia="Arial" w:hAnsi="Arial" w:cs="Arial"/>
-          <w:b/>
-          <w:bCs/>
-          <w:color w:val="auto"/>
-          <w:sz w:val="28"/>
-          <w:szCs w:val="28"/>
+        <w:t xml:space="preserve">O site será composto por 6 páginas principais, sendo elas, a tela inicial (home) onde haverá uma breve explicação sobre a saga Velozes e Furiosos e sobre o filme Velozes e Furiosos: Desafio em Tóquio. A tela “Personagens”, onde haverá uma </w:t>
+      </w:r>
+      <w:r>
+        <w:rPr>
+          <w:rFonts w:ascii="Arial" w:eastAsia="Arial" w:hAnsi="Arial" w:cs="Arial"/>
+        </w:rPr>
+        <w:lastRenderedPageBreak/>
+        <w:t xml:space="preserve">breve explicação sobre 4 dos principais personagens do filme. A tela de cadastro, onde o usuário poderá se cadastrar preenchendo os campos, nome, sobrenome, </w:t>
+      </w:r>
+      <w:r>
+        <w:rPr>
+          <w:rFonts w:ascii="Arial" w:eastAsia="Arial" w:hAnsi="Arial" w:cs="Arial"/>
+        </w:rPr>
+        <w:t>e-mail</w:t>
+      </w:r>
+      <w:r>
+        <w:rPr>
+          <w:rFonts w:ascii="Arial" w:eastAsia="Arial" w:hAnsi="Arial" w:cs="Arial"/>
+        </w:rPr>
+        <w:t xml:space="preserve">, número de celular, senha e confirmação de senha. A tela de </w:t>
+      </w:r>
+      <w:proofErr w:type="spellStart"/>
+      <w:r>
+        <w:rPr>
+          <w:rFonts w:ascii="Arial" w:eastAsia="Arial" w:hAnsi="Arial" w:cs="Arial"/>
+        </w:rPr>
+        <w:t>login</w:t>
+      </w:r>
+      <w:proofErr w:type="spellEnd"/>
+      <w:r>
+        <w:rPr>
+          <w:rFonts w:ascii="Arial" w:eastAsia="Arial" w:hAnsi="Arial" w:cs="Arial"/>
+        </w:rPr>
+        <w:t xml:space="preserve">, onde o usuário poderá entrar em sua conta preenchendo o </w:t>
+      </w:r>
+      <w:proofErr w:type="spellStart"/>
+      <w:r>
+        <w:rPr>
+          <w:rFonts w:ascii="Arial" w:eastAsia="Arial" w:hAnsi="Arial" w:cs="Arial"/>
+        </w:rPr>
+        <w:t>email</w:t>
+      </w:r>
+      <w:proofErr w:type="spellEnd"/>
+      <w:r>
+        <w:rPr>
+          <w:rFonts w:ascii="Arial" w:eastAsia="Arial" w:hAnsi="Arial" w:cs="Arial"/>
+        </w:rPr>
+        <w:t xml:space="preserve"> e a senha da sua conta e assim tendo acesso ao </w:t>
+      </w:r>
+      <w:proofErr w:type="spellStart"/>
+      <w:r>
+        <w:rPr>
+          <w:rFonts w:ascii="Arial" w:eastAsia="Arial" w:hAnsi="Arial" w:cs="Arial"/>
+        </w:rPr>
+        <w:t>quiz</w:t>
+      </w:r>
+      <w:proofErr w:type="spellEnd"/>
+      <w:r>
+        <w:rPr>
+          <w:rFonts w:ascii="Arial" w:eastAsia="Arial" w:hAnsi="Arial" w:cs="Arial"/>
+        </w:rPr>
+        <w:t xml:space="preserve">. A tela de </w:t>
+      </w:r>
+      <w:proofErr w:type="spellStart"/>
+      <w:r>
+        <w:rPr>
+          <w:rFonts w:ascii="Arial" w:eastAsia="Arial" w:hAnsi="Arial" w:cs="Arial"/>
+        </w:rPr>
+        <w:t>quiz</w:t>
+      </w:r>
+      <w:proofErr w:type="spellEnd"/>
+      <w:r>
+        <w:rPr>
+          <w:rFonts w:ascii="Arial" w:eastAsia="Arial" w:hAnsi="Arial" w:cs="Arial"/>
+        </w:rPr>
+        <w:t xml:space="preserve">. Onde haverá um </w:t>
+      </w:r>
+      <w:proofErr w:type="spellStart"/>
+      <w:r>
+        <w:rPr>
+          <w:rFonts w:ascii="Arial" w:eastAsia="Arial" w:hAnsi="Arial" w:cs="Arial"/>
+        </w:rPr>
+        <w:t>quiz</w:t>
+      </w:r>
+      <w:proofErr w:type="spellEnd"/>
+      <w:r>
+        <w:rPr>
+          <w:rFonts w:ascii="Arial" w:eastAsia="Arial" w:hAnsi="Arial" w:cs="Arial"/>
+        </w:rPr>
+        <w:t xml:space="preserve"> sobre a história e informações que aparecem no filme. E a tela de </w:t>
+      </w:r>
+      <w:proofErr w:type="spellStart"/>
+      <w:r>
+        <w:rPr>
+          <w:rFonts w:ascii="Arial" w:eastAsia="Arial" w:hAnsi="Arial" w:cs="Arial"/>
+        </w:rPr>
+        <w:t>dashboard</w:t>
+      </w:r>
+      <w:proofErr w:type="spellEnd"/>
+      <w:r>
+        <w:rPr>
+          <w:rFonts w:ascii="Arial" w:eastAsia="Arial" w:hAnsi="Arial" w:cs="Arial"/>
+        </w:rPr>
+        <w:t xml:space="preserve">, onde haverá as </w:t>
+      </w:r>
+      <w:proofErr w:type="spellStart"/>
+      <w:r>
+        <w:rPr>
+          <w:rFonts w:ascii="Arial" w:eastAsia="Arial" w:hAnsi="Arial" w:cs="Arial"/>
+        </w:rPr>
+        <w:t>KPI’s</w:t>
+      </w:r>
+      <w:proofErr w:type="spellEnd"/>
+      <w:r>
+        <w:rPr>
+          <w:rFonts w:ascii="Arial" w:eastAsia="Arial" w:hAnsi="Arial" w:cs="Arial"/>
+        </w:rPr>
+        <w:t xml:space="preserve"> média do usuário e o status da sua média comparado a média geral dos usuários, e os gráficos de pontuação por tentativa e </w:t>
+      </w:r>
+      <w:proofErr w:type="gramStart"/>
+      <w:r>
+        <w:rPr>
+          <w:rFonts w:ascii="Arial" w:eastAsia="Arial" w:hAnsi="Arial" w:cs="Arial"/>
+        </w:rPr>
+        <w:t>o gráfica</w:t>
+      </w:r>
+      <w:proofErr w:type="gramEnd"/>
+      <w:r>
+        <w:rPr>
+          <w:rFonts w:ascii="Arial" w:eastAsia="Arial" w:hAnsi="Arial" w:cs="Arial"/>
+        </w:rPr>
+        <w:t xml:space="preserve"> de porcentagem de acerto baseado na média.</w:t>
+      </w:r>
+      <w:r>
+        <w:rPr>
+          <w:rFonts w:ascii="Arial" w:eastAsia="Arial" w:hAnsi="Arial" w:cs="Arial"/>
         </w:rPr>
         <w:t xml:space="preserve"> </w:t>
-      </w:r>
-    </w:p>
-    <w:p>
-      <w:pPr>
-        <w:spacing w:line="276" w:lineRule="auto"/>
-        <w:ind w:firstLine="708"/>
-        <w:rPr>
-          <w:rFonts w:ascii="Arial" w:eastAsia="Arial" w:hAnsi="Arial" w:cs="Arial"/>
-        </w:rPr>
-      </w:pPr>
-      <w:r>
-        <w:rPr>
-          <w:rFonts w:ascii="Arial" w:eastAsia="Arial" w:hAnsi="Arial" w:cs="Arial"/>
-        </w:rPr>
-        <w:t>Levando em consideração os objetivos principais do nosso projeto nossos requisitos serão separados em 3 tópicos.</w:t>
-      </w:r>
-    </w:p>
-    <w:p>
-      <w:pPr>
-        <w:spacing w:line="276" w:lineRule="auto"/>
-        <w:ind w:firstLine="708"/>
-        <w:rPr>
-          <w:rFonts w:ascii="Arial" w:eastAsia="Arial" w:hAnsi="Arial" w:cs="Arial"/>
-        </w:rPr>
-      </w:pPr>
-    </w:p>
-    <w:p>
-      <w:pPr>
-        <w:spacing w:line="276" w:lineRule="auto"/>
-        <w:rPr>
-          <w:rFonts w:ascii="Arial" w:eastAsia="Arial" w:hAnsi="Arial" w:cs="Arial"/>
-        </w:rPr>
-      </w:pPr>
-      <w:r>
-        <w:rPr>
-          <w:rFonts w:ascii="Arial" w:eastAsia="Arial" w:hAnsi="Arial" w:cs="Arial"/>
-          <w:u w:val="single"/>
-        </w:rPr>
-        <w:t>Site</w:t>
-      </w:r>
-      <w:r>
-        <w:rPr>
-          <w:rFonts w:ascii="Arial" w:eastAsia="Arial" w:hAnsi="Arial" w:cs="Arial"/>
-        </w:rPr>
-        <w:t>:</w:t>
       </w:r>
     </w:p>
     <w:p>
@@ -3813,12 +4121,27 @@
           <w:rFonts w:ascii="Arial" w:eastAsia="Arial" w:hAnsi="Arial" w:cs="Arial"/>
         </w:rPr>
       </w:pPr>
-      <w:r>
-        <w:rPr>
-          <w:rFonts w:ascii="Arial" w:eastAsia="Arial" w:hAnsi="Arial" w:cs="Arial"/>
-        </w:rPr>
-        <w:lastRenderedPageBreak/>
-        <w:t xml:space="preserve">No nosso site institucional iremos ter 7 páginas principais, levando em conta nossa identidade visual, contando com a tela inicial (home) onde terá uma breve explicação sobre o projeto e tecnologias usadas, nossos meios de contatos oficiais e botões no cabeçalho do site que levam para a página sobre nós, simulador financeiro, entre em contato e login. </w:t>
+    </w:p>
+    <w:p>
+      <w:pPr>
+        <w:spacing w:line="276" w:lineRule="auto"/>
+        <w:jc w:val="both"/>
+        <w:rPr>
+          <w:rFonts w:ascii="Arial" w:eastAsia="Arial" w:hAnsi="Arial" w:cs="Arial"/>
+        </w:rPr>
+      </w:pPr>
+      <w:r>
+        <w:rPr>
+          <w:rFonts w:ascii="Arial" w:eastAsia="Arial" w:hAnsi="Arial" w:cs="Arial"/>
+          <w:u w:val="single"/>
+        </w:rPr>
+        <w:t>Banco de dados</w:t>
+      </w:r>
+      <w:r>
+        <w:rPr>
+          <w:rFonts w:ascii="Arial" w:eastAsia="Arial" w:hAnsi="Arial" w:cs="Arial"/>
+        </w:rPr>
+        <w:t>:</w:t>
       </w:r>
     </w:p>
     <w:p>
@@ -3834,7 +4157,130 @@
         <w:rPr>
           <w:rFonts w:ascii="Arial" w:eastAsia="Arial" w:hAnsi="Arial" w:cs="Arial"/>
         </w:rPr>
-        <w:t xml:space="preserve">A tela “sobre nós” contará com nossos valores, culturas e até onde queremos chegar, mostramos nossos membros de equipe e contamos também um pouquinho sobre a visão de projeto e futuro na tecnologia sobre cada um de nós. </w:t>
+        <w:t xml:space="preserve">O banco de dados será o MySQL Serve, onde ele contará com as tabelas: </w:t>
+      </w:r>
+      <w:proofErr w:type="spellStart"/>
+      <w:r>
+        <w:rPr>
+          <w:rFonts w:ascii="Arial" w:eastAsia="Arial" w:hAnsi="Arial" w:cs="Arial"/>
+        </w:rPr>
+        <w:t>Usuario</w:t>
+      </w:r>
+      <w:proofErr w:type="spellEnd"/>
+      <w:r>
+        <w:rPr>
+          <w:rFonts w:ascii="Arial" w:eastAsia="Arial" w:hAnsi="Arial" w:cs="Arial"/>
+        </w:rPr>
+        <w:t xml:space="preserve">, onde será salvo os dados do cadastro do usuário; </w:t>
+      </w:r>
+      <w:proofErr w:type="spellStart"/>
+      <w:r>
+        <w:rPr>
+          <w:rFonts w:ascii="Arial" w:eastAsia="Arial" w:hAnsi="Arial" w:cs="Arial"/>
+        </w:rPr>
+        <w:t>Quiz</w:t>
+      </w:r>
+      <w:proofErr w:type="spellEnd"/>
+      <w:r>
+        <w:rPr>
+          <w:rFonts w:ascii="Arial" w:eastAsia="Arial" w:hAnsi="Arial" w:cs="Arial"/>
+        </w:rPr>
+        <w:t xml:space="preserve">, onde será armazenado o título do </w:t>
+      </w:r>
+      <w:proofErr w:type="spellStart"/>
+      <w:r>
+        <w:rPr>
+          <w:rFonts w:ascii="Arial" w:eastAsia="Arial" w:hAnsi="Arial" w:cs="Arial"/>
+        </w:rPr>
+        <w:t>quiz</w:t>
+      </w:r>
+      <w:proofErr w:type="spellEnd"/>
+      <w:r>
+        <w:rPr>
+          <w:rFonts w:ascii="Arial" w:eastAsia="Arial" w:hAnsi="Arial" w:cs="Arial"/>
+        </w:rPr>
+        <w:t xml:space="preserve">; Pergunta, onde será salvo as perguntas do respectivo </w:t>
+      </w:r>
+      <w:proofErr w:type="spellStart"/>
+      <w:r>
+        <w:rPr>
+          <w:rFonts w:ascii="Arial" w:eastAsia="Arial" w:hAnsi="Arial" w:cs="Arial"/>
+        </w:rPr>
+        <w:t>quiz</w:t>
+      </w:r>
+      <w:proofErr w:type="spellEnd"/>
+      <w:r>
+        <w:rPr>
+          <w:rFonts w:ascii="Arial" w:eastAsia="Arial" w:hAnsi="Arial" w:cs="Arial"/>
+        </w:rPr>
+        <w:t>; Resposta, onde será salvo todas as possíveis respostas da respectiva pergunta; Resultado, onde será</w:t>
+      </w:r>
+      <w:bookmarkStart w:id="6" w:name="_GoBack"/>
+      <w:bookmarkEnd w:id="6"/>
+      <w:r>
+        <w:rPr>
+          <w:rFonts w:ascii="Arial" w:eastAsia="Arial" w:hAnsi="Arial" w:cs="Arial"/>
+        </w:rPr>
+        <w:t xml:space="preserve"> armazenado a pontuação final do </w:t>
+      </w:r>
+      <w:proofErr w:type="spellStart"/>
+      <w:r>
+        <w:rPr>
+          <w:rFonts w:ascii="Arial" w:eastAsia="Arial" w:hAnsi="Arial" w:cs="Arial"/>
+        </w:rPr>
+        <w:t>Usuario</w:t>
+      </w:r>
+      <w:proofErr w:type="spellEnd"/>
+      <w:r>
+        <w:rPr>
+          <w:rFonts w:ascii="Arial" w:eastAsia="Arial" w:hAnsi="Arial" w:cs="Arial"/>
+        </w:rPr>
+        <w:t xml:space="preserve"> no determinado </w:t>
+      </w:r>
+      <w:proofErr w:type="spellStart"/>
+      <w:r>
+        <w:rPr>
+          <w:rFonts w:ascii="Arial" w:eastAsia="Arial" w:hAnsi="Arial" w:cs="Arial"/>
+        </w:rPr>
+        <w:t>quiz</w:t>
+      </w:r>
+      <w:proofErr w:type="spellEnd"/>
+      <w:r>
+        <w:rPr>
+          <w:rFonts w:ascii="Arial" w:eastAsia="Arial" w:hAnsi="Arial" w:cs="Arial"/>
+        </w:rPr>
+        <w:t>.</w:t>
+      </w:r>
+    </w:p>
+    <w:p>
+      <w:pPr>
+        <w:spacing w:line="276" w:lineRule="auto"/>
+        <w:jc w:val="both"/>
+        <w:rPr>
+          <w:rFonts w:ascii="Arial" w:eastAsia="Arial" w:hAnsi="Arial" w:cs="Arial"/>
+        </w:rPr>
+      </w:pPr>
+    </w:p>
+    <w:p>
+      <w:pPr>
+        <w:spacing w:line="276" w:lineRule="auto"/>
+        <w:jc w:val="both"/>
+        <w:rPr>
+          <w:rFonts w:ascii="Arial" w:eastAsia="Arial" w:hAnsi="Arial" w:cs="Arial"/>
+        </w:rPr>
+      </w:pPr>
+      <w:r>
+        <w:rPr>
+          <w:rFonts w:ascii="Arial" w:eastAsia="Arial" w:hAnsi="Arial" w:cs="Arial"/>
+          <w:u w:val="single"/>
+        </w:rPr>
+        <w:t>Sistemas operacionais</w:t>
+      </w:r>
+      <w:r>
+        <w:rPr>
+          <w:rFonts w:ascii="Arial" w:eastAsia="Arial" w:hAnsi="Arial" w:cs="Arial"/>
+        </w:rPr>
+        <w:t>:</w:t>
       </w:r>
     </w:p>
     <w:p>
@@ -3850,293 +4296,32 @@
         <w:rPr>
           <w:rFonts w:ascii="Arial" w:eastAsia="Arial" w:hAnsi="Arial" w:cs="Arial"/>
         </w:rPr>
-        <w:t xml:space="preserve">A tela do simulador financeiro terá um breve texto explicando as funcionalidades do nosso simulador e como o usuário poderá inserir os dados corretamente para ter o resultado funcional, também temos outro texto com a explicação dos resultados e como ele, com o nosso projeto, pode melhorar suas vendas. </w:t>
+        <w:t xml:space="preserve">Será usado um sistema operacional Windows onde será hospedado o site e o uma máquina virtual contendo o sistema operacional </w:t>
+      </w:r>
+      <w:proofErr w:type="spellStart"/>
+      <w:r>
+        <w:rPr>
+          <w:rFonts w:ascii="Arial" w:eastAsia="Arial" w:hAnsi="Arial" w:cs="Arial"/>
+        </w:rPr>
+        <w:t>Lubuntu</w:t>
+      </w:r>
+      <w:proofErr w:type="spellEnd"/>
+      <w:r>
+        <w:rPr>
+          <w:rFonts w:ascii="Arial" w:eastAsia="Arial" w:hAnsi="Arial" w:cs="Arial"/>
+        </w:rPr>
+        <w:t>, uma distribuição Linux, onde hospedara o banco de dados.</w:t>
+      </w:r>
+      <w:r>
+        <w:rPr>
+          <w:rFonts w:ascii="Arial" w:eastAsia="Arial" w:hAnsi="Arial" w:cs="Arial"/>
+        </w:rPr>
+        <w:t xml:space="preserve"> </w:t>
       </w:r>
     </w:p>
     <w:p>
       <w:pPr>
         <w:spacing w:line="276" w:lineRule="auto"/>
-        <w:ind w:firstLine="708"/>
-        <w:jc w:val="both"/>
-        <w:rPr>
-          <w:rFonts w:ascii="Arial" w:eastAsia="Arial" w:hAnsi="Arial" w:cs="Arial"/>
-        </w:rPr>
-      </w:pPr>
-      <w:r>
-        <w:rPr>
-          <w:rFonts w:ascii="Arial" w:eastAsia="Arial" w:hAnsi="Arial" w:cs="Arial"/>
-        </w:rPr>
-        <w:t xml:space="preserve">A tela entre em contato tem como o objetivo mostrar todos os nossos meios de contato que vai além do rodapé da home, tantos os meios de contato da empresa tanto os perfis profissionais dos membros. </w:t>
-      </w:r>
-    </w:p>
-    <w:p>
-      <w:pPr>
-        <w:spacing w:line="276" w:lineRule="auto"/>
-        <w:ind w:firstLine="708"/>
-        <w:jc w:val="both"/>
-        <w:rPr>
-          <w:rFonts w:ascii="Arial" w:eastAsia="Arial" w:hAnsi="Arial" w:cs="Arial"/>
-        </w:rPr>
-      </w:pPr>
-      <w:r>
-        <w:rPr>
-          <w:rFonts w:ascii="Arial" w:eastAsia="Arial" w:hAnsi="Arial" w:cs="Arial"/>
-        </w:rPr>
-        <w:t xml:space="preserve">A tela de login conta com dois inputs, um do e-mail e outro da senha do usuário, juntamente com o botão de login, ela conta com um verificador de senha e e-mails corretos onde caso tenha algum caractere errado ou o espaço esteja em branco o site declara falha no login e exibe um alerta que exibe “dados incorretos” e inclui um link direto para a página de cadastro caso o usuário ainda não possua uma conta </w:t>
-      </w:r>
-    </w:p>
-    <w:p>
-      <w:pPr>
-        <w:spacing w:line="276" w:lineRule="auto"/>
-        <w:ind w:firstLine="708"/>
-        <w:jc w:val="both"/>
-        <w:rPr>
-          <w:rFonts w:ascii="Arial" w:eastAsia="Arial" w:hAnsi="Arial" w:cs="Arial"/>
-        </w:rPr>
-      </w:pPr>
-      <w:r>
-        <w:rPr>
-          <w:rFonts w:ascii="Arial" w:eastAsia="Arial" w:hAnsi="Arial" w:cs="Arial"/>
-        </w:rPr>
-        <w:t xml:space="preserve">Na tela de cadastro teremos inputs com as informações necessárias para realizar o cadastro do mercado contando com um verificador de senha aonde no mínimo ele precisará colocar uma letra maiúscula, 8 caracteres e mais um caractere especial, já no e-mail o usuário precisa incluir @.com, caso algum desses requisitos não seja concluído terá um texto auxiliar embaixo dessas inputs aonde mostra o que resta ele colocar, caso sejam atendidos temos um botão “cadastro” aonde caso todas as inputs obrigatórias estejam com conteúdo irá levar ele para a página de dashboard. </w:t>
-      </w:r>
-    </w:p>
-    <w:p>
-      <w:pPr>
-        <w:spacing w:line="276" w:lineRule="auto"/>
-        <w:ind w:firstLine="708"/>
-        <w:jc w:val="both"/>
-        <w:rPr>
-          <w:rFonts w:ascii="Arial" w:eastAsia="Arial" w:hAnsi="Arial" w:cs="Arial"/>
-        </w:rPr>
-      </w:pPr>
-      <w:r>
-        <w:rPr>
-          <w:rFonts w:ascii="Arial" w:eastAsia="Arial" w:hAnsi="Arial" w:cs="Arial"/>
-        </w:rPr>
-        <w:t xml:space="preserve">Por fim na tela de dashboard iremos exibir os dados coletados em informações para o usuário conseguir ter uma melhor visão sobre seu negócio e como pode melhorar suas vendas. </w:t>
-      </w:r>
-    </w:p>
-    <w:p>
-      <w:pPr>
-        <w:spacing w:line="276" w:lineRule="auto"/>
-        <w:ind w:firstLine="708"/>
-        <w:jc w:val="both"/>
-        <w:rPr>
-          <w:rFonts w:ascii="Arial" w:eastAsia="Arial" w:hAnsi="Arial" w:cs="Arial"/>
-        </w:rPr>
-      </w:pPr>
-    </w:p>
-    <w:p>
-      <w:pPr>
-        <w:spacing w:line="276" w:lineRule="auto"/>
-        <w:jc w:val="both"/>
-        <w:rPr>
-          <w:rFonts w:ascii="Arial" w:eastAsia="Arial" w:hAnsi="Arial" w:cs="Arial"/>
-        </w:rPr>
-      </w:pPr>
-      <w:r>
-        <w:rPr>
-          <w:rFonts w:ascii="Arial" w:eastAsia="Arial" w:hAnsi="Arial" w:cs="Arial"/>
-          <w:u w:val="single"/>
-        </w:rPr>
-        <w:t>Banco de dados</w:t>
-      </w:r>
-      <w:r>
-        <w:rPr>
-          <w:rFonts w:ascii="Arial" w:eastAsia="Arial" w:hAnsi="Arial" w:cs="Arial"/>
-        </w:rPr>
-        <w:t>:</w:t>
-      </w:r>
-    </w:p>
-    <w:p>
-      <w:pPr>
-        <w:spacing w:line="276" w:lineRule="auto"/>
-        <w:ind w:firstLine="708"/>
-        <w:jc w:val="both"/>
-        <w:rPr>
-          <w:rFonts w:ascii="Arial" w:eastAsia="Arial" w:hAnsi="Arial" w:cs="Arial"/>
-        </w:rPr>
-      </w:pPr>
-      <w:r>
-        <w:rPr>
-          <w:rFonts w:ascii="Arial" w:eastAsia="Arial" w:hAnsi="Arial" w:cs="Arial"/>
-        </w:rPr>
-        <w:t xml:space="preserve">No banco de dados temos uma modelagem de todas as tabelas e dados que iremos armazenar e qual será sua lógica, juntamente com tabelas direcionadas para o cadastro, dados do sensor, leitura do sensor, franquias e seus respectivos endereços e responsáveis. Após coletar os dados pelo sensor, via API iremos inserir </w:t>
-      </w:r>
-      <w:r>
-        <w:rPr>
-          <w:rFonts w:ascii="Arial" w:eastAsia="Arial" w:hAnsi="Arial" w:cs="Arial"/>
-        </w:rPr>
-        <w:lastRenderedPageBreak/>
-        <w:t xml:space="preserve">esses dados diretamente no banco que estará alocado em uma máquina virtual ubuntu. </w:t>
-      </w:r>
-    </w:p>
-    <w:p>
-      <w:pPr>
-        <w:spacing w:line="276" w:lineRule="auto"/>
-        <w:jc w:val="both"/>
-        <w:rPr>
-          <w:rFonts w:ascii="Arial" w:eastAsia="Arial" w:hAnsi="Arial" w:cs="Arial"/>
-        </w:rPr>
-      </w:pPr>
-      <w:r>
-        <w:rPr>
-          <w:rFonts w:ascii="Arial" w:eastAsia="Arial" w:hAnsi="Arial" w:cs="Arial"/>
-          <w:u w:val="single"/>
-        </w:rPr>
-        <w:t>Arduino</w:t>
-      </w:r>
-      <w:r>
-        <w:rPr>
-          <w:rFonts w:ascii="Arial" w:eastAsia="Arial" w:hAnsi="Arial" w:cs="Arial"/>
-        </w:rPr>
-        <w:t>:</w:t>
-      </w:r>
-    </w:p>
-    <w:p>
-      <w:pPr>
-        <w:spacing w:line="276" w:lineRule="auto"/>
-        <w:ind w:firstLine="708"/>
-        <w:jc w:val="both"/>
-        <w:rPr>
-          <w:rFonts w:ascii="Arial" w:eastAsia="Arial" w:hAnsi="Arial" w:cs="Arial"/>
-        </w:rPr>
-      </w:pPr>
-      <w:r>
-        <w:rPr>
-          <w:rFonts w:ascii="Arial" w:eastAsia="Arial" w:hAnsi="Arial" w:cs="Arial"/>
-        </w:rPr>
-        <w:t xml:space="preserve">Iremos usar o Arduino UNO R3 como o cérebro que guardará o código que escrevemos no Arduino IDE, também usaremos um sensor ultrassônico que irá captar os dados do fluxo de pessoas por corredor, usaremos 4 jumpers macho-fêmea para conectar o sensor com o Arduino, um cabo USB de alimentação conectado juntamente com um notebook (ou outra coisa que de energia). Com isso conseguimos captar esses dados 24hrs por dia trazendo informações mais especificas e precisas. </w:t>
-      </w:r>
-    </w:p>
-    <w:p>
-      <w:pPr>
-        <w:spacing w:line="276" w:lineRule="auto"/>
-        <w:jc w:val="both"/>
-        <w:rPr>
-          <w:rFonts w:ascii="Arial" w:eastAsia="Arial" w:hAnsi="Arial" w:cs="Arial"/>
-        </w:rPr>
-      </w:pPr>
-    </w:p>
-    <w:p>
-      <w:pPr>
-        <w:spacing w:line="276" w:lineRule="auto"/>
-        <w:jc w:val="both"/>
-        <w:rPr>
-          <w:rFonts w:ascii="Arial" w:eastAsia="Arial" w:hAnsi="Arial" w:cs="Arial"/>
-        </w:rPr>
-      </w:pPr>
-      <w:r>
-        <w:rPr>
-          <w:rFonts w:ascii="Arial" w:eastAsia="Arial" w:hAnsi="Arial" w:cs="Arial"/>
-          <w:u w:val="single"/>
-        </w:rPr>
-        <w:t>Sistemas operacionais</w:t>
-      </w:r>
-      <w:r>
-        <w:rPr>
-          <w:rFonts w:ascii="Arial" w:eastAsia="Arial" w:hAnsi="Arial" w:cs="Arial"/>
-        </w:rPr>
-        <w:t>:</w:t>
-      </w:r>
-    </w:p>
-    <w:p>
-      <w:pPr>
-        <w:spacing w:line="276" w:lineRule="auto"/>
-        <w:ind w:firstLine="708"/>
-        <w:jc w:val="both"/>
-        <w:rPr>
-          <w:rFonts w:ascii="Arial" w:eastAsia="Arial" w:hAnsi="Arial" w:cs="Arial"/>
-        </w:rPr>
-      </w:pPr>
-      <w:r>
-        <w:rPr>
-          <w:rFonts w:ascii="Arial" w:eastAsia="Arial" w:hAnsi="Arial" w:cs="Arial"/>
-        </w:rPr>
-        <w:t>U</w:t>
-      </w:r>
-      <w:r>
-        <w:rPr>
-          <w:rFonts w:ascii="Arial" w:eastAsia="Arial" w:hAnsi="Arial" w:cs="Arial"/>
-        </w:rPr>
-        <w:t xml:space="preserve">saremos um sistema operacional host que será o Windows que guardará o site e Arduino IDE, também usaremos o sistema </w:t>
-      </w:r>
-      <w:r>
-        <w:rPr>
-          <w:rFonts w:ascii="Arial" w:eastAsia="Arial" w:hAnsi="Arial" w:cs="Arial"/>
-        </w:rPr>
-        <w:t>U</w:t>
-      </w:r>
-      <w:r>
-        <w:rPr>
-          <w:rFonts w:ascii="Arial" w:eastAsia="Arial" w:hAnsi="Arial" w:cs="Arial"/>
-        </w:rPr>
-        <w:t xml:space="preserve">buntu que é uma distribuição Linux que será armazenado o banco de dados, iremos realizar todos os comandos pelo sistema </w:t>
-      </w:r>
-      <w:r>
-        <w:rPr>
-          <w:rFonts w:ascii="Arial" w:eastAsia="Arial" w:hAnsi="Arial" w:cs="Arial"/>
-        </w:rPr>
-        <w:t>U</w:t>
-      </w:r>
-      <w:r>
-        <w:rPr>
-          <w:rFonts w:ascii="Arial" w:eastAsia="Arial" w:hAnsi="Arial" w:cs="Arial"/>
-        </w:rPr>
-        <w:t xml:space="preserve">buntu. </w:t>
-      </w:r>
-    </w:p>
-    <w:p>
-      <w:pPr>
-        <w:spacing w:line="276" w:lineRule="auto"/>
-        <w:ind w:firstLine="708"/>
-        <w:jc w:val="both"/>
-        <w:rPr>
-          <w:rFonts w:ascii="Arial" w:eastAsia="Arial" w:hAnsi="Arial" w:cs="Arial"/>
-        </w:rPr>
-      </w:pPr>
-    </w:p>
-    <w:p>
-      <w:pPr>
-        <w:spacing w:line="276" w:lineRule="auto"/>
-        <w:jc w:val="both"/>
-        <w:rPr>
-          <w:rFonts w:ascii="Arial" w:eastAsia="Arial" w:hAnsi="Arial" w:cs="Arial"/>
-        </w:rPr>
-      </w:pPr>
-      <w:r>
-        <w:rPr>
-          <w:rFonts w:ascii="Arial" w:eastAsia="Arial" w:hAnsi="Arial" w:cs="Arial"/>
-          <w:u w:val="single"/>
-        </w:rPr>
-        <w:t>Documentação</w:t>
-      </w:r>
-      <w:r>
-        <w:rPr>
-          <w:rFonts w:ascii="Arial" w:eastAsia="Arial" w:hAnsi="Arial" w:cs="Arial"/>
-        </w:rPr>
-        <w:t>:</w:t>
-      </w:r>
-    </w:p>
-    <w:p>
-      <w:pPr>
-        <w:spacing w:line="276" w:lineRule="auto"/>
-        <w:ind w:firstLine="708"/>
-        <w:jc w:val="both"/>
-        <w:rPr>
-          <w:rFonts w:ascii="Arial" w:eastAsia="Arial" w:hAnsi="Arial" w:cs="Arial"/>
-        </w:rPr>
-      </w:pPr>
-      <w:r>
-        <w:rPr>
-          <w:rFonts w:ascii="Arial" w:eastAsia="Arial" w:hAnsi="Arial" w:cs="Arial"/>
-        </w:rPr>
-        <w:t>Na documentação do projeto contamos com o máximo de detalhamento do projeto, objetivos e justificativas, quais serão os requisitos, partes interessadas como steakholders e cronogramas de tarefas com detalhamento no orçamento de cada equipamento e mão de obra, juntamente com o diagrama de negócio onde mostramos o passo-a-passo do nosso processo sem o quesito técnico e o diagrama técnico onde já contamos com mais detalhes todos os quesitos técnicos.</w:t>
-      </w:r>
-    </w:p>
-    <w:p>
-      <w:pPr>
         <w:ind w:firstLine="708"/>
         <w:jc w:val="both"/>
         <w:rPr>
@@ -4279,14 +4464,20 @@
           <w:b/>
           <w:bCs/>
         </w:rPr>
+        <w:t>Simulador Financeiro:</w:t>
+      </w:r>
+      <w:r>
+        <w:rPr>
+          <w:rFonts w:ascii="Arial" w:eastAsia="Arial" w:hAnsi="Arial" w:cs="Arial"/>
+        </w:rPr>
+        <w:t xml:space="preserve"> Conectada ao Site Institucional, opera como uma calculadora para agradar potenciais clientes e trazer simulações de </w:t>
+      </w:r>
+      <w:r>
+        <w:rPr>
+          <w:rFonts w:ascii="Arial" w:eastAsia="Arial" w:hAnsi="Arial" w:cs="Arial"/>
+        </w:rPr>
         <w:lastRenderedPageBreak/>
-        <w:t>Simulador Financeiro:</w:t>
-      </w:r>
-      <w:r>
-        <w:rPr>
-          <w:rFonts w:ascii="Arial" w:eastAsia="Arial" w:hAnsi="Arial" w:cs="Arial"/>
-        </w:rPr>
-        <w:t xml:space="preserve"> Conectada ao Site Institucional, opera como uma calculadora para agradar potenciais clientes e trazer simulações de cálculos relacionados ao fluxo e compras/vendas em setores varejistas, tudo com dados fictícios que podem ser implementados pelo cliente</w:t>
+        <w:t>cálculos relacionados ao fluxo e compras/vendas em setores varejistas, tudo com dados fictícios que podem ser implementados pelo cliente</w:t>
       </w:r>
       <w:r>
         <w:rPr>
@@ -4601,14 +4792,7 @@
         <w:rPr>
           <w:rFonts w:ascii="Arial" w:eastAsia="Arial" w:hAnsi="Arial" w:cs="Arial"/>
         </w:rPr>
-        <w:t xml:space="preserve">o da ferramenta (Nossa equipe visa apenas em cuidar da entrega do projeto, a visualização dos dados está sendo feita de maneira interativa </w:t>
-      </w:r>
-      <w:r>
-        <w:rPr>
-          <w:rFonts w:ascii="Arial" w:eastAsia="Arial" w:hAnsi="Arial" w:cs="Arial"/>
-        </w:rPr>
-        <w:lastRenderedPageBreak/>
-        <w:t>para que os funcionários não possuam problemas técnicos em analisar os dados entregados).</w:t>
+        <w:t>o da ferramenta (Nossa equipe visa apenas em cuidar da entrega do projeto, a visualização dos dados está sendo feita de maneira interativa para que os funcionários não possuam problemas técnicos em analisar os dados entregados).</w:t>
       </w:r>
     </w:p>
     <w:p>
@@ -5525,7 +5709,6 @@
               <w:rPr>
                 <w:rFonts w:ascii="Arial" w:eastAsia="Arial" w:hAnsi="Arial" w:cs="Arial"/>
               </w:rPr>
-              <w:lastRenderedPageBreak/>
               <w:t>Entrega do Produto</w:t>
             </w:r>
           </w:p>
@@ -5603,6 +5786,7 @@
         <w:rPr>
           <w:rFonts w:ascii="Arial" w:eastAsia="Arial" w:hAnsi="Arial" w:cs="Arial"/>
         </w:rPr>
+        <w:lastRenderedPageBreak/>
         <w:br w:type="page"/>
       </w:r>
     </w:p>
@@ -8235,42 +8419,6 @@
     </w:pPr>
   </w:p>
 </w:hdr>
-</file>
-
-<file path=word/intelligence2.xml><?xml version="1.0" encoding="utf-8"?>
-<int2:intelligence xmlns:int2="http://schemas.microsoft.com/office/intelligence/2020/intelligence" xmlns:oel="http://schemas.microsoft.com/office/2019/extlst">
-  <int2:observations>
-    <int2:textHash int2:hashCode="vUZycTFiGWey0R" int2:id="zyxqozvq">
-      <int2:state int2:type="spell" int2:value="Rejected"/>
-    </int2:textHash>
-    <int2:textHash int2:hashCode="bk2Ibn807s23gO" int2:id="rqSxElwH">
-      <int2:state int2:type="spell" int2:value="Rejected"/>
-    </int2:textHash>
-    <int2:textHash int2:hashCode="jJXe9ka2EnKC7V" int2:id="21pfTcwO">
-      <int2:state int2:type="spell" int2:value="Rejected"/>
-    </int2:textHash>
-    <int2:textHash int2:hashCode="DmVchnnvZa7Zzs" int2:id="AaAKu4iZ">
-      <int2:state int2:type="spell" int2:value="Rejected"/>
-    </int2:textHash>
-    <int2:textHash int2:hashCode="+pN3dizlouZIWL" int2:id="FGQ0lmBX">
-      <int2:state int2:type="spell" int2:value="Rejected"/>
-    </int2:textHash>
-    <int2:textHash int2:hashCode="e1zfPbl1cRqw7B" int2:id="XlEr0brb">
-      <int2:state int2:type="spell" int2:value="Rejected"/>
-    </int2:textHash>
-    <int2:textHash int2:hashCode="4UXphL6hjhVz4/" int2:id="eg6IPD6f">
-      <int2:state int2:type="spell" int2:value="Rejected"/>
-    </int2:textHash>
-    <int2:textHash int2:hashCode="h7acFk1IIZIep6" int2:id="ewja7lKI">
-      <int2:state int2:type="spell" int2:value="Rejected"/>
-    </int2:textHash>
-    <int2:textHash int2:hashCode="E/BXBFqb36o75m" int2:id="nhWojLXz">
-      <int2:state int2:type="spell" int2:value="Rejected"/>
-    </int2:textHash>
-  </int2:observations>
-  <int2:intelligenceSettings/>
-  <int2:onDemandWorkflows/>
-</int2:intelligence>
 </file>
 
 <file path=word/numbering.xml><?xml version="1.0" encoding="utf-8"?>

</xml_diff>

<commit_message>
Documentação final com imagens
</commit_message>
<xml_diff>
--- a/docs/Tokyo Drift.docx
+++ b/docs/Tokyo Drift.docx
@@ -3883,6 +3883,68 @@
       <w:r>
         <w:rPr>
           <w:rFonts w:ascii="Arial" w:eastAsia="Arial" w:hAnsi="Arial" w:cs="Arial"/>
+          <w:noProof/>
+          <w:lang w:eastAsia="pt-BR"/>
+        </w:rPr>
+        <w:drawing>
+          <wp:anchor distT="0" distB="0" distL="114300" distR="114300" simplePos="0" relativeHeight="251682816" behindDoc="0" locked="0" layoutInCell="1" allowOverlap="1" wp14:anchorId="78567042" wp14:editId="5D946C27">
+            <wp:simplePos x="0" y="0"/>
+            <wp:positionH relativeFrom="margin">
+              <wp:align>left</wp:align>
+            </wp:positionH>
+            <wp:positionV relativeFrom="paragraph">
+              <wp:posOffset>555625</wp:posOffset>
+            </wp:positionV>
+            <wp:extent cx="2343150" cy="1757492"/>
+            <wp:effectExtent l="0" t="0" r="0" b="0"/>
+            <wp:wrapSquare wrapText="bothSides"/>
+            <wp:docPr id="18" name="Imagem 18"/>
+            <wp:cNvGraphicFramePr>
+              <a:graphicFrameLocks xmlns:a="http://schemas.openxmlformats.org/drawingml/2006/main" noChangeAspect="1"/>
+            </wp:cNvGraphicFramePr>
+            <a:graphic xmlns:a="http://schemas.openxmlformats.org/drawingml/2006/main">
+              <a:graphicData uri="http://schemas.openxmlformats.org/drawingml/2006/picture">
+                <pic:pic xmlns:pic="http://schemas.openxmlformats.org/drawingml/2006/picture">
+                  <pic:nvPicPr>
+                    <pic:cNvPr id="18" name="00 (134).jpg"/>
+                    <pic:cNvPicPr/>
+                  </pic:nvPicPr>
+                  <pic:blipFill>
+                    <a:blip r:embed="rId11" cstate="print">
+                      <a:extLst>
+                        <a:ext uri="{28A0092B-C50C-407E-A947-70E740481C1C}">
+                          <a14:useLocalDpi xmlns:a14="http://schemas.microsoft.com/office/drawing/2010/main" val="0"/>
+                        </a:ext>
+                      </a:extLst>
+                    </a:blip>
+                    <a:stretch>
+                      <a:fillRect/>
+                    </a:stretch>
+                  </pic:blipFill>
+                  <pic:spPr>
+                    <a:xfrm>
+                      <a:off x="0" y="0"/>
+                      <a:ext cx="2343150" cy="1757492"/>
+                    </a:xfrm>
+                    <a:prstGeom prst="rect">
+                      <a:avLst/>
+                    </a:prstGeom>
+                  </pic:spPr>
+                </pic:pic>
+              </a:graphicData>
+            </a:graphic>
+            <wp14:sizeRelH relativeFrom="page">
+              <wp14:pctWidth>0</wp14:pctWidth>
+            </wp14:sizeRelH>
+            <wp14:sizeRelV relativeFrom="page">
+              <wp14:pctHeight>0</wp14:pctHeight>
+            </wp14:sizeRelV>
+          </wp:anchor>
+        </w:drawing>
+      </w:r>
+      <w:r>
+        <w:rPr>
+          <w:rFonts w:ascii="Arial" w:eastAsia="Arial" w:hAnsi="Arial" w:cs="Arial"/>
         </w:rPr>
         <w:t xml:space="preserve">Desde que eu era criança eu sempre gostei de carros, eu tive diversas miniaturas, pistas de carrinhos, roupas e acessórios de personagens de filmes de animações sobre carros, como o </w:t>
       </w:r>
@@ -3929,6 +3991,170 @@
       </w:pPr>
       <w:r>
         <w:rPr>
+          <w:noProof/>
+        </w:rPr>
+        <mc:AlternateContent>
+          <mc:Choice Requires="wps">
+            <w:drawing>
+              <wp:anchor distT="0" distB="0" distL="114300" distR="114300" simplePos="0" relativeHeight="251687936" behindDoc="0" locked="0" layoutInCell="1" allowOverlap="1" wp14:anchorId="2ADEACEF" wp14:editId="22B56E15">
+                <wp:simplePos x="0" y="0"/>
+                <wp:positionH relativeFrom="column">
+                  <wp:posOffset>3691890</wp:posOffset>
+                </wp:positionH>
+                <wp:positionV relativeFrom="paragraph">
+                  <wp:posOffset>3919855</wp:posOffset>
+                </wp:positionV>
+                <wp:extent cx="2039620" cy="635"/>
+                <wp:effectExtent l="0" t="0" r="0" b="0"/>
+                <wp:wrapSquare wrapText="bothSides"/>
+                <wp:docPr id="21" name="Caixa de Texto 21"/>
+                <wp:cNvGraphicFramePr/>
+                <a:graphic xmlns:a="http://schemas.openxmlformats.org/drawingml/2006/main">
+                  <a:graphicData uri="http://schemas.microsoft.com/office/word/2010/wordprocessingShape">
+                    <wps:wsp>
+                      <wps:cNvSpPr txBox="1"/>
+                      <wps:spPr>
+                        <a:xfrm>
+                          <a:off x="0" y="0"/>
+                          <a:ext cx="2039620" cy="635"/>
+                        </a:xfrm>
+                        <a:prstGeom prst="rect">
+                          <a:avLst/>
+                        </a:prstGeom>
+                        <a:solidFill>
+                          <a:prstClr val="white"/>
+                        </a:solidFill>
+                        <a:ln>
+                          <a:noFill/>
+                        </a:ln>
+                      </wps:spPr>
+                      <wps:txbx>
+                        <w:txbxContent>
+                          <w:p>
+                            <w:pPr>
+                              <w:pStyle w:val="Legenda"/>
+                              <w:jc w:val="center"/>
+                              <w:rPr>
+                                <w:rFonts w:ascii="Arial" w:eastAsia="Arial" w:hAnsi="Arial" w:cs="Arial"/>
+                                <w:noProof/>
+                                <w:sz w:val="24"/>
+                                <w:szCs w:val="24"/>
+                              </w:rPr>
+                            </w:pPr>
+                            <w:r>
+                              <w:t>Eu e meu pai</w:t>
+                            </w:r>
+                          </w:p>
+                        </w:txbxContent>
+                      </wps:txbx>
+                      <wps:bodyPr rot="0" spcFirstLastPara="0" vertOverflow="overflow" horzOverflow="overflow" vert="horz" wrap="square" lIns="0" tIns="0" rIns="0" bIns="0" numCol="1" spcCol="0" rtlCol="0" fromWordArt="0" anchor="t" anchorCtr="0" forceAA="0" compatLnSpc="1">
+                        <a:prstTxWarp prst="textNoShape">
+                          <a:avLst/>
+                        </a:prstTxWarp>
+                        <a:spAutoFit/>
+                      </wps:bodyPr>
+                    </wps:wsp>
+                  </a:graphicData>
+                </a:graphic>
+              </wp:anchor>
+            </w:drawing>
+          </mc:Choice>
+          <mc:Fallback>
+            <w:pict>
+              <v:shapetype w14:anchorId="2ADEACEF" id="_x0000_t202" coordsize="21600,21600" o:spt="202" path="m,l,21600r21600,l21600,xe">
+                <v:stroke joinstyle="miter"/>
+                <v:path gradientshapeok="t" o:connecttype="rect"/>
+              </v:shapetype>
+              <v:shape id="Caixa de Texto 21" o:spid="_x0000_s1029" type="#_x0000_t202" style="position:absolute;left:0;text-align:left;margin-left:290.7pt;margin-top:308.65pt;width:160.6pt;height:.05pt;z-index:251687936;visibility:visible;mso-wrap-style:square;mso-wrap-distance-left:9pt;mso-wrap-distance-top:0;mso-wrap-distance-right:9pt;mso-wrap-distance-bottom:0;mso-position-horizontal:absolute;mso-position-horizontal-relative:text;mso-position-vertical:absolute;mso-position-vertical-relative:text;v-text-anchor:top" o:gfxdata="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" stroked="f">
+                <v:textbox style="mso-fit-shape-to-text:t" inset="0,0,0,0">
+                  <w:txbxContent>
+                    <w:p>
+                      <w:pPr>
+                        <w:pStyle w:val="Legenda"/>
+                        <w:jc w:val="center"/>
+                        <w:rPr>
+                          <w:rFonts w:ascii="Arial" w:eastAsia="Arial" w:hAnsi="Arial" w:cs="Arial"/>
+                          <w:noProof/>
+                          <w:sz w:val="24"/>
+                          <w:szCs w:val="24"/>
+                        </w:rPr>
+                      </w:pPr>
+                      <w:r>
+                        <w:t>Eu e meu pai</w:t>
+                      </w:r>
+                    </w:p>
+                  </w:txbxContent>
+                </v:textbox>
+                <w10:wrap type="square"/>
+              </v:shape>
+            </w:pict>
+          </mc:Fallback>
+        </mc:AlternateContent>
+      </w:r>
+      <w:r>
+        <w:rPr>
+          <w:rFonts w:ascii="Arial" w:eastAsia="Arial" w:hAnsi="Arial" w:cs="Arial"/>
+          <w:noProof/>
+          <w:lang w:eastAsia="pt-BR"/>
+        </w:rPr>
+        <w:drawing>
+          <wp:anchor distT="0" distB="0" distL="114300" distR="114300" simplePos="0" relativeHeight="251683840" behindDoc="0" locked="0" layoutInCell="1" allowOverlap="1" wp14:anchorId="262676E3" wp14:editId="6C25FA1C">
+            <wp:simplePos x="0" y="0"/>
+            <wp:positionH relativeFrom="margin">
+              <wp:align>right</wp:align>
+            </wp:positionH>
+            <wp:positionV relativeFrom="paragraph">
+              <wp:posOffset>990384</wp:posOffset>
+            </wp:positionV>
+            <wp:extent cx="2039620" cy="2872740"/>
+            <wp:effectExtent l="0" t="0" r="0" b="3810"/>
+            <wp:wrapSquare wrapText="bothSides"/>
+            <wp:docPr id="19" name="Imagem 19"/>
+            <wp:cNvGraphicFramePr>
+              <a:graphicFrameLocks xmlns:a="http://schemas.openxmlformats.org/drawingml/2006/main" noChangeAspect="1"/>
+            </wp:cNvGraphicFramePr>
+            <a:graphic xmlns:a="http://schemas.openxmlformats.org/drawingml/2006/main">
+              <a:graphicData uri="http://schemas.openxmlformats.org/drawingml/2006/picture">
+                <pic:pic xmlns:pic="http://schemas.openxmlformats.org/drawingml/2006/picture">
+                  <pic:nvPicPr>
+                    <pic:cNvPr id="19" name="Imagem do WhatsApp de 2025-12-04 à(s) 21.16.01_bd524de2.jpg"/>
+                    <pic:cNvPicPr/>
+                  </pic:nvPicPr>
+                  <pic:blipFill>
+                    <a:blip r:embed="rId12" cstate="print">
+                      <a:extLst>
+                        <a:ext uri="{28A0092B-C50C-407E-A947-70E740481C1C}">
+                          <a14:useLocalDpi xmlns:a14="http://schemas.microsoft.com/office/drawing/2010/main" val="0"/>
+                        </a:ext>
+                      </a:extLst>
+                    </a:blip>
+                    <a:stretch>
+                      <a:fillRect/>
+                    </a:stretch>
+                  </pic:blipFill>
+                  <pic:spPr>
+                    <a:xfrm>
+                      <a:off x="0" y="0"/>
+                      <a:ext cx="2039620" cy="2872740"/>
+                    </a:xfrm>
+                    <a:prstGeom prst="rect">
+                      <a:avLst/>
+                    </a:prstGeom>
+                  </pic:spPr>
+                </pic:pic>
+              </a:graphicData>
+            </a:graphic>
+            <wp14:sizeRelH relativeFrom="page">
+              <wp14:pctWidth>0</wp14:pctWidth>
+            </wp14:sizeRelH>
+            <wp14:sizeRelV relativeFrom="page">
+              <wp14:pctHeight>0</wp14:pctHeight>
+            </wp14:sizeRelV>
+          </wp:anchor>
+        </w:drawing>
+      </w:r>
+      <w:r>
+        <w:rPr>
           <w:rFonts w:ascii="Arial" w:eastAsia="Arial" w:hAnsi="Arial" w:cs="Arial"/>
         </w:rPr>
         <w:t>Aos meus 13 anos de idade, eu conheci e assiste o filme Velozes e Furiosos: Desafio em Tóquio</w:t>
@@ -3952,6 +4178,113 @@
       </w:pPr>
       <w:r>
         <w:rPr>
+          <w:noProof/>
+        </w:rPr>
+        <mc:AlternateContent>
+          <mc:Choice Requires="wps">
+            <w:drawing>
+              <wp:anchor distT="0" distB="0" distL="114300" distR="114300" simplePos="0" relativeHeight="251685888" behindDoc="0" locked="0" layoutInCell="1" allowOverlap="1" wp14:anchorId="6616CBDF" wp14:editId="08F6BEAC">
+                <wp:simplePos x="0" y="0"/>
+                <wp:positionH relativeFrom="margin">
+                  <wp:align>left</wp:align>
+                </wp:positionH>
+                <wp:positionV relativeFrom="paragraph">
+                  <wp:posOffset>155575</wp:posOffset>
+                </wp:positionV>
+                <wp:extent cx="2343150" cy="172085"/>
+                <wp:effectExtent l="0" t="0" r="0" b="0"/>
+                <wp:wrapSquare wrapText="bothSides"/>
+                <wp:docPr id="20" name="Caixa de Texto 20"/>
+                <wp:cNvGraphicFramePr/>
+                <a:graphic xmlns:a="http://schemas.openxmlformats.org/drawingml/2006/main">
+                  <a:graphicData uri="http://schemas.microsoft.com/office/word/2010/wordprocessingShape">
+                    <wps:wsp>
+                      <wps:cNvSpPr txBox="1"/>
+                      <wps:spPr>
+                        <a:xfrm>
+                          <a:off x="0" y="0"/>
+                          <a:ext cx="2343150" cy="172085"/>
+                        </a:xfrm>
+                        <a:prstGeom prst="rect">
+                          <a:avLst/>
+                        </a:prstGeom>
+                        <a:solidFill>
+                          <a:prstClr val="white"/>
+                        </a:solidFill>
+                        <a:ln>
+                          <a:noFill/>
+                        </a:ln>
+                      </wps:spPr>
+                      <wps:txbx>
+                        <w:txbxContent>
+                          <w:p>
+                            <w:pPr>
+                              <w:pStyle w:val="Legenda"/>
+                              <w:jc w:val="center"/>
+                              <w:rPr>
+                                <w:rFonts w:ascii="Arial" w:eastAsia="Arial" w:hAnsi="Arial" w:cs="Arial"/>
+                                <w:noProof/>
+                                <w:sz w:val="24"/>
+                                <w:szCs w:val="24"/>
+                              </w:rPr>
+                            </w:pPr>
+                            <w:r>
+                              <w:t xml:space="preserve">Eu criança em </w:t>
+                            </w:r>
+                            <w:r>
+                              <w:t>uma cama em formato de carro</w:t>
+                            </w:r>
+                          </w:p>
+                        </w:txbxContent>
+                      </wps:txbx>
+                      <wps:bodyPr rot="0" spcFirstLastPara="0" vertOverflow="overflow" horzOverflow="overflow" vert="horz" wrap="square" lIns="0" tIns="0" rIns="0" bIns="0" numCol="1" spcCol="0" rtlCol="0" fromWordArt="0" anchor="t" anchorCtr="0" forceAA="0" compatLnSpc="1">
+                        <a:prstTxWarp prst="textNoShape">
+                          <a:avLst/>
+                        </a:prstTxWarp>
+                        <a:noAutofit/>
+                      </wps:bodyPr>
+                    </wps:wsp>
+                  </a:graphicData>
+                </a:graphic>
+                <wp14:sizeRelV relativeFrom="margin">
+                  <wp14:pctHeight>0</wp14:pctHeight>
+                </wp14:sizeRelV>
+              </wp:anchor>
+            </w:drawing>
+          </mc:Choice>
+          <mc:Fallback>
+            <w:pict>
+              <v:shape w14:anchorId="6616CBDF" id="Caixa de Texto 20" o:spid="_x0000_s1030" type="#_x0000_t202" style="position:absolute;left:0;text-align:left;margin-left:0;margin-top:12.25pt;width:184.5pt;height:13.55pt;z-index:251685888;visibility:visible;mso-wrap-style:square;mso-height-percent:0;mso-wrap-distance-left:9pt;mso-wrap-distance-top:0;mso-wrap-distance-right:9pt;mso-wrap-distance-bottom:0;mso-position-horizontal:left;mso-position-horizontal-relative:margin;mso-position-vertical:absolute;mso-position-vertical-relative:text;mso-height-percent:0;mso-height-relative:margin;v-text-anchor:top" o:gfxdata="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" stroked="f">
+                <v:textbox inset="0,0,0,0">
+                  <w:txbxContent>
+                    <w:p>
+                      <w:pPr>
+                        <w:pStyle w:val="Legenda"/>
+                        <w:jc w:val="center"/>
+                        <w:rPr>
+                          <w:rFonts w:ascii="Arial" w:eastAsia="Arial" w:hAnsi="Arial" w:cs="Arial"/>
+                          <w:noProof/>
+                          <w:sz w:val="24"/>
+                          <w:szCs w:val="24"/>
+                        </w:rPr>
+                      </w:pPr>
+                      <w:r>
+                        <w:t xml:space="preserve">Eu criança em </w:t>
+                      </w:r>
+                      <w:r>
+                        <w:t>uma cama em formato de carro</w:t>
+                      </w:r>
+                    </w:p>
+                  </w:txbxContent>
+                </v:textbox>
+                <w10:wrap type="square" anchorx="margin"/>
+              </v:shape>
+            </w:pict>
+          </mc:Fallback>
+        </mc:AlternateContent>
+      </w:r>
+      <w:r>
+        <w:rPr>
           <w:rFonts w:ascii="Arial" w:eastAsia="Arial" w:hAnsi="Arial" w:cs="Arial"/>
         </w:rPr>
         <w:t xml:space="preserve">Além de ser a causa e um forte impulsionador desse meu sonho, o filme e o assunto carro me lembram meu pai, um exemplo </w:t>
@@ -3980,8 +4313,6 @@
         </w:rPr>
         <w:t>lozes e Furiosos: Desafio em Tóquio.</w:t>
       </w:r>
-      <w:bookmarkStart w:id="3" w:name="_GoBack"/>
-      <w:bookmarkEnd w:id="3"/>
     </w:p>
     <w:p>
       <w:pPr>
@@ -4005,6 +4336,8 @@
         </w:rPr>
         <w:br w:type="page"/>
       </w:r>
+      <w:bookmarkStart w:id="3" w:name="_GoBack"/>
+      <w:bookmarkEnd w:id="3"/>
     </w:p>
     <w:p>
       <w:pPr>
@@ -4905,7 +5238,7 @@
                     <pic:cNvPicPr/>
                   </pic:nvPicPr>
                   <pic:blipFill>
-                    <a:blip r:embed="rId11">
+                    <a:blip r:embed="rId13">
                       <a:extLst>
                         <a:ext uri="{28A0092B-C50C-407E-A947-70E740481C1C}">
                           <a14:useLocalDpi xmlns:a14="http://schemas.microsoft.com/office/drawing/2010/main" val="0"/>
@@ -6962,6 +7295,102 @@
       <w:r>
         <w:rPr>
           <w:noProof/>
+        </w:rPr>
+        <mc:AlternateContent>
+          <mc:Choice Requires="wps">
+            <w:drawing>
+              <wp:anchor distT="0" distB="0" distL="114300" distR="114300" simplePos="0" relativeHeight="251675648" behindDoc="0" locked="0" layoutInCell="1" allowOverlap="1" wp14:anchorId="50A8A4EB" wp14:editId="08373892">
+                <wp:simplePos x="0" y="0"/>
+                <wp:positionH relativeFrom="column">
+                  <wp:posOffset>208280</wp:posOffset>
+                </wp:positionH>
+                <wp:positionV relativeFrom="paragraph">
+                  <wp:posOffset>4255770</wp:posOffset>
+                </wp:positionV>
+                <wp:extent cx="5314950" cy="635"/>
+                <wp:effectExtent l="0" t="0" r="0" b="0"/>
+                <wp:wrapTopAndBottom/>
+                <wp:docPr id="12" name="Caixa de Texto 12"/>
+                <wp:cNvGraphicFramePr/>
+                <a:graphic xmlns:a="http://schemas.openxmlformats.org/drawingml/2006/main">
+                  <a:graphicData uri="http://schemas.microsoft.com/office/word/2010/wordprocessingShape">
+                    <wps:wsp>
+                      <wps:cNvSpPr txBox="1"/>
+                      <wps:spPr>
+                        <a:xfrm>
+                          <a:off x="0" y="0"/>
+                          <a:ext cx="5314950" cy="635"/>
+                        </a:xfrm>
+                        <a:prstGeom prst="rect">
+                          <a:avLst/>
+                        </a:prstGeom>
+                        <a:solidFill>
+                          <a:prstClr val="white"/>
+                        </a:solidFill>
+                        <a:ln>
+                          <a:noFill/>
+                        </a:ln>
+                      </wps:spPr>
+                      <wps:txbx>
+                        <w:txbxContent>
+                          <w:p>
+                            <w:pPr>
+                              <w:pStyle w:val="Legenda"/>
+                              <w:jc w:val="center"/>
+                              <w:rPr>
+                                <w:noProof/>
+                                <w:sz w:val="24"/>
+                                <w:szCs w:val="24"/>
+                              </w:rPr>
+                            </w:pPr>
+                            <w:r>
+                              <w:t>Diagrama de Visão de Negócio</w:t>
+                            </w:r>
+                          </w:p>
+                        </w:txbxContent>
+                      </wps:txbx>
+                      <wps:bodyPr rot="0" spcFirstLastPara="0" vertOverflow="overflow" horzOverflow="overflow" vert="horz" wrap="square" lIns="0" tIns="0" rIns="0" bIns="0" numCol="1" spcCol="0" rtlCol="0" fromWordArt="0" anchor="t" anchorCtr="0" forceAA="0" compatLnSpc="1">
+                        <a:prstTxWarp prst="textNoShape">
+                          <a:avLst/>
+                        </a:prstTxWarp>
+                        <a:spAutoFit/>
+                      </wps:bodyPr>
+                    </wps:wsp>
+                  </a:graphicData>
+                </a:graphic>
+              </wp:anchor>
+            </w:drawing>
+          </mc:Choice>
+          <mc:Fallback>
+            <w:pict>
+              <v:shape w14:anchorId="50A8A4EB" id="Caixa de Texto 12" o:spid="_x0000_s1032" type="#_x0000_t202" style="position:absolute;left:0;text-align:left;margin-left:16.4pt;margin-top:335.1pt;width:418.5pt;height:.05pt;z-index:251675648;visibility:visible;mso-wrap-style:square;mso-wrap-distance-left:9pt;mso-wrap-distance-top:0;mso-wrap-distance-right:9pt;mso-wrap-distance-bottom:0;mso-position-horizontal:absolute;mso-position-horizontal-relative:text;mso-position-vertical:absolute;mso-position-vertical-relative:text;v-text-anchor:top" o:gfxdata="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" stroked="f">
+                <v:textbox style="mso-fit-shape-to-text:t" inset="0,0,0,0">
+                  <w:txbxContent>
+                    <w:p>
+                      <w:pPr>
+                        <w:pStyle w:val="Legenda"/>
+                        <w:jc w:val="center"/>
+                        <w:rPr>
+                          <w:noProof/>
+                          <w:sz w:val="24"/>
+                          <w:szCs w:val="24"/>
+                        </w:rPr>
+                      </w:pPr>
+                      <w:r>
+                        <w:t>Diagrama de Visão de Negócio</w:t>
+                      </w:r>
+                    </w:p>
+                  </w:txbxContent>
+                </v:textbox>
+                <w10:wrap type="topAndBottom"/>
+              </v:shape>
+            </w:pict>
+          </mc:Fallback>
+        </mc:AlternateContent>
+      </w:r>
+      <w:r>
+        <w:rPr>
+          <w:noProof/>
           <w:lang w:eastAsia="pt-BR"/>
         </w:rPr>
         <w:drawing>
@@ -6988,7 +7417,7 @@
                     <pic:cNvPicPr/>
                   </pic:nvPicPr>
                   <pic:blipFill rotWithShape="1">
-                    <a:blip r:embed="rId12" cstate="print">
+                    <a:blip r:embed="rId14" cstate="print">
                       <a:extLst>
                         <a:ext uri="{28A0092B-C50C-407E-A947-70E740481C1C}">
                           <a14:useLocalDpi xmlns:a14="http://schemas.microsoft.com/office/drawing/2010/main" val="0"/>
@@ -7124,6 +7553,104 @@
       </w:pPr>
       <w:r>
         <w:rPr>
+          <w:noProof/>
+        </w:rPr>
+        <mc:AlternateContent>
+          <mc:Choice Requires="wps">
+            <w:drawing>
+              <wp:anchor distT="0" distB="0" distL="114300" distR="114300" simplePos="0" relativeHeight="251677696" behindDoc="0" locked="0" layoutInCell="1" allowOverlap="1" wp14:anchorId="34921790" wp14:editId="550327D0">
+                <wp:simplePos x="0" y="0"/>
+                <wp:positionH relativeFrom="column">
+                  <wp:posOffset>-526415</wp:posOffset>
+                </wp:positionH>
+                <wp:positionV relativeFrom="paragraph">
+                  <wp:posOffset>2631440</wp:posOffset>
+                </wp:positionV>
+                <wp:extent cx="6784340" cy="635"/>
+                <wp:effectExtent l="0" t="0" r="0" b="0"/>
+                <wp:wrapTopAndBottom/>
+                <wp:docPr id="15" name="Caixa de Texto 15"/>
+                <wp:cNvGraphicFramePr/>
+                <a:graphic xmlns:a="http://schemas.openxmlformats.org/drawingml/2006/main">
+                  <a:graphicData uri="http://schemas.microsoft.com/office/word/2010/wordprocessingShape">
+                    <wps:wsp>
+                      <wps:cNvSpPr txBox="1"/>
+                      <wps:spPr>
+                        <a:xfrm>
+                          <a:off x="0" y="0"/>
+                          <a:ext cx="6784340" cy="635"/>
+                        </a:xfrm>
+                        <a:prstGeom prst="rect">
+                          <a:avLst/>
+                        </a:prstGeom>
+                        <a:solidFill>
+                          <a:prstClr val="white"/>
+                        </a:solidFill>
+                        <a:ln>
+                          <a:noFill/>
+                        </a:ln>
+                      </wps:spPr>
+                      <wps:txbx>
+                        <w:txbxContent>
+                          <w:p>
+                            <w:pPr>
+                              <w:pStyle w:val="Legenda"/>
+                              <w:jc w:val="center"/>
+                              <w:rPr>
+                                <w:rFonts w:ascii="Arial" w:eastAsia="Arial" w:hAnsi="Arial" w:cs="Arial"/>
+                                <w:noProof/>
+                                <w:sz w:val="24"/>
+                                <w:szCs w:val="24"/>
+                              </w:rPr>
+                            </w:pPr>
+                            <w:r>
+                              <w:t>Diagrama de Solução Técnica</w:t>
+                            </w:r>
+                          </w:p>
+                        </w:txbxContent>
+                      </wps:txbx>
+                      <wps:bodyPr rot="0" spcFirstLastPara="0" vertOverflow="overflow" horzOverflow="overflow" vert="horz" wrap="square" lIns="0" tIns="0" rIns="0" bIns="0" numCol="1" spcCol="0" rtlCol="0" fromWordArt="0" anchor="t" anchorCtr="0" forceAA="0" compatLnSpc="1">
+                        <a:prstTxWarp prst="textNoShape">
+                          <a:avLst/>
+                        </a:prstTxWarp>
+                        <a:spAutoFit/>
+                      </wps:bodyPr>
+                    </wps:wsp>
+                  </a:graphicData>
+                </a:graphic>
+              </wp:anchor>
+            </w:drawing>
+          </mc:Choice>
+          <mc:Fallback>
+            <w:pict>
+              <v:shape w14:anchorId="34921790" id="Caixa de Texto 15" o:spid="_x0000_s1033" type="#_x0000_t202" style="position:absolute;left:0;text-align:left;margin-left:-41.45pt;margin-top:207.2pt;width:534.2pt;height:.05pt;z-index:251677696;visibility:visible;mso-wrap-style:square;mso-wrap-distance-left:9pt;mso-wrap-distance-top:0;mso-wrap-distance-right:9pt;mso-wrap-distance-bottom:0;mso-position-horizontal:absolute;mso-position-horizontal-relative:text;mso-position-vertical:absolute;mso-position-vertical-relative:text;v-text-anchor:top" o:gfxdata="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" stroked="f">
+                <v:textbox style="mso-fit-shape-to-text:t" inset="0,0,0,0">
+                  <w:txbxContent>
+                    <w:p>
+                      <w:pPr>
+                        <w:pStyle w:val="Legenda"/>
+                        <w:jc w:val="center"/>
+                        <w:rPr>
+                          <w:rFonts w:ascii="Arial" w:eastAsia="Arial" w:hAnsi="Arial" w:cs="Arial"/>
+                          <w:noProof/>
+                          <w:sz w:val="24"/>
+                          <w:szCs w:val="24"/>
+                        </w:rPr>
+                      </w:pPr>
+                      <w:r>
+                        <w:t>Diagrama de Solução Técnica</w:t>
+                      </w:r>
+                    </w:p>
+                  </w:txbxContent>
+                </v:textbox>
+                <w10:wrap type="topAndBottom"/>
+              </v:shape>
+            </w:pict>
+          </mc:Fallback>
+        </mc:AlternateContent>
+      </w:r>
+      <w:r>
+        <w:rPr>
           <w:rFonts w:ascii="Arial" w:eastAsia="Arial" w:hAnsi="Arial" w:cs="Arial"/>
           <w:noProof/>
           <w:lang w:eastAsia="pt-BR"/>
@@ -7152,7 +7679,7 @@
                     <pic:cNvPicPr/>
                   </pic:nvPicPr>
                   <pic:blipFill>
-                    <a:blip r:embed="rId13">
+                    <a:blip r:embed="rId15">
                       <a:extLst>
                         <a:ext uri="{28A0092B-C50C-407E-A947-70E740481C1C}">
                           <a14:useLocalDpi xmlns:a14="http://schemas.microsoft.com/office/drawing/2010/main" val="0"/>
@@ -7268,17 +7795,137 @@
         </w:rPr>
       </w:pPr>
       <w:r>
+        <w:rPr>
+          <w:noProof/>
+        </w:rPr>
+        <mc:AlternateContent>
+          <mc:Choice Requires="wps">
+            <w:drawing>
+              <wp:anchor distT="0" distB="0" distL="114300" distR="114300" simplePos="0" relativeHeight="251679744" behindDoc="0" locked="0" layoutInCell="1" allowOverlap="1" wp14:anchorId="17BD82C3" wp14:editId="41A7DD2C">
+                <wp:simplePos x="0" y="0"/>
+                <wp:positionH relativeFrom="column">
+                  <wp:posOffset>446405</wp:posOffset>
+                </wp:positionH>
+                <wp:positionV relativeFrom="paragraph">
+                  <wp:posOffset>4127500</wp:posOffset>
+                </wp:positionV>
+                <wp:extent cx="4839335" cy="635"/>
+                <wp:effectExtent l="0" t="0" r="0" b="0"/>
+                <wp:wrapTopAndBottom/>
+                <wp:docPr id="16" name="Caixa de Texto 16"/>
+                <wp:cNvGraphicFramePr/>
+                <a:graphic xmlns:a="http://schemas.openxmlformats.org/drawingml/2006/main">
+                  <a:graphicData uri="http://schemas.microsoft.com/office/word/2010/wordprocessingShape">
+                    <wps:wsp>
+                      <wps:cNvSpPr txBox="1"/>
+                      <wps:spPr>
+                        <a:xfrm>
+                          <a:off x="0" y="0"/>
+                          <a:ext cx="4839335" cy="635"/>
+                        </a:xfrm>
+                        <a:prstGeom prst="rect">
+                          <a:avLst/>
+                        </a:prstGeom>
+                        <a:solidFill>
+                          <a:prstClr val="white"/>
+                        </a:solidFill>
+                        <a:ln>
+                          <a:noFill/>
+                        </a:ln>
+                      </wps:spPr>
+                      <wps:txbx>
+                        <w:txbxContent>
+                          <w:p>
+                            <w:pPr>
+                              <w:pStyle w:val="Legenda"/>
+                              <w:jc w:val="center"/>
+                              <w:rPr>
+                                <w:noProof/>
+                                <w:sz w:val="24"/>
+                                <w:szCs w:val="24"/>
+                              </w:rPr>
+                            </w:pPr>
+                            <w:proofErr w:type="spellStart"/>
+                            <w:r>
+                              <w:t>Product</w:t>
+                            </w:r>
+                            <w:proofErr w:type="spellEnd"/>
+                            <w:r>
+                              <w:t xml:space="preserve"> </w:t>
+                            </w:r>
+                            <w:proofErr w:type="spellStart"/>
+                            <w:r>
+                              <w:t>Backlog</w:t>
+                            </w:r>
+                            <w:proofErr w:type="spellEnd"/>
+                          </w:p>
+                        </w:txbxContent>
+                      </wps:txbx>
+                      <wps:bodyPr rot="0" spcFirstLastPara="0" vertOverflow="overflow" horzOverflow="overflow" vert="horz" wrap="square" lIns="0" tIns="0" rIns="0" bIns="0" numCol="1" spcCol="0" rtlCol="0" fromWordArt="0" anchor="t" anchorCtr="0" forceAA="0" compatLnSpc="1">
+                        <a:prstTxWarp prst="textNoShape">
+                          <a:avLst/>
+                        </a:prstTxWarp>
+                        <a:spAutoFit/>
+                      </wps:bodyPr>
+                    </wps:wsp>
+                  </a:graphicData>
+                </a:graphic>
+              </wp:anchor>
+            </w:drawing>
+          </mc:Choice>
+          <mc:Fallback>
+            <w:pict>
+              <v:shape w14:anchorId="17BD82C3" id="Caixa de Texto 16" o:spid="_x0000_s1034" type="#_x0000_t202" style="position:absolute;left:0;text-align:left;margin-left:35.15pt;margin-top:325pt;width:381.05pt;height:.05pt;z-index:251679744;visibility:visible;mso-wrap-style:square;mso-wrap-distance-left:9pt;mso-wrap-distance-top:0;mso-wrap-distance-right:9pt;mso-wrap-distance-bottom:0;mso-position-horizontal:absolute;mso-position-horizontal-relative:text;mso-position-vertical:absolute;mso-position-vertical-relative:text;v-text-anchor:top" o:gfxdata="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" stroked="f">
+                <v:textbox style="mso-fit-shape-to-text:t" inset="0,0,0,0">
+                  <w:txbxContent>
+                    <w:p>
+                      <w:pPr>
+                        <w:pStyle w:val="Legenda"/>
+                        <w:jc w:val="center"/>
+                        <w:rPr>
+                          <w:noProof/>
+                          <w:sz w:val="24"/>
+                          <w:szCs w:val="24"/>
+                        </w:rPr>
+                      </w:pPr>
+                      <w:proofErr w:type="spellStart"/>
+                      <w:r>
+                        <w:t>Product</w:t>
+                      </w:r>
+                      <w:proofErr w:type="spellEnd"/>
+                      <w:r>
+                        <w:t xml:space="preserve"> </w:t>
+                      </w:r>
+                      <w:proofErr w:type="spellStart"/>
+                      <w:r>
+                        <w:t>Backlog</w:t>
+                      </w:r>
+                      <w:proofErr w:type="spellEnd"/>
+                    </w:p>
+                  </w:txbxContent>
+                </v:textbox>
+                <w10:wrap type="topAndBottom"/>
+              </v:shape>
+            </w:pict>
+          </mc:Fallback>
+        </mc:AlternateContent>
+      </w:r>
+      <w:r>
+        <w:rPr>
+          <w:noProof/>
+          <w:lang w:eastAsia="pt-BR"/>
+        </w:rPr>
         <w:drawing>
-          <wp:anchor distT="0" distB="0" distL="114300" distR="114300" simplePos="0" relativeHeight="251672576" behindDoc="0" locked="0" layoutInCell="1" allowOverlap="1" wp14:anchorId="36B7DD33" wp14:editId="6BF92DF3">
+          <wp:anchor distT="0" distB="0" distL="114300" distR="114300" simplePos="0" relativeHeight="251672576" behindDoc="0" locked="0" layoutInCell="1" allowOverlap="1" wp14:anchorId="36B7DD33" wp14:editId="53CC972B">
             <wp:simplePos x="0" y="0"/>
             <wp:positionH relativeFrom="margin">
               <wp:align>center</wp:align>
             </wp:positionH>
             <wp:positionV relativeFrom="paragraph">
-              <wp:posOffset>669925</wp:posOffset>
+              <wp:posOffset>622300</wp:posOffset>
             </wp:positionV>
-            <wp:extent cx="5080000" cy="3619500"/>
-            <wp:effectExtent l="0" t="0" r="6350" b="0"/>
+            <wp:extent cx="4839335" cy="3448050"/>
+            <wp:effectExtent l="0" t="0" r="0" b="0"/>
             <wp:wrapTopAndBottom/>
             <wp:docPr id="5" name="Imagem 5"/>
             <wp:cNvGraphicFramePr>
@@ -7292,7 +7939,7 @@
                     <pic:cNvPicPr/>
                   </pic:nvPicPr>
                   <pic:blipFill>
-                    <a:blip r:embed="rId14">
+                    <a:blip r:embed="rId16">
                       <a:extLst>
                         <a:ext uri="{28A0092B-C50C-407E-A947-70E740481C1C}">
                           <a14:useLocalDpi xmlns:a14="http://schemas.microsoft.com/office/drawing/2010/main" val="0"/>
@@ -7306,7 +7953,7 @@
                   <pic:spPr>
                     <a:xfrm>
                       <a:off x="0" y="0"/>
-                      <a:ext cx="5080000" cy="3619500"/>
+                      <a:ext cx="4839335" cy="3448050"/>
                     </a:xfrm>
                     <a:prstGeom prst="rect">
                       <a:avLst/>
@@ -7374,19 +8021,129 @@
       </w:pPr>
       <w:r>
         <w:rPr>
-          <w:rFonts w:ascii="Arial" w:eastAsia="Arial" w:hAnsi="Arial" w:cs="Arial"/>
+          <w:noProof/>
+        </w:rPr>
+        <mc:AlternateContent>
+          <mc:Choice Requires="wps">
+            <w:drawing>
+              <wp:anchor distT="0" distB="0" distL="114300" distR="114300" simplePos="0" relativeHeight="251681792" behindDoc="0" locked="0" layoutInCell="1" allowOverlap="1" wp14:anchorId="5361279B" wp14:editId="4EE7DC0B">
+                <wp:simplePos x="0" y="0"/>
+                <wp:positionH relativeFrom="column">
+                  <wp:posOffset>360680</wp:posOffset>
+                </wp:positionH>
+                <wp:positionV relativeFrom="paragraph">
+                  <wp:posOffset>3151505</wp:posOffset>
+                </wp:positionV>
+                <wp:extent cx="5002530" cy="635"/>
+                <wp:effectExtent l="0" t="0" r="0" b="0"/>
+                <wp:wrapTopAndBottom/>
+                <wp:docPr id="17" name="Caixa de Texto 17"/>
+                <wp:cNvGraphicFramePr/>
+                <a:graphic xmlns:a="http://schemas.openxmlformats.org/drawingml/2006/main">
+                  <a:graphicData uri="http://schemas.microsoft.com/office/word/2010/wordprocessingShape">
+                    <wps:wsp>
+                      <wps:cNvSpPr txBox="1"/>
+                      <wps:spPr>
+                        <a:xfrm>
+                          <a:off x="0" y="0"/>
+                          <a:ext cx="5002530" cy="635"/>
+                        </a:xfrm>
+                        <a:prstGeom prst="rect">
+                          <a:avLst/>
+                        </a:prstGeom>
+                        <a:solidFill>
+                          <a:prstClr val="white"/>
+                        </a:solidFill>
+                        <a:ln>
+                          <a:noFill/>
+                        </a:ln>
+                      </wps:spPr>
+                      <wps:txbx>
+                        <w:txbxContent>
+                          <w:p>
+                            <w:pPr>
+                              <w:pStyle w:val="Legenda"/>
+                              <w:jc w:val="center"/>
+                              <w:rPr>
+                                <w:rFonts w:ascii="Arial" w:eastAsia="Arial" w:hAnsi="Arial" w:cs="Arial"/>
+                                <w:noProof/>
+                                <w:sz w:val="24"/>
+                                <w:szCs w:val="24"/>
+                              </w:rPr>
+                            </w:pPr>
+                            <w:r>
+                              <w:t xml:space="preserve">Quadro do </w:t>
+                            </w:r>
+                            <w:proofErr w:type="spellStart"/>
+                            <w:r>
+                              <w:t>Trello</w:t>
+                            </w:r>
+                            <w:proofErr w:type="spellEnd"/>
+                          </w:p>
+                        </w:txbxContent>
+                      </wps:txbx>
+                      <wps:bodyPr rot="0" spcFirstLastPara="0" vertOverflow="overflow" horzOverflow="overflow" vert="horz" wrap="square" lIns="0" tIns="0" rIns="0" bIns="0" numCol="1" spcCol="0" rtlCol="0" fromWordArt="0" anchor="t" anchorCtr="0" forceAA="0" compatLnSpc="1">
+                        <a:prstTxWarp prst="textNoShape">
+                          <a:avLst/>
+                        </a:prstTxWarp>
+                        <a:spAutoFit/>
+                      </wps:bodyPr>
+                    </wps:wsp>
+                  </a:graphicData>
+                </a:graphic>
+              </wp:anchor>
+            </w:drawing>
+          </mc:Choice>
+          <mc:Fallback>
+            <w:pict>
+              <v:shape w14:anchorId="5361279B" id="Caixa de Texto 17" o:spid="_x0000_s1035" type="#_x0000_t202" style="position:absolute;left:0;text-align:left;margin-left:28.4pt;margin-top:248.15pt;width:393.9pt;height:.05pt;z-index:251681792;visibility:visible;mso-wrap-style:square;mso-wrap-distance-left:9pt;mso-wrap-distance-top:0;mso-wrap-distance-right:9pt;mso-wrap-distance-bottom:0;mso-position-horizontal:absolute;mso-position-horizontal-relative:text;mso-position-vertical:absolute;mso-position-vertical-relative:text;v-text-anchor:top" o:gfxdata="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" stroked="f">
+                <v:textbox style="mso-fit-shape-to-text:t" inset="0,0,0,0">
+                  <w:txbxContent>
+                    <w:p>
+                      <w:pPr>
+                        <w:pStyle w:val="Legenda"/>
+                        <w:jc w:val="center"/>
+                        <w:rPr>
+                          <w:rFonts w:ascii="Arial" w:eastAsia="Arial" w:hAnsi="Arial" w:cs="Arial"/>
+                          <w:noProof/>
+                          <w:sz w:val="24"/>
+                          <w:szCs w:val="24"/>
+                        </w:rPr>
+                      </w:pPr>
+                      <w:r>
+                        <w:t xml:space="preserve">Quadro do </w:t>
+                      </w:r>
+                      <w:proofErr w:type="spellStart"/>
+                      <w:r>
+                        <w:t>Trello</w:t>
+                      </w:r>
+                      <w:proofErr w:type="spellEnd"/>
+                    </w:p>
+                  </w:txbxContent>
+                </v:textbox>
+                <w10:wrap type="topAndBottom"/>
+              </v:shape>
+            </w:pict>
+          </mc:Fallback>
+        </mc:AlternateContent>
+      </w:r>
+      <w:r>
+        <w:rPr>
+          <w:rFonts w:ascii="Arial" w:eastAsia="Arial" w:hAnsi="Arial" w:cs="Arial"/>
+          <w:noProof/>
+          <w:lang w:eastAsia="pt-BR"/>
         </w:rPr>
         <w:drawing>
-          <wp:anchor distT="0" distB="0" distL="114300" distR="114300" simplePos="0" relativeHeight="251673600" behindDoc="0" locked="0" layoutInCell="1" allowOverlap="1" wp14:anchorId="232347C5" wp14:editId="5602DBD0">
+          <wp:anchor distT="0" distB="0" distL="114300" distR="114300" simplePos="0" relativeHeight="251673600" behindDoc="0" locked="0" layoutInCell="1" allowOverlap="1" wp14:anchorId="232347C5" wp14:editId="66A2C83C">
             <wp:simplePos x="0" y="0"/>
             <wp:positionH relativeFrom="margin">
-              <wp:align>right</wp:align>
+              <wp:align>center</wp:align>
             </wp:positionH>
             <wp:positionV relativeFrom="paragraph">
-              <wp:posOffset>485140</wp:posOffset>
+              <wp:posOffset>475615</wp:posOffset>
             </wp:positionV>
-            <wp:extent cx="5549265" cy="3000375"/>
-            <wp:effectExtent l="0" t="0" r="0" b="9525"/>
+            <wp:extent cx="5002530" cy="2705100"/>
+            <wp:effectExtent l="0" t="0" r="7620" b="0"/>
             <wp:wrapTopAndBottom/>
             <wp:docPr id="11" name="Imagem 11"/>
             <wp:cNvGraphicFramePr>
@@ -7400,7 +8157,7 @@
                     <pic:cNvPicPr/>
                   </pic:nvPicPr>
                   <pic:blipFill>
-                    <a:blip r:embed="rId15">
+                    <a:blip r:embed="rId17">
                       <a:extLst>
                         <a:ext uri="{28A0092B-C50C-407E-A947-70E740481C1C}">
                           <a14:useLocalDpi xmlns:a14="http://schemas.microsoft.com/office/drawing/2010/main" val="0"/>
@@ -7414,7 +8171,7 @@
                   <pic:spPr>
                     <a:xfrm>
                       <a:off x="0" y="0"/>
-                      <a:ext cx="5549265" cy="3000375"/>
+                      <a:ext cx="5002530" cy="2705100"/>
                     </a:xfrm>
                     <a:prstGeom prst="rect">
                       <a:avLst/>
@@ -7515,7 +8272,7 @@
           <w:color w:val="000000" w:themeColor="text1"/>
         </w:rPr>
       </w:pPr>
-      <w:hyperlink r:id="rId16" w:history="1">
+      <w:hyperlink r:id="rId18" w:history="1">
         <w:r>
           <w:rPr>
             <w:rStyle w:val="Hyperlink"/>
@@ -7542,7 +8299,7 @@
           <w:color w:val="000000" w:themeColor="text1"/>
         </w:rPr>
       </w:pPr>
-      <w:hyperlink r:id="rId17" w:history="1">
+      <w:hyperlink r:id="rId19" w:history="1">
         <w:r>
           <w:rPr>
             <w:rStyle w:val="Hyperlink"/>
@@ -7569,7 +8326,7 @@
           <w:color w:val="000000" w:themeColor="text1"/>
         </w:rPr>
       </w:pPr>
-      <w:hyperlink r:id="rId18" w:history="1">
+      <w:hyperlink r:id="rId20" w:history="1">
         <w:r>
           <w:rPr>
             <w:rStyle w:val="Hyperlink"/>
@@ -7597,7 +8354,7 @@
           <w:color w:val="000000" w:themeColor="text1"/>
         </w:rPr>
       </w:pPr>
-      <w:hyperlink r:id="rId19" w:history="1">
+      <w:hyperlink r:id="rId21" w:history="1">
         <w:r>
           <w:rPr>
             <w:rStyle w:val="Hyperlink"/>
@@ -7618,8 +8375,8 @@
       </w:pPr>
     </w:p>
     <w:sectPr>
-      <w:headerReference w:type="default" r:id="rId20"/>
-      <w:footerReference w:type="default" r:id="rId21"/>
+      <w:headerReference w:type="default" r:id="rId22"/>
+      <w:footerReference w:type="default" r:id="rId23"/>
       <w:pgSz w:w="11906" w:h="16838"/>
       <w:pgMar w:top="1440" w:right="1440" w:bottom="1440" w:left="1440" w:header="720" w:footer="720" w:gutter="0"/>
       <w:cols w:space="720"/>
@@ -10226,7 +10983,7 @@
 </file>
 
 <file path=customXml/itemProps1.xml><?xml version="1.0" encoding="utf-8"?>
-<ds:datastoreItem xmlns:ds="http://schemas.openxmlformats.org/officeDocument/2006/customXml" ds:itemID="{B9F74AB3-60EB-4A14-9E5A-2E8386AF83FF}">
+<ds:datastoreItem xmlns:ds="http://schemas.openxmlformats.org/officeDocument/2006/customXml" ds:itemID="{A554A316-79C3-4153-AF4B-DF5B6D0E72F1}">
   <ds:schemaRefs>
     <ds:schemaRef ds:uri="http://schemas.openxmlformats.org/officeDocument/2006/bibliography"/>
   </ds:schemaRefs>

</xml_diff>